<commit_message>
Mise à jour des plan de Test
</commit_message>
<xml_diff>
--- a/Documentation/DocUtilisateur.docx
+++ b/Documentation/DocUtilisateur.docx
@@ -10,6 +10,7 @@
           <w:docPartUnique/>
         </w:docPartObj>
       </w:sdtPr>
+      <w:sdtEndPr/>
       <w:sdtContent>
         <w:p/>
         <w:tbl>
@@ -41,6 +42,7 @@
                 <w:dataBinding w:prefixMappings="xmlns:ns0='http://schemas.openxmlformats.org/officeDocument/2006/extended-properties'" w:xpath="/ns0:Properties[1]/ns0:Company[1]" w:storeItemID="{6668398D-A668-4E3E-A5EB-62B293D839F1}"/>
                 <w:text/>
               </w:sdtPr>
+              <w:sdtEndPr/>
               <w:sdtContent>
                 <w:tc>
                   <w:tcPr>
@@ -91,6 +93,7 @@
                   <w:dataBinding w:prefixMappings="xmlns:ns0='http://schemas.openxmlformats.org/package/2006/metadata/core-properties' xmlns:ns1='http://purl.org/dc/elements/1.1/'" w:xpath="/ns0:coreProperties[1]/ns1:title[1]" w:storeItemID="{6C3C8BC8-F283-45AE-878A-BAB7291924A1}"/>
                   <w:text/>
                 </w:sdtPr>
+                <w:sdtEndPr/>
                 <w:sdtContent>
                   <w:p>
                     <w:pPr>
@@ -141,7 +144,28 @@
                     <w:color w:val="365F91" w:themeColor="accent1" w:themeShade="BF"/>
                     <w:sz w:val="24"/>
                   </w:rPr>
-                  <w:t>Documentation Technique</w:t>
+                  <w:t xml:space="preserve">Documentation </w:t>
+                </w:r>
+                <w:r>
+                  <w:rPr>
+                    <w:color w:val="365F91" w:themeColor="accent1" w:themeShade="BF"/>
+                    <w:sz w:val="24"/>
+                  </w:rPr>
+                  <w:t>Utilisat</w:t>
+                </w:r>
+                <w:r>
+                  <w:rPr>
+                    <w:color w:val="365F91" w:themeColor="accent1" w:themeShade="BF"/>
+                    <w:sz w:val="24"/>
+                  </w:rPr>
+                  <w:t>e</w:t>
+                </w:r>
+                <w:r>
+                  <w:rPr>
+                    <w:color w:val="365F91" w:themeColor="accent1" w:themeShade="BF"/>
+                    <w:sz w:val="24"/>
+                  </w:rPr>
+                  <w:t>ur</w:t>
                 </w:r>
               </w:p>
             </w:tc>
@@ -171,6 +195,7 @@
           <w:docPartUnique/>
         </w:docPartObj>
       </w:sdtPr>
+      <w:sdtEndPr/>
       <w:sdtContent>
         <w:p>
           <w:pPr>
@@ -1341,8 +1366,6 @@
         <w:pStyle w:val="Titre1"/>
       </w:pPr>
       <w:bookmarkStart w:id="0" w:name="_Toc485373204"/>
-      <w:bookmarkStart w:id="1" w:name="_GoBack"/>
-      <w:bookmarkEnd w:id="1"/>
       <w:r>
         <w:lastRenderedPageBreak/>
         <w:t>Introduction</w:t>
@@ -1358,11 +1381,11 @@
       <w:pPr>
         <w:pStyle w:val="Titre1"/>
       </w:pPr>
-      <w:bookmarkStart w:id="2" w:name="_Toc485373205"/>
+      <w:bookmarkStart w:id="1" w:name="_Toc485373205"/>
       <w:r>
         <w:t>Installation d’EasyPhp</w:t>
       </w:r>
-      <w:bookmarkEnd w:id="2"/>
+      <w:bookmarkEnd w:id="1"/>
     </w:p>
     <w:p>
       <w:r>
@@ -1396,7 +1419,7 @@
                     <pic:cNvPicPr/>
                   </pic:nvPicPr>
                   <pic:blipFill>
-                    <a:blip r:embed="rId6">
+                    <a:blip r:embed="rId8">
                       <a:extLst>
                         <a:ext uri="{28A0092B-C50C-407E-A947-70E740481C1C}">
                           <a14:useLocalDpi xmlns:a14="http://schemas.microsoft.com/office/drawing/2010/main" val="0"/>
@@ -1450,7 +1473,7 @@
                     <pic:cNvPicPr/>
                   </pic:nvPicPr>
                   <pic:blipFill>
-                    <a:blip r:embed="rId7">
+                    <a:blip r:embed="rId9">
                       <a:extLst>
                         <a:ext uri="{28A0092B-C50C-407E-A947-70E740481C1C}">
                           <a14:useLocalDpi xmlns:a14="http://schemas.microsoft.com/office/drawing/2010/main" val="0"/>
@@ -1509,7 +1532,7 @@
                     <pic:cNvPicPr/>
                   </pic:nvPicPr>
                   <pic:blipFill>
-                    <a:blip r:embed="rId8"/>
+                    <a:blip r:embed="rId10"/>
                     <a:stretch>
                       <a:fillRect/>
                     </a:stretch>
@@ -1561,7 +1584,7 @@
                     <pic:cNvPicPr/>
                   </pic:nvPicPr>
                   <pic:blipFill>
-                    <a:blip r:embed="rId9"/>
+                    <a:blip r:embed="rId11"/>
                     <a:stretch>
                       <a:fillRect/>
                     </a:stretch>
@@ -1596,22 +1619,22 @@
       <w:pPr>
         <w:pStyle w:val="Titre1"/>
       </w:pPr>
-      <w:bookmarkStart w:id="3" w:name="_Toc485373206"/>
+      <w:bookmarkStart w:id="2" w:name="_Toc485373206"/>
       <w:r>
         <w:t>Installation de la base de donnée</w:t>
       </w:r>
-      <w:bookmarkEnd w:id="3"/>
+      <w:bookmarkEnd w:id="2"/>
     </w:p>
     <w:p/>
     <w:p>
       <w:pPr>
         <w:pStyle w:val="Titre1"/>
       </w:pPr>
-      <w:bookmarkStart w:id="4" w:name="_Toc485373207"/>
+      <w:bookmarkStart w:id="3" w:name="_Toc485373207"/>
       <w:r>
         <w:t>Accéder au site</w:t>
       </w:r>
-      <w:bookmarkEnd w:id="4"/>
+      <w:bookmarkEnd w:id="3"/>
     </w:p>
     <w:p>
       <w:r>
@@ -1627,7 +1650,7 @@
       </w:r>
     </w:p>
     <w:p>
-      <w:hyperlink r:id="rId10" w:history="1">
+      <w:hyperlink r:id="rId12" w:history="1">
         <w:r>
           <w:rPr>
             <w:rStyle w:val="Lienhypertexte"/>
@@ -1672,7 +1695,7 @@
       </w:r>
     </w:p>
     <w:p>
-      <w:hyperlink r:id="rId11" w:history="1">
+      <w:hyperlink r:id="rId13" w:history="1">
         <w:r>
           <w:rPr>
             <w:rStyle w:val="Lienhypertexte"/>
@@ -1688,21 +1711,21 @@
       <w:pPr>
         <w:pStyle w:val="Titre1"/>
       </w:pPr>
-      <w:bookmarkStart w:id="5" w:name="_Toc485373208"/>
+      <w:bookmarkStart w:id="4" w:name="_Toc485373208"/>
       <w:r>
         <w:t>Utilisation du site</w:t>
       </w:r>
-      <w:bookmarkEnd w:id="5"/>
+      <w:bookmarkEnd w:id="4"/>
     </w:p>
     <w:p>
       <w:pPr>
         <w:pStyle w:val="Titre2"/>
       </w:pPr>
-      <w:bookmarkStart w:id="6" w:name="_Toc485373209"/>
+      <w:bookmarkStart w:id="5" w:name="_Toc485373209"/>
       <w:r>
         <w:t>Inscriptions</w:t>
       </w:r>
-      <w:bookmarkEnd w:id="6"/>
+      <w:bookmarkEnd w:id="5"/>
     </w:p>
     <w:p>
       <w:r>
@@ -1738,7 +1761,7 @@
                     <pic:cNvPicPr/>
                   </pic:nvPicPr>
                   <pic:blipFill>
-                    <a:blip r:embed="rId12">
+                    <a:blip r:embed="rId14">
                       <a:extLst>
                         <a:ext uri="{28A0092B-C50C-407E-A947-70E740481C1C}">
                           <a14:useLocalDpi xmlns:a14="http://schemas.microsoft.com/office/drawing/2010/main" val="0"/>
@@ -1790,7 +1813,7 @@
                     <pic:cNvPicPr/>
                   </pic:nvPicPr>
                   <pic:blipFill>
-                    <a:blip r:embed="rId13">
+                    <a:blip r:embed="rId15">
                       <a:extLst>
                         <a:ext uri="{28A0092B-C50C-407E-A947-70E740481C1C}">
                           <a14:useLocalDpi xmlns:a14="http://schemas.microsoft.com/office/drawing/2010/main" val="0"/>
@@ -1842,7 +1865,7 @@
                     <pic:cNvPicPr/>
                   </pic:nvPicPr>
                   <pic:blipFill rotWithShape="1">
-                    <a:blip r:embed="rId14">
+                    <a:blip r:embed="rId16">
                       <a:extLst>
                         <a:ext uri="{28A0092B-C50C-407E-A947-70E740481C1C}">
                           <a14:useLocalDpi xmlns:a14="http://schemas.microsoft.com/office/drawing/2010/main" val="0"/>
@@ -1878,6 +1901,18 @@
         </w:drawing>
       </w:r>
     </w:p>
+    <w:p>
+      <w:r>
+        <w:t>Entrez un nom d’utilisateur, votre mot de passe ainsi que sa confirmation. L’inscription ne sera pas possible si l’utilisateur existe déjà.</w:t>
+      </w:r>
+    </w:p>
+    <w:p>
+      <w:r>
+        <w:t>Lorsque l’utilisateur est inscrit, il va être automatiquement connecté. Et redirigé vers sa carte.</w:t>
+      </w:r>
+      <w:bookmarkStart w:id="6" w:name="_GoBack"/>
+      <w:bookmarkEnd w:id="6"/>
+    </w:p>
     <w:p/>
     <w:p>
       <w:pPr>
@@ -1885,6 +1920,7 @@
       </w:pPr>
       <w:bookmarkStart w:id="7" w:name="_Toc485373210"/>
       <w:r>
+        <w:lastRenderedPageBreak/>
         <w:t>Connexion</w:t>
       </w:r>
       <w:bookmarkEnd w:id="7"/>
@@ -1896,7 +1932,6 @@
       </w:pPr>
       <w:bookmarkStart w:id="8" w:name="_Toc485373211"/>
       <w:r>
-        <w:lastRenderedPageBreak/>
         <w:t>Déconnexion</w:t>
       </w:r>
       <w:bookmarkEnd w:id="8"/>
@@ -1958,8 +1993,8 @@
     </w:p>
     <w:p/>
     <w:sectPr>
-      <w:headerReference w:type="default" r:id="rId15"/>
-      <w:footerReference w:type="default" r:id="rId16"/>
+      <w:headerReference w:type="default" r:id="rId17"/>
+      <w:footerReference w:type="default" r:id="rId18"/>
       <w:pgSz w:w="11906" w:h="16838"/>
       <w:pgMar w:top="1417" w:right="1417" w:bottom="1417" w:left="1417" w:header="708" w:footer="708" w:gutter="0"/>
       <w:pgNumType w:start="0"/>
@@ -1969,6 +2004,31 @@
     </w:sectPr>
   </w:body>
 </w:document>
+</file>
+
+<file path=word/endnotes.xml><?xml version="1.0" encoding="utf-8"?>
+<w:endnotes xmlns:wpc="http://schemas.microsoft.com/office/word/2010/wordprocessingCanvas" xmlns:mc="http://schemas.openxmlformats.org/markup-compatibility/2006" xmlns:o="urn:schemas-microsoft-com:office:office" xmlns:r="http://schemas.openxmlformats.org/officeDocument/2006/relationships" xmlns:m="http://schemas.openxmlformats.org/officeDocument/2006/math" xmlns:v="urn:schemas-microsoft-com:vml" xmlns:wp14="http://schemas.microsoft.com/office/word/2010/wordprocessingDrawing" xmlns:wp="http://schemas.openxmlformats.org/drawingml/2006/wordprocessingDrawing" xmlns:w10="urn:schemas-microsoft-com:office:word" xmlns:w="http://schemas.openxmlformats.org/wordprocessingml/2006/main" xmlns:w14="http://schemas.microsoft.com/office/word/2010/wordml" xmlns:wpg="http://schemas.microsoft.com/office/word/2010/wordprocessingGroup" xmlns:wpi="http://schemas.microsoft.com/office/word/2010/wordprocessingInk" xmlns:wne="http://schemas.microsoft.com/office/word/2006/wordml" xmlns:wps="http://schemas.microsoft.com/office/word/2010/wordprocessingShape" mc:Ignorable="w14 wp14">
+  <w:endnote w:type="separator" w:id="-1">
+    <w:p>
+      <w:pPr>
+        <w:spacing w:after="0" w:line="240" w:lineRule="auto"/>
+      </w:pPr>
+      <w:r>
+        <w:separator/>
+      </w:r>
+    </w:p>
+  </w:endnote>
+  <w:endnote w:type="continuationSeparator" w:id="0">
+    <w:p>
+      <w:pPr>
+        <w:spacing w:after="0" w:line="240" w:lineRule="auto"/>
+      </w:pPr>
+      <w:r>
+        <w:continuationSeparator/>
+      </w:r>
+    </w:p>
+  </w:endnote>
+</w:endnotes>
 </file>
 
 <file path=word/footer1.xml><?xml version="1.0" encoding="utf-8"?>
@@ -2035,7 +2095,7 @@
                 <w:bCs/>
                 <w:noProof/>
               </w:rPr>
-              <w:t>5</w:t>
+              <w:t>1</w:t>
             </w:r>
             <w:r>
               <w:rPr>
@@ -2105,6 +2165,31 @@
     </w:pPr>
   </w:p>
 </w:ftr>
+</file>
+
+<file path=word/footnotes.xml><?xml version="1.0" encoding="utf-8"?>
+<w:footnotes xmlns:wpc="http://schemas.microsoft.com/office/word/2010/wordprocessingCanvas" xmlns:mc="http://schemas.openxmlformats.org/markup-compatibility/2006" xmlns:o="urn:schemas-microsoft-com:office:office" xmlns:r="http://schemas.openxmlformats.org/officeDocument/2006/relationships" xmlns:m="http://schemas.openxmlformats.org/officeDocument/2006/math" xmlns:v="urn:schemas-microsoft-com:vml" xmlns:wp14="http://schemas.microsoft.com/office/word/2010/wordprocessingDrawing" xmlns:wp="http://schemas.openxmlformats.org/drawingml/2006/wordprocessingDrawing" xmlns:w10="urn:schemas-microsoft-com:office:word" xmlns:w="http://schemas.openxmlformats.org/wordprocessingml/2006/main" xmlns:w14="http://schemas.microsoft.com/office/word/2010/wordml" xmlns:wpg="http://schemas.microsoft.com/office/word/2010/wordprocessingGroup" xmlns:wpi="http://schemas.microsoft.com/office/word/2010/wordprocessingInk" xmlns:wne="http://schemas.microsoft.com/office/word/2006/wordml" xmlns:wps="http://schemas.microsoft.com/office/word/2010/wordprocessingShape" mc:Ignorable="w14 wp14">
+  <w:footnote w:type="separator" w:id="-1">
+    <w:p>
+      <w:pPr>
+        <w:spacing w:after="0" w:line="240" w:lineRule="auto"/>
+      </w:pPr>
+      <w:r>
+        <w:separator/>
+      </w:r>
+    </w:p>
+  </w:footnote>
+  <w:footnote w:type="continuationSeparator" w:id="0">
+    <w:p>
+      <w:pPr>
+        <w:spacing w:after="0" w:line="240" w:lineRule="auto"/>
+      </w:pPr>
+      <w:r>
+        <w:continuationSeparator/>
+      </w:r>
+    </w:p>
+  </w:footnote>
+</w:footnotes>
 </file>
 
 <file path=word/header1.xml><?xml version="1.0" encoding="utf-8"?>
@@ -4517,529 +4602,6 @@
     </w:tblPr>
   </w:style>
 </w:styles>
-</file>
-
-<file path=word/glossary/document.xml><?xml version="1.0" encoding="utf-8"?>
-<w:glossaryDocument xmlns:wpc="http://schemas.microsoft.com/office/word/2010/wordprocessingCanvas" xmlns:mc="http://schemas.openxmlformats.org/markup-compatibility/2006" xmlns:o="urn:schemas-microsoft-com:office:office" xmlns:r="http://schemas.openxmlformats.org/officeDocument/2006/relationships" xmlns:m="http://schemas.openxmlformats.org/officeDocument/2006/math" xmlns:v="urn:schemas-microsoft-com:vml" xmlns:wp14="http://schemas.microsoft.com/office/word/2010/wordprocessingDrawing" xmlns:wp="http://schemas.openxmlformats.org/drawingml/2006/wordprocessingDrawing" xmlns:w10="urn:schemas-microsoft-com:office:word" xmlns:w="http://schemas.openxmlformats.org/wordprocessingml/2006/main" xmlns:w14="http://schemas.microsoft.com/office/word/2010/wordml" xmlns:wpg="http://schemas.microsoft.com/office/word/2010/wordprocessingGroup" xmlns:wpi="http://schemas.microsoft.com/office/word/2010/wordprocessingInk" xmlns:wne="http://schemas.microsoft.com/office/word/2006/wordml" xmlns:wps="http://schemas.microsoft.com/office/word/2010/wordprocessingShape" mc:Ignorable="w14 wp14"/>
-</file>
-
-<file path=word/glossary/fontTable.xml><?xml version="1.0" encoding="utf-8"?>
-<w:fonts xmlns:mc="http://schemas.openxmlformats.org/markup-compatibility/2006" xmlns:r="http://schemas.openxmlformats.org/officeDocument/2006/relationships" xmlns:w="http://schemas.openxmlformats.org/wordprocessingml/2006/main" xmlns:w14="http://schemas.microsoft.com/office/word/2010/wordml" mc:Ignorable="w14">
-  <w:font w:name="Calibri">
-    <w:panose1 w:val="020F0502020204030204"/>
-    <w:charset w:val="00"/>
-    <w:family w:val="swiss"/>
-    <w:pitch w:val="variable"/>
-    <w:sig w:usb0="E00002FF" w:usb1="4000ACFF" w:usb2="00000001" w:usb3="00000000" w:csb0="0000019F" w:csb1="00000000"/>
-  </w:font>
-  <w:font w:name="Times New Roman">
-    <w:panose1 w:val="02020603050405020304"/>
-    <w:charset w:val="00"/>
-    <w:family w:val="roman"/>
-    <w:pitch w:val="variable"/>
-    <w:sig w:usb0="E0002AFF" w:usb1="C0007841" w:usb2="00000009" w:usb3="00000000" w:csb0="000001FF" w:csb1="00000000"/>
-  </w:font>
-  <w:font w:name="Courier New">
-    <w:panose1 w:val="02070309020205020404"/>
-    <w:charset w:val="00"/>
-    <w:family w:val="modern"/>
-    <w:pitch w:val="fixed"/>
-    <w:sig w:usb0="E0002AFF" w:usb1="C0007843" w:usb2="00000009" w:usb3="00000000" w:csb0="000001FF" w:csb1="00000000"/>
-  </w:font>
-  <w:font w:name="Wingdings">
-    <w:panose1 w:val="05000000000000000000"/>
-    <w:charset w:val="02"/>
-    <w:family w:val="auto"/>
-    <w:pitch w:val="variable"/>
-    <w:sig w:usb0="00000000" w:usb1="10000000" w:usb2="00000000" w:usb3="00000000" w:csb0="80000000" w:csb1="00000000"/>
-  </w:font>
-  <w:font w:name="Symbol">
-    <w:panose1 w:val="05050102010706020507"/>
-    <w:charset w:val="02"/>
-    <w:family w:val="roman"/>
-    <w:pitch w:val="variable"/>
-    <w:sig w:usb0="00000000" w:usb1="10000000" w:usb2="00000000" w:usb3="00000000" w:csb0="80000000" w:csb1="00000000"/>
-  </w:font>
-  <w:font w:name="Cambria">
-    <w:panose1 w:val="02040503050406030204"/>
-    <w:charset w:val="00"/>
-    <w:family w:val="roman"/>
-    <w:pitch w:val="variable"/>
-    <w:sig w:usb0="E00002FF" w:usb1="400004FF" w:usb2="00000000" w:usb3="00000000" w:csb0="0000019F" w:csb1="00000000"/>
-  </w:font>
-  <w:font w:name="Tahoma">
-    <w:panose1 w:val="020B0604030504040204"/>
-    <w:charset w:val="00"/>
-    <w:family w:val="swiss"/>
-    <w:pitch w:val="variable"/>
-    <w:sig w:usb0="E1002EFF" w:usb1="C000605B" w:usb2="00000029" w:usb3="00000000" w:csb0="000101FF" w:csb1="00000000"/>
-  </w:font>
-</w:fonts>
-</file>
-
-<file path=word/glossary/settings.xml><?xml version="1.0" encoding="utf-8"?>
-<w:settings xmlns:mc="http://schemas.openxmlformats.org/markup-compatibility/2006" xmlns:o="urn:schemas-microsoft-com:office:office" xmlns:r="http://schemas.openxmlformats.org/officeDocument/2006/relationships" xmlns:m="http://schemas.openxmlformats.org/officeDocument/2006/math" xmlns:v="urn:schemas-microsoft-com:vml" xmlns:w10="urn:schemas-microsoft-com:office:word" xmlns:w="http://schemas.openxmlformats.org/wordprocessingml/2006/main" xmlns:w14="http://schemas.microsoft.com/office/word/2010/wordml" xmlns:sl="http://schemas.openxmlformats.org/schemaLibrary/2006/main" mc:Ignorable="w14">
-  <w:view w:val="normal"/>
-  <w:defaultTabStop w:val="708"/>
-  <w:hyphenationZone w:val="425"/>
-  <w:characterSpacingControl w:val="doNotCompress"/>
-  <w:compat>
-    <w:useFELayout/>
-    <w:compatSetting w:name="compatibilityMode" w:uri="http://schemas.microsoft.com/office/word" w:val="14"/>
-    <w:compatSetting w:name="overrideTableStyleFontSizeAndJustification" w:uri="http://schemas.microsoft.com/office/word" w:val="1"/>
-    <w:compatSetting w:name="enableOpenTypeFeatures" w:uri="http://schemas.microsoft.com/office/word" w:val="1"/>
-    <w:compatSetting w:name="doNotFlipMirrorIndents" w:uri="http://schemas.microsoft.com/office/word" w:val="1"/>
-  </w:compat>
-  <w:rsids>
-    <w:rsidRoot w:val="00C07F84"/>
-    <w:rsid w:val="001E4C79"/>
-    <w:rsid w:val="00C07F84"/>
-  </w:rsids>
-  <m:mathPr>
-    <m:mathFont m:val="Cambria Math"/>
-    <m:brkBin m:val="before"/>
-    <m:brkBinSub m:val="--"/>
-    <m:smallFrac m:val="0"/>
-    <m:dispDef/>
-    <m:lMargin m:val="0"/>
-    <m:rMargin m:val="0"/>
-    <m:defJc m:val="centerGroup"/>
-    <m:wrapIndent m:val="1440"/>
-    <m:intLim m:val="subSup"/>
-    <m:naryLim m:val="undOvr"/>
-  </m:mathPr>
-  <w:themeFontLang w:val="fr-CH"/>
-  <w:clrSchemeMapping w:bg1="light1" w:t1="dark1" w:bg2="light2" w:t2="dark2" w:accent1="accent1" w:accent2="accent2" w:accent3="accent3" w:accent4="accent4" w:accent5="accent5" w:accent6="accent6" w:hyperlink="hyperlink" w:followedHyperlink="followedHyperlink"/>
-  <w:decimalSymbol w:val="."/>
-  <w:listSeparator w:val=";"/>
-</w:settings>
-</file>
-
-<file path=word/glossary/styles.xml><?xml version="1.0" encoding="utf-8"?>
-<w:styles xmlns:mc="http://schemas.openxmlformats.org/markup-compatibility/2006" xmlns:r="http://schemas.openxmlformats.org/officeDocument/2006/relationships" xmlns:w="http://schemas.openxmlformats.org/wordprocessingml/2006/main" xmlns:w14="http://schemas.microsoft.com/office/word/2010/wordml" mc:Ignorable="w14">
-  <w:docDefaults>
-    <w:rPrDefault>
-      <w:rPr>
-        <w:rFonts w:asciiTheme="minorHAnsi" w:eastAsiaTheme="minorEastAsia" w:hAnsiTheme="minorHAnsi" w:cstheme="minorBidi"/>
-        <w:sz w:val="22"/>
-        <w:szCs w:val="22"/>
-        <w:lang w:val="fr-CH" w:eastAsia="fr-CH" w:bidi="ar-SA"/>
-      </w:rPr>
-    </w:rPrDefault>
-    <w:pPrDefault>
-      <w:pPr>
-        <w:spacing w:after="200" w:line="276" w:lineRule="auto"/>
-      </w:pPr>
-    </w:pPrDefault>
-  </w:docDefaults>
-  <w:latentStyles w:defLockedState="0" w:defUIPriority="99" w:defSemiHidden="1" w:defUnhideWhenUsed="1" w:defQFormat="0" w:count="267">
-    <w:lsdException w:name="Normal" w:semiHidden="0" w:uiPriority="0" w:unhideWhenUsed="0" w:qFormat="1"/>
-    <w:lsdException w:name="heading 1" w:semiHidden="0" w:uiPriority="9" w:unhideWhenUsed="0" w:qFormat="1"/>
-    <w:lsdException w:name="heading 2" w:uiPriority="9" w:qFormat="1"/>
-    <w:lsdException w:name="heading 3" w:uiPriority="9" w:qFormat="1"/>
-    <w:lsdException w:name="heading 4" w:uiPriority="9" w:qFormat="1"/>
-    <w:lsdException w:name="heading 5" w:uiPriority="9" w:qFormat="1"/>
-    <w:lsdException w:name="heading 6" w:uiPriority="9" w:qFormat="1"/>
-    <w:lsdException w:name="heading 7" w:uiPriority="9" w:qFormat="1"/>
-    <w:lsdException w:name="heading 8" w:uiPriority="9" w:qFormat="1"/>
-    <w:lsdException w:name="heading 9" w:uiPriority="9" w:qFormat="1"/>
-    <w:lsdException w:name="toc 1" w:uiPriority="39"/>
-    <w:lsdException w:name="toc 2" w:uiPriority="39"/>
-    <w:lsdException w:name="toc 3" w:uiPriority="39"/>
-    <w:lsdException w:name="toc 4" w:uiPriority="39"/>
-    <w:lsdException w:name="toc 5" w:uiPriority="39"/>
-    <w:lsdException w:name="toc 6" w:uiPriority="39"/>
-    <w:lsdException w:name="toc 7" w:uiPriority="39"/>
-    <w:lsdException w:name="toc 8" w:uiPriority="39"/>
-    <w:lsdException w:name="toc 9" w:uiPriority="39"/>
-    <w:lsdException w:name="caption" w:uiPriority="35" w:qFormat="1"/>
-    <w:lsdException w:name="Title" w:semiHidden="0" w:uiPriority="10" w:unhideWhenUsed="0" w:qFormat="1"/>
-    <w:lsdException w:name="Default Paragraph Font" w:uiPriority="1"/>
-    <w:lsdException w:name="Subtitle" w:semiHidden="0" w:uiPriority="11" w:unhideWhenUsed="0" w:qFormat="1"/>
-    <w:lsdException w:name="Strong" w:semiHidden="0" w:uiPriority="22" w:unhideWhenUsed="0" w:qFormat="1"/>
-    <w:lsdException w:name="Emphasis" w:semiHidden="0" w:uiPriority="20" w:unhideWhenUsed="0" w:qFormat="1"/>
-    <w:lsdException w:name="Table Grid" w:semiHidden="0" w:uiPriority="59" w:unhideWhenUsed="0"/>
-    <w:lsdException w:name="Placeholder Text" w:unhideWhenUsed="0"/>
-    <w:lsdException w:name="No Spacing" w:semiHidden="0" w:uiPriority="1" w:unhideWhenUsed="0" w:qFormat="1"/>
-    <w:lsdException w:name="Light Shading" w:semiHidden="0" w:uiPriority="60" w:unhideWhenUsed="0"/>
-    <w:lsdException w:name="Light List" w:semiHidden="0" w:uiPriority="61" w:unhideWhenUsed="0"/>
-    <w:lsdException w:name="Light Grid" w:semiHidden="0" w:uiPriority="62" w:unhideWhenUsed="0"/>
-    <w:lsdException w:name="Medium Shading 1" w:semiHidden="0" w:uiPriority="63" w:unhideWhenUsed="0"/>
-    <w:lsdException w:name="Medium Shading 2" w:semiHidden="0" w:uiPriority="64" w:unhideWhenUsed="0"/>
-    <w:lsdException w:name="Medium List 1" w:semiHidden="0" w:uiPriority="65" w:unhideWhenUsed="0"/>
-    <w:lsdException w:name="Medium List 2" w:semiHidden="0" w:uiPriority="66" w:unhideWhenUsed="0"/>
-    <w:lsdException w:name="Medium Grid 1" w:semiHidden="0" w:uiPriority="67" w:unhideWhenUsed="0"/>
-    <w:lsdException w:name="Medium Grid 2" w:semiHidden="0" w:uiPriority="68" w:unhideWhenUsed="0"/>
-    <w:lsdException w:name="Medium Grid 3" w:semiHidden="0" w:uiPriority="69" w:unhideWhenUsed="0"/>
-    <w:lsdException w:name="Dark List" w:semiHidden="0" w:uiPriority="70" w:unhideWhenUsed="0"/>
-    <w:lsdException w:name="Colorful Shading" w:semiHidden="0" w:uiPriority="71" w:unhideWhenUsed="0"/>
-    <w:lsdException w:name="Colorful List" w:semiHidden="0" w:uiPriority="72" w:unhideWhenUsed="0"/>
-    <w:lsdException w:name="Colorful Grid" w:semiHidden="0" w:uiPriority="73" w:unhideWhenUsed="0"/>
-    <w:lsdException w:name="Light Shading Accent 1" w:semiHidden="0" w:uiPriority="60" w:unhideWhenUsed="0"/>
-    <w:lsdException w:name="Light List Accent 1" w:semiHidden="0" w:uiPriority="61" w:unhideWhenUsed="0"/>
-    <w:lsdException w:name="Light Grid Accent 1" w:semiHidden="0" w:uiPriority="62" w:unhideWhenUsed="0"/>
-    <w:lsdException w:name="Medium Shading 1 Accent 1" w:semiHidden="0" w:uiPriority="63" w:unhideWhenUsed="0"/>
-    <w:lsdException w:name="Medium Shading 2 Accent 1" w:semiHidden="0" w:uiPriority="64" w:unhideWhenUsed="0"/>
-    <w:lsdException w:name="Medium List 1 Accent 1" w:semiHidden="0" w:uiPriority="65" w:unhideWhenUsed="0"/>
-    <w:lsdException w:name="Revision" w:unhideWhenUsed="0"/>
-    <w:lsdException w:name="List Paragraph" w:semiHidden="0" w:uiPriority="34" w:unhideWhenUsed="0" w:qFormat="1"/>
-    <w:lsdException w:name="Quote" w:semiHidden="0" w:uiPriority="29" w:unhideWhenUsed="0" w:qFormat="1"/>
-    <w:lsdException w:name="Intense Quote" w:semiHidden="0" w:uiPriority="30" w:unhideWhenUsed="0" w:qFormat="1"/>
-    <w:lsdException w:name="Medium List 2 Accent 1" w:semiHidden="0" w:uiPriority="66" w:unhideWhenUsed="0"/>
-    <w:lsdException w:name="Medium Grid 1 Accent 1" w:semiHidden="0" w:uiPriority="67" w:unhideWhenUsed="0"/>
-    <w:lsdException w:name="Medium Grid 2 Accent 1" w:semiHidden="0" w:uiPriority="68" w:unhideWhenUsed="0"/>
-    <w:lsdException w:name="Medium Grid 3 Accent 1" w:semiHidden="0" w:uiPriority="69" w:unhideWhenUsed="0"/>
-    <w:lsdException w:name="Dark List Accent 1" w:semiHidden="0" w:uiPriority="70" w:unhideWhenUsed="0"/>
-    <w:lsdException w:name="Colorful Shading Accent 1" w:semiHidden="0" w:uiPriority="71" w:unhideWhenUsed="0"/>
-    <w:lsdException w:name="Colorful List Accent 1" w:semiHidden="0" w:uiPriority="72" w:unhideWhenUsed="0"/>
-    <w:lsdException w:name="Colorful Grid Accent 1" w:semiHidden="0" w:uiPriority="73" w:unhideWhenUsed="0"/>
-    <w:lsdException w:name="Light Shading Accent 2" w:semiHidden="0" w:uiPriority="60" w:unhideWhenUsed="0"/>
-    <w:lsdException w:name="Light List Accent 2" w:semiHidden="0" w:uiPriority="61" w:unhideWhenUsed="0"/>
-    <w:lsdException w:name="Light Grid Accent 2" w:semiHidden="0" w:uiPriority="62" w:unhideWhenUsed="0"/>
-    <w:lsdException w:name="Medium Shading 1 Accent 2" w:semiHidden="0" w:uiPriority="63" w:unhideWhenUsed="0"/>
-    <w:lsdException w:name="Medium Shading 2 Accent 2" w:semiHidden="0" w:uiPriority="64" w:unhideWhenUsed="0"/>
-    <w:lsdException w:name="Medium List 1 Accent 2" w:semiHidden="0" w:uiPriority="65" w:unhideWhenUsed="0"/>
-    <w:lsdException w:name="Medium List 2 Accent 2" w:semiHidden="0" w:uiPriority="66" w:unhideWhenUsed="0"/>
-    <w:lsdException w:name="Medium Grid 1 Accent 2" w:semiHidden="0" w:uiPriority="67" w:unhideWhenUsed="0"/>
-    <w:lsdException w:name="Medium Grid 2 Accent 2" w:semiHidden="0" w:uiPriority="68" w:unhideWhenUsed="0"/>
-    <w:lsdException w:name="Medium Grid 3 Accent 2" w:semiHidden="0" w:uiPriority="69" w:unhideWhenUsed="0"/>
-    <w:lsdException w:name="Dark List Accent 2" w:semiHidden="0" w:uiPriority="70" w:unhideWhenUsed="0"/>
-    <w:lsdException w:name="Colorful Shading Accent 2" w:semiHidden="0" w:uiPriority="71" w:unhideWhenUsed="0"/>
-    <w:lsdException w:name="Colorful List Accent 2" w:semiHidden="0" w:uiPriority="72" w:unhideWhenUsed="0"/>
-    <w:lsdException w:name="Colorful Grid Accent 2" w:semiHidden="0" w:uiPriority="73" w:unhideWhenUsed="0"/>
-    <w:lsdException w:name="Light Shading Accent 3" w:semiHidden="0" w:uiPriority="60" w:unhideWhenUsed="0"/>
-    <w:lsdException w:name="Light List Accent 3" w:semiHidden="0" w:uiPriority="61" w:unhideWhenUsed="0"/>
-    <w:lsdException w:name="Light Grid Accent 3" w:semiHidden="0" w:uiPriority="62" w:unhideWhenUsed="0"/>
-    <w:lsdException w:name="Medium Shading 1 Accent 3" w:semiHidden="0" w:uiPriority="63" w:unhideWhenUsed="0"/>
-    <w:lsdException w:name="Medium Shading 2 Accent 3" w:semiHidden="0" w:uiPriority="64" w:unhideWhenUsed="0"/>
-    <w:lsdException w:name="Medium List 1 Accent 3" w:semiHidden="0" w:uiPriority="65" w:unhideWhenUsed="0"/>
-    <w:lsdException w:name="Medium List 2 Accent 3" w:semiHidden="0" w:uiPriority="66" w:unhideWhenUsed="0"/>
-    <w:lsdException w:name="Medium Grid 1 Accent 3" w:semiHidden="0" w:uiPriority="67" w:unhideWhenUsed="0"/>
-    <w:lsdException w:name="Medium Grid 2 Accent 3" w:semiHidden="0" w:uiPriority="68" w:unhideWhenUsed="0"/>
-    <w:lsdException w:name="Medium Grid 3 Accent 3" w:semiHidden="0" w:uiPriority="69" w:unhideWhenUsed="0"/>
-    <w:lsdException w:name="Dark List Accent 3" w:semiHidden="0" w:uiPriority="70" w:unhideWhenUsed="0"/>
-    <w:lsdException w:name="Colorful Shading Accent 3" w:semiHidden="0" w:uiPriority="71" w:unhideWhenUsed="0"/>
-    <w:lsdException w:name="Colorful List Accent 3" w:semiHidden="0" w:uiPriority="72" w:unhideWhenUsed="0"/>
-    <w:lsdException w:name="Colorful Grid Accent 3" w:semiHidden="0" w:uiPriority="73" w:unhideWhenUsed="0"/>
-    <w:lsdException w:name="Light Shading Accent 4" w:semiHidden="0" w:uiPriority="60" w:unhideWhenUsed="0"/>
-    <w:lsdException w:name="Light List Accent 4" w:semiHidden="0" w:uiPriority="61" w:unhideWhenUsed="0"/>
-    <w:lsdException w:name="Light Grid Accent 4" w:semiHidden="0" w:uiPriority="62" w:unhideWhenUsed="0"/>
-    <w:lsdException w:name="Medium Shading 1 Accent 4" w:semiHidden="0" w:uiPriority="63" w:unhideWhenUsed="0"/>
-    <w:lsdException w:name="Medium Shading 2 Accent 4" w:semiHidden="0" w:uiPriority="64" w:unhideWhenUsed="0"/>
-    <w:lsdException w:name="Medium List 1 Accent 4" w:semiHidden="0" w:uiPriority="65" w:unhideWhenUsed="0"/>
-    <w:lsdException w:name="Medium List 2 Accent 4" w:semiHidden="0" w:uiPriority="66" w:unhideWhenUsed="0"/>
-    <w:lsdException w:name="Medium Grid 1 Accent 4" w:semiHidden="0" w:uiPriority="67" w:unhideWhenUsed="0"/>
-    <w:lsdException w:name="Medium Grid 2 Accent 4" w:semiHidden="0" w:uiPriority="68" w:unhideWhenUsed="0"/>
-    <w:lsdException w:name="Medium Grid 3 Accent 4" w:semiHidden="0" w:uiPriority="69" w:unhideWhenUsed="0"/>
-    <w:lsdException w:name="Dark List Accent 4" w:semiHidden="0" w:uiPriority="70" w:unhideWhenUsed="0"/>
-    <w:lsdException w:name="Colorful Shading Accent 4" w:semiHidden="0" w:uiPriority="71" w:unhideWhenUsed="0"/>
-    <w:lsdException w:name="Colorful List Accent 4" w:semiHidden="0" w:uiPriority="72" w:unhideWhenUsed="0"/>
-    <w:lsdException w:name="Colorful Grid Accent 4" w:semiHidden="0" w:uiPriority="73" w:unhideWhenUsed="0"/>
-    <w:lsdException w:name="Light Shading Accent 5" w:semiHidden="0" w:uiPriority="60" w:unhideWhenUsed="0"/>
-    <w:lsdException w:name="Light List Accent 5" w:semiHidden="0" w:uiPriority="61" w:unhideWhenUsed="0"/>
-    <w:lsdException w:name="Light Grid Accent 5" w:semiHidden="0" w:uiPriority="62" w:unhideWhenUsed="0"/>
-    <w:lsdException w:name="Medium Shading 1 Accent 5" w:semiHidden="0" w:uiPriority="63" w:unhideWhenUsed="0"/>
-    <w:lsdException w:name="Medium Shading 2 Accent 5" w:semiHidden="0" w:uiPriority="64" w:unhideWhenUsed="0"/>
-    <w:lsdException w:name="Medium List 1 Accent 5" w:semiHidden="0" w:uiPriority="65" w:unhideWhenUsed="0"/>
-    <w:lsdException w:name="Medium List 2 Accent 5" w:semiHidden="0" w:uiPriority="66" w:unhideWhenUsed="0"/>
-    <w:lsdException w:name="Medium Grid 1 Accent 5" w:semiHidden="0" w:uiPriority="67" w:unhideWhenUsed="0"/>
-    <w:lsdException w:name="Medium Grid 2 Accent 5" w:semiHidden="0" w:uiPriority="68" w:unhideWhenUsed="0"/>
-    <w:lsdException w:name="Medium Grid 3 Accent 5" w:semiHidden="0" w:uiPriority="69" w:unhideWhenUsed="0"/>
-    <w:lsdException w:name="Dark List Accent 5" w:semiHidden="0" w:uiPriority="70" w:unhideWhenUsed="0"/>
-    <w:lsdException w:name="Colorful Shading Accent 5" w:semiHidden="0" w:uiPriority="71" w:unhideWhenUsed="0"/>
-    <w:lsdException w:name="Colorful List Accent 5" w:semiHidden="0" w:uiPriority="72" w:unhideWhenUsed="0"/>
-    <w:lsdException w:name="Colorful Grid Accent 5" w:semiHidden="0" w:uiPriority="73" w:unhideWhenUsed="0"/>
-    <w:lsdException w:name="Light Shading Accent 6" w:semiHidden="0" w:uiPriority="60" w:unhideWhenUsed="0"/>
-    <w:lsdException w:name="Light List Accent 6" w:semiHidden="0" w:uiPriority="61" w:unhideWhenUsed="0"/>
-    <w:lsdException w:name="Light Grid Accent 6" w:semiHidden="0" w:uiPriority="62" w:unhideWhenUsed="0"/>
-    <w:lsdException w:name="Medium Shading 1 Accent 6" w:semiHidden="0" w:uiPriority="63" w:unhideWhenUsed="0"/>
-    <w:lsdException w:name="Medium Shading 2 Accent 6" w:semiHidden="0" w:uiPriority="64" w:unhideWhenUsed="0"/>
-    <w:lsdException w:name="Medium List 1 Accent 6" w:semiHidden="0" w:uiPriority="65" w:unhideWhenUsed="0"/>
-    <w:lsdException w:name="Medium List 2 Accent 6" w:semiHidden="0" w:uiPriority="66" w:unhideWhenUsed="0"/>
-    <w:lsdException w:name="Medium Grid 1 Accent 6" w:semiHidden="0" w:uiPriority="67" w:unhideWhenUsed="0"/>
-    <w:lsdException w:name="Medium Grid 2 Accent 6" w:semiHidden="0" w:uiPriority="68" w:unhideWhenUsed="0"/>
-    <w:lsdException w:name="Medium Grid 3 Accent 6" w:semiHidden="0" w:uiPriority="69" w:unhideWhenUsed="0"/>
-    <w:lsdException w:name="Dark List Accent 6" w:semiHidden="0" w:uiPriority="70" w:unhideWhenUsed="0"/>
-    <w:lsdException w:name="Colorful Shading Accent 6" w:semiHidden="0" w:uiPriority="71" w:unhideWhenUsed="0"/>
-    <w:lsdException w:name="Colorful List Accent 6" w:semiHidden="0" w:uiPriority="72" w:unhideWhenUsed="0"/>
-    <w:lsdException w:name="Colorful Grid Accent 6" w:semiHidden="0" w:uiPriority="73" w:unhideWhenUsed="0"/>
-    <w:lsdException w:name="Subtle Emphasis" w:semiHidden="0" w:uiPriority="19" w:unhideWhenUsed="0" w:qFormat="1"/>
-    <w:lsdException w:name="Intense Emphasis" w:semiHidden="0" w:uiPriority="21" w:unhideWhenUsed="0" w:qFormat="1"/>
-    <w:lsdException w:name="Subtle Reference" w:semiHidden="0" w:uiPriority="31" w:unhideWhenUsed="0" w:qFormat="1"/>
-    <w:lsdException w:name="Intense Reference" w:semiHidden="0" w:uiPriority="32" w:unhideWhenUsed="0" w:qFormat="1"/>
-    <w:lsdException w:name="Book Title" w:semiHidden="0" w:uiPriority="33" w:unhideWhenUsed="0" w:qFormat="1"/>
-    <w:lsdException w:name="Bibliography" w:uiPriority="37"/>
-    <w:lsdException w:name="TOC Heading" w:uiPriority="39" w:qFormat="1"/>
-  </w:latentStyles>
-  <w:style w:type="paragraph" w:default="1" w:styleId="Normal">
-    <w:name w:val="Normal"/>
-    <w:qFormat/>
-  </w:style>
-  <w:style w:type="character" w:default="1" w:styleId="Policepardfaut">
-    <w:name w:val="Default Paragraph Font"/>
-    <w:uiPriority w:val="1"/>
-    <w:semiHidden/>
-    <w:unhideWhenUsed/>
-  </w:style>
-  <w:style w:type="table" w:default="1" w:styleId="TableauNormal">
-    <w:name w:val="Normal Table"/>
-    <w:uiPriority w:val="99"/>
-    <w:semiHidden/>
-    <w:unhideWhenUsed/>
-    <w:tblPr>
-      <w:tblInd w:w="0" w:type="dxa"/>
-      <w:tblCellMar>
-        <w:top w:w="0" w:type="dxa"/>
-        <w:left w:w="108" w:type="dxa"/>
-        <w:bottom w:w="0" w:type="dxa"/>
-        <w:right w:w="108" w:type="dxa"/>
-      </w:tblCellMar>
-    </w:tblPr>
-  </w:style>
-  <w:style w:type="numbering" w:default="1" w:styleId="Aucuneliste">
-    <w:name w:val="No List"/>
-    <w:uiPriority w:val="99"/>
-    <w:semiHidden/>
-    <w:unhideWhenUsed/>
-  </w:style>
-  <w:style w:type="paragraph" w:customStyle="1" w:styleId="E82319566FAA4E78A1ADDFC861C42059">
-    <w:name w:val="E82319566FAA4E78A1ADDFC861C42059"/>
-    <w:rsid w:val="00C07F84"/>
-  </w:style>
-  <w:style w:type="paragraph" w:customStyle="1" w:styleId="ADD6DB2F1AAB4AD68E1A6324E5BD48FF">
-    <w:name w:val="ADD6DB2F1AAB4AD68E1A6324E5BD48FF"/>
-    <w:rsid w:val="00C07F84"/>
-  </w:style>
-  <w:style w:type="paragraph" w:customStyle="1" w:styleId="E3C890D300B64979884DDB0D30FA2A0A">
-    <w:name w:val="E3C890D300B64979884DDB0D30FA2A0A"/>
-    <w:rsid w:val="00C07F84"/>
-  </w:style>
-  <w:style w:type="paragraph" w:customStyle="1" w:styleId="FB23A30CACD042CBBC04D00DB841D0AE">
-    <w:name w:val="FB23A30CACD042CBBC04D00DB841D0AE"/>
-    <w:rsid w:val="00C07F84"/>
-  </w:style>
-  <w:style w:type="paragraph" w:customStyle="1" w:styleId="E4554D45498448B59685F7AAE2F2107F">
-    <w:name w:val="E4554D45498448B59685F7AAE2F2107F"/>
-    <w:rsid w:val="00C07F84"/>
-  </w:style>
-</w:styles>
-</file>
-
-<file path=word/glossary/stylesWithEffects.xml><?xml version="1.0" encoding="utf-8"?>
-<w:styles xmlns:wpc="http://schemas.microsoft.com/office/word/2010/wordprocessingCanvas" xmlns:mc="http://schemas.openxmlformats.org/markup-compatibility/2006" xmlns:o="urn:schemas-microsoft-com:office:office" xmlns:r="http://schemas.openxmlformats.org/officeDocument/2006/relationships" xmlns:m="http://schemas.openxmlformats.org/officeDocument/2006/math" xmlns:v="urn:schemas-microsoft-com:vml" xmlns:wp14="http://schemas.microsoft.com/office/word/2010/wordprocessingDrawing" xmlns:wp="http://schemas.openxmlformats.org/drawingml/2006/wordprocessingDrawing" xmlns:w10="urn:schemas-microsoft-com:office:word" xmlns:w="http://schemas.openxmlformats.org/wordprocessingml/2006/main" xmlns:w14="http://schemas.microsoft.com/office/word/2010/wordml" xmlns:wpg="http://schemas.microsoft.com/office/word/2010/wordprocessingGroup" xmlns:wpi="http://schemas.microsoft.com/office/word/2010/wordprocessingInk" xmlns:wne="http://schemas.microsoft.com/office/word/2006/wordml" xmlns:wps="http://schemas.microsoft.com/office/word/2010/wordprocessingShape" mc:Ignorable="w14 wp14">
-  <w:docDefaults>
-    <w:rPrDefault>
-      <w:rPr>
-        <w:rFonts w:asciiTheme="minorHAnsi" w:eastAsiaTheme="minorEastAsia" w:hAnsiTheme="minorHAnsi" w:cstheme="minorBidi"/>
-        <w:sz w:val="22"/>
-        <w:szCs w:val="22"/>
-        <w:lang w:val="fr-CH" w:eastAsia="fr-CH" w:bidi="ar-SA"/>
-      </w:rPr>
-    </w:rPrDefault>
-    <w:pPrDefault>
-      <w:pPr>
-        <w:spacing w:after="200" w:line="276" w:lineRule="auto"/>
-      </w:pPr>
-    </w:pPrDefault>
-  </w:docDefaults>
-  <w:latentStyles w:defLockedState="0" w:defUIPriority="99" w:defSemiHidden="1" w:defUnhideWhenUsed="1" w:defQFormat="0" w:count="267">
-    <w:lsdException w:name="Normal" w:semiHidden="0" w:uiPriority="0" w:unhideWhenUsed="0" w:qFormat="1"/>
-    <w:lsdException w:name="heading 1" w:semiHidden="0" w:uiPriority="9" w:unhideWhenUsed="0" w:qFormat="1"/>
-    <w:lsdException w:name="heading 2" w:uiPriority="9" w:qFormat="1"/>
-    <w:lsdException w:name="heading 3" w:uiPriority="9" w:qFormat="1"/>
-    <w:lsdException w:name="heading 4" w:uiPriority="9" w:qFormat="1"/>
-    <w:lsdException w:name="heading 5" w:uiPriority="9" w:qFormat="1"/>
-    <w:lsdException w:name="heading 6" w:uiPriority="9" w:qFormat="1"/>
-    <w:lsdException w:name="heading 7" w:uiPriority="9" w:qFormat="1"/>
-    <w:lsdException w:name="heading 8" w:uiPriority="9" w:qFormat="1"/>
-    <w:lsdException w:name="heading 9" w:uiPriority="9" w:qFormat="1"/>
-    <w:lsdException w:name="toc 1" w:uiPriority="39"/>
-    <w:lsdException w:name="toc 2" w:uiPriority="39"/>
-    <w:lsdException w:name="toc 3" w:uiPriority="39"/>
-    <w:lsdException w:name="toc 4" w:uiPriority="39"/>
-    <w:lsdException w:name="toc 5" w:uiPriority="39"/>
-    <w:lsdException w:name="toc 6" w:uiPriority="39"/>
-    <w:lsdException w:name="toc 7" w:uiPriority="39"/>
-    <w:lsdException w:name="toc 8" w:uiPriority="39"/>
-    <w:lsdException w:name="toc 9" w:uiPriority="39"/>
-    <w:lsdException w:name="caption" w:uiPriority="35" w:qFormat="1"/>
-    <w:lsdException w:name="Title" w:semiHidden="0" w:uiPriority="10" w:unhideWhenUsed="0" w:qFormat="1"/>
-    <w:lsdException w:name="Default Paragraph Font" w:uiPriority="1"/>
-    <w:lsdException w:name="Subtitle" w:semiHidden="0" w:uiPriority="11" w:unhideWhenUsed="0" w:qFormat="1"/>
-    <w:lsdException w:name="Strong" w:semiHidden="0" w:uiPriority="22" w:unhideWhenUsed="0" w:qFormat="1"/>
-    <w:lsdException w:name="Emphasis" w:semiHidden="0" w:uiPriority="20" w:unhideWhenUsed="0" w:qFormat="1"/>
-    <w:lsdException w:name="Table Grid" w:semiHidden="0" w:uiPriority="59" w:unhideWhenUsed="0"/>
-    <w:lsdException w:name="Placeholder Text" w:unhideWhenUsed="0"/>
-    <w:lsdException w:name="No Spacing" w:semiHidden="0" w:uiPriority="1" w:unhideWhenUsed="0" w:qFormat="1"/>
-    <w:lsdException w:name="Light Shading" w:semiHidden="0" w:uiPriority="60" w:unhideWhenUsed="0"/>
-    <w:lsdException w:name="Light List" w:semiHidden="0" w:uiPriority="61" w:unhideWhenUsed="0"/>
-    <w:lsdException w:name="Light Grid" w:semiHidden="0" w:uiPriority="62" w:unhideWhenUsed="0"/>
-    <w:lsdException w:name="Medium Shading 1" w:semiHidden="0" w:uiPriority="63" w:unhideWhenUsed="0"/>
-    <w:lsdException w:name="Medium Shading 2" w:semiHidden="0" w:uiPriority="64" w:unhideWhenUsed="0"/>
-    <w:lsdException w:name="Medium List 1" w:semiHidden="0" w:uiPriority="65" w:unhideWhenUsed="0"/>
-    <w:lsdException w:name="Medium List 2" w:semiHidden="0" w:uiPriority="66" w:unhideWhenUsed="0"/>
-    <w:lsdException w:name="Medium Grid 1" w:semiHidden="0" w:uiPriority="67" w:unhideWhenUsed="0"/>
-    <w:lsdException w:name="Medium Grid 2" w:semiHidden="0" w:uiPriority="68" w:unhideWhenUsed="0"/>
-    <w:lsdException w:name="Medium Grid 3" w:semiHidden="0" w:uiPriority="69" w:unhideWhenUsed="0"/>
-    <w:lsdException w:name="Dark List" w:semiHidden="0" w:uiPriority="70" w:unhideWhenUsed="0"/>
-    <w:lsdException w:name="Colorful Shading" w:semiHidden="0" w:uiPriority="71" w:unhideWhenUsed="0"/>
-    <w:lsdException w:name="Colorful List" w:semiHidden="0" w:uiPriority="72" w:unhideWhenUsed="0"/>
-    <w:lsdException w:name="Colorful Grid" w:semiHidden="0" w:uiPriority="73" w:unhideWhenUsed="0"/>
-    <w:lsdException w:name="Light Shading Accent 1" w:semiHidden="0" w:uiPriority="60" w:unhideWhenUsed="0"/>
-    <w:lsdException w:name="Light List Accent 1" w:semiHidden="0" w:uiPriority="61" w:unhideWhenUsed="0"/>
-    <w:lsdException w:name="Light Grid Accent 1" w:semiHidden="0" w:uiPriority="62" w:unhideWhenUsed="0"/>
-    <w:lsdException w:name="Medium Shading 1 Accent 1" w:semiHidden="0" w:uiPriority="63" w:unhideWhenUsed="0"/>
-    <w:lsdException w:name="Medium Shading 2 Accent 1" w:semiHidden="0" w:uiPriority="64" w:unhideWhenUsed="0"/>
-    <w:lsdException w:name="Medium List 1 Accent 1" w:semiHidden="0" w:uiPriority="65" w:unhideWhenUsed="0"/>
-    <w:lsdException w:name="Revision" w:unhideWhenUsed="0"/>
-    <w:lsdException w:name="List Paragraph" w:semiHidden="0" w:uiPriority="34" w:unhideWhenUsed="0" w:qFormat="1"/>
-    <w:lsdException w:name="Quote" w:semiHidden="0" w:uiPriority="29" w:unhideWhenUsed="0" w:qFormat="1"/>
-    <w:lsdException w:name="Intense Quote" w:semiHidden="0" w:uiPriority="30" w:unhideWhenUsed="0" w:qFormat="1"/>
-    <w:lsdException w:name="Medium List 2 Accent 1" w:semiHidden="0" w:uiPriority="66" w:unhideWhenUsed="0"/>
-    <w:lsdException w:name="Medium Grid 1 Accent 1" w:semiHidden="0" w:uiPriority="67" w:unhideWhenUsed="0"/>
-    <w:lsdException w:name="Medium Grid 2 Accent 1" w:semiHidden="0" w:uiPriority="68" w:unhideWhenUsed="0"/>
-    <w:lsdException w:name="Medium Grid 3 Accent 1" w:semiHidden="0" w:uiPriority="69" w:unhideWhenUsed="0"/>
-    <w:lsdException w:name="Dark List Accent 1" w:semiHidden="0" w:uiPriority="70" w:unhideWhenUsed="0"/>
-    <w:lsdException w:name="Colorful Shading Accent 1" w:semiHidden="0" w:uiPriority="71" w:unhideWhenUsed="0"/>
-    <w:lsdException w:name="Colorful List Accent 1" w:semiHidden="0" w:uiPriority="72" w:unhideWhenUsed="0"/>
-    <w:lsdException w:name="Colorful Grid Accent 1" w:semiHidden="0" w:uiPriority="73" w:unhideWhenUsed="0"/>
-    <w:lsdException w:name="Light Shading Accent 2" w:semiHidden="0" w:uiPriority="60" w:unhideWhenUsed="0"/>
-    <w:lsdException w:name="Light List Accent 2" w:semiHidden="0" w:uiPriority="61" w:unhideWhenUsed="0"/>
-    <w:lsdException w:name="Light Grid Accent 2" w:semiHidden="0" w:uiPriority="62" w:unhideWhenUsed="0"/>
-    <w:lsdException w:name="Medium Shading 1 Accent 2" w:semiHidden="0" w:uiPriority="63" w:unhideWhenUsed="0"/>
-    <w:lsdException w:name="Medium Shading 2 Accent 2" w:semiHidden="0" w:uiPriority="64" w:unhideWhenUsed="0"/>
-    <w:lsdException w:name="Medium List 1 Accent 2" w:semiHidden="0" w:uiPriority="65" w:unhideWhenUsed="0"/>
-    <w:lsdException w:name="Medium List 2 Accent 2" w:semiHidden="0" w:uiPriority="66" w:unhideWhenUsed="0"/>
-    <w:lsdException w:name="Medium Grid 1 Accent 2" w:semiHidden="0" w:uiPriority="67" w:unhideWhenUsed="0"/>
-    <w:lsdException w:name="Medium Grid 2 Accent 2" w:semiHidden="0" w:uiPriority="68" w:unhideWhenUsed="0"/>
-    <w:lsdException w:name="Medium Grid 3 Accent 2" w:semiHidden="0" w:uiPriority="69" w:unhideWhenUsed="0"/>
-    <w:lsdException w:name="Dark List Accent 2" w:semiHidden="0" w:uiPriority="70" w:unhideWhenUsed="0"/>
-    <w:lsdException w:name="Colorful Shading Accent 2" w:semiHidden="0" w:uiPriority="71" w:unhideWhenUsed="0"/>
-    <w:lsdException w:name="Colorful List Accent 2" w:semiHidden="0" w:uiPriority="72" w:unhideWhenUsed="0"/>
-    <w:lsdException w:name="Colorful Grid Accent 2" w:semiHidden="0" w:uiPriority="73" w:unhideWhenUsed="0"/>
-    <w:lsdException w:name="Light Shading Accent 3" w:semiHidden="0" w:uiPriority="60" w:unhideWhenUsed="0"/>
-    <w:lsdException w:name="Light List Accent 3" w:semiHidden="0" w:uiPriority="61" w:unhideWhenUsed="0"/>
-    <w:lsdException w:name="Light Grid Accent 3" w:semiHidden="0" w:uiPriority="62" w:unhideWhenUsed="0"/>
-    <w:lsdException w:name="Medium Shading 1 Accent 3" w:semiHidden="0" w:uiPriority="63" w:unhideWhenUsed="0"/>
-    <w:lsdException w:name="Medium Shading 2 Accent 3" w:semiHidden="0" w:uiPriority="64" w:unhideWhenUsed="0"/>
-    <w:lsdException w:name="Medium List 1 Accent 3" w:semiHidden="0" w:uiPriority="65" w:unhideWhenUsed="0"/>
-    <w:lsdException w:name="Medium List 2 Accent 3" w:semiHidden="0" w:uiPriority="66" w:unhideWhenUsed="0"/>
-    <w:lsdException w:name="Medium Grid 1 Accent 3" w:semiHidden="0" w:uiPriority="67" w:unhideWhenUsed="0"/>
-    <w:lsdException w:name="Medium Grid 2 Accent 3" w:semiHidden="0" w:uiPriority="68" w:unhideWhenUsed="0"/>
-    <w:lsdException w:name="Medium Grid 3 Accent 3" w:semiHidden="0" w:uiPriority="69" w:unhideWhenUsed="0"/>
-    <w:lsdException w:name="Dark List Accent 3" w:semiHidden="0" w:uiPriority="70" w:unhideWhenUsed="0"/>
-    <w:lsdException w:name="Colorful Shading Accent 3" w:semiHidden="0" w:uiPriority="71" w:unhideWhenUsed="0"/>
-    <w:lsdException w:name="Colorful List Accent 3" w:semiHidden="0" w:uiPriority="72" w:unhideWhenUsed="0"/>
-    <w:lsdException w:name="Colorful Grid Accent 3" w:semiHidden="0" w:uiPriority="73" w:unhideWhenUsed="0"/>
-    <w:lsdException w:name="Light Shading Accent 4" w:semiHidden="0" w:uiPriority="60" w:unhideWhenUsed="0"/>
-    <w:lsdException w:name="Light List Accent 4" w:semiHidden="0" w:uiPriority="61" w:unhideWhenUsed="0"/>
-    <w:lsdException w:name="Light Grid Accent 4" w:semiHidden="0" w:uiPriority="62" w:unhideWhenUsed="0"/>
-    <w:lsdException w:name="Medium Shading 1 Accent 4" w:semiHidden="0" w:uiPriority="63" w:unhideWhenUsed="0"/>
-    <w:lsdException w:name="Medium Shading 2 Accent 4" w:semiHidden="0" w:uiPriority="64" w:unhideWhenUsed="0"/>
-    <w:lsdException w:name="Medium List 1 Accent 4" w:semiHidden="0" w:uiPriority="65" w:unhideWhenUsed="0"/>
-    <w:lsdException w:name="Medium List 2 Accent 4" w:semiHidden="0" w:uiPriority="66" w:unhideWhenUsed="0"/>
-    <w:lsdException w:name="Medium Grid 1 Accent 4" w:semiHidden="0" w:uiPriority="67" w:unhideWhenUsed="0"/>
-    <w:lsdException w:name="Medium Grid 2 Accent 4" w:semiHidden="0" w:uiPriority="68" w:unhideWhenUsed="0"/>
-    <w:lsdException w:name="Medium Grid 3 Accent 4" w:semiHidden="0" w:uiPriority="69" w:unhideWhenUsed="0"/>
-    <w:lsdException w:name="Dark List Accent 4" w:semiHidden="0" w:uiPriority="70" w:unhideWhenUsed="0"/>
-    <w:lsdException w:name="Colorful Shading Accent 4" w:semiHidden="0" w:uiPriority="71" w:unhideWhenUsed="0"/>
-    <w:lsdException w:name="Colorful List Accent 4" w:semiHidden="0" w:uiPriority="72" w:unhideWhenUsed="0"/>
-    <w:lsdException w:name="Colorful Grid Accent 4" w:semiHidden="0" w:uiPriority="73" w:unhideWhenUsed="0"/>
-    <w:lsdException w:name="Light Shading Accent 5" w:semiHidden="0" w:uiPriority="60" w:unhideWhenUsed="0"/>
-    <w:lsdException w:name="Light List Accent 5" w:semiHidden="0" w:uiPriority="61" w:unhideWhenUsed="0"/>
-    <w:lsdException w:name="Light Grid Accent 5" w:semiHidden="0" w:uiPriority="62" w:unhideWhenUsed="0"/>
-    <w:lsdException w:name="Medium Shading 1 Accent 5" w:semiHidden="0" w:uiPriority="63" w:unhideWhenUsed="0"/>
-    <w:lsdException w:name="Medium Shading 2 Accent 5" w:semiHidden="0" w:uiPriority="64" w:unhideWhenUsed="0"/>
-    <w:lsdException w:name="Medium List 1 Accent 5" w:semiHidden="0" w:uiPriority="65" w:unhideWhenUsed="0"/>
-    <w:lsdException w:name="Medium List 2 Accent 5" w:semiHidden="0" w:uiPriority="66" w:unhideWhenUsed="0"/>
-    <w:lsdException w:name="Medium Grid 1 Accent 5" w:semiHidden="0" w:uiPriority="67" w:unhideWhenUsed="0"/>
-    <w:lsdException w:name="Medium Grid 2 Accent 5" w:semiHidden="0" w:uiPriority="68" w:unhideWhenUsed="0"/>
-    <w:lsdException w:name="Medium Grid 3 Accent 5" w:semiHidden="0" w:uiPriority="69" w:unhideWhenUsed="0"/>
-    <w:lsdException w:name="Dark List Accent 5" w:semiHidden="0" w:uiPriority="70" w:unhideWhenUsed="0"/>
-    <w:lsdException w:name="Colorful Shading Accent 5" w:semiHidden="0" w:uiPriority="71" w:unhideWhenUsed="0"/>
-    <w:lsdException w:name="Colorful List Accent 5" w:semiHidden="0" w:uiPriority="72" w:unhideWhenUsed="0"/>
-    <w:lsdException w:name="Colorful Grid Accent 5" w:semiHidden="0" w:uiPriority="73" w:unhideWhenUsed="0"/>
-    <w:lsdException w:name="Light Shading Accent 6" w:semiHidden="0" w:uiPriority="60" w:unhideWhenUsed="0"/>
-    <w:lsdException w:name="Light List Accent 6" w:semiHidden="0" w:uiPriority="61" w:unhideWhenUsed="0"/>
-    <w:lsdException w:name="Light Grid Accent 6" w:semiHidden="0" w:uiPriority="62" w:unhideWhenUsed="0"/>
-    <w:lsdException w:name="Medium Shading 1 Accent 6" w:semiHidden="0" w:uiPriority="63" w:unhideWhenUsed="0"/>
-    <w:lsdException w:name="Medium Shading 2 Accent 6" w:semiHidden="0" w:uiPriority="64" w:unhideWhenUsed="0"/>
-    <w:lsdException w:name="Medium List 1 Accent 6" w:semiHidden="0" w:uiPriority="65" w:unhideWhenUsed="0"/>
-    <w:lsdException w:name="Medium List 2 Accent 6" w:semiHidden="0" w:uiPriority="66" w:unhideWhenUsed="0"/>
-    <w:lsdException w:name="Medium Grid 1 Accent 6" w:semiHidden="0" w:uiPriority="67" w:unhideWhenUsed="0"/>
-    <w:lsdException w:name="Medium Grid 2 Accent 6" w:semiHidden="0" w:uiPriority="68" w:unhideWhenUsed="0"/>
-    <w:lsdException w:name="Medium Grid 3 Accent 6" w:semiHidden="0" w:uiPriority="69" w:unhideWhenUsed="0"/>
-    <w:lsdException w:name="Dark List Accent 6" w:semiHidden="0" w:uiPriority="70" w:unhideWhenUsed="0"/>
-    <w:lsdException w:name="Colorful Shading Accent 6" w:semiHidden="0" w:uiPriority="71" w:unhideWhenUsed="0"/>
-    <w:lsdException w:name="Colorful List Accent 6" w:semiHidden="0" w:uiPriority="72" w:unhideWhenUsed="0"/>
-    <w:lsdException w:name="Colorful Grid Accent 6" w:semiHidden="0" w:uiPriority="73" w:unhideWhenUsed="0"/>
-    <w:lsdException w:name="Subtle Emphasis" w:semiHidden="0" w:uiPriority="19" w:unhideWhenUsed="0" w:qFormat="1"/>
-    <w:lsdException w:name="Intense Emphasis" w:semiHidden="0" w:uiPriority="21" w:unhideWhenUsed="0" w:qFormat="1"/>
-    <w:lsdException w:name="Subtle Reference" w:semiHidden="0" w:uiPriority="31" w:unhideWhenUsed="0" w:qFormat="1"/>
-    <w:lsdException w:name="Intense Reference" w:semiHidden="0" w:uiPriority="32" w:unhideWhenUsed="0" w:qFormat="1"/>
-    <w:lsdException w:name="Book Title" w:semiHidden="0" w:uiPriority="33" w:unhideWhenUsed="0" w:qFormat="1"/>
-    <w:lsdException w:name="Bibliography" w:uiPriority="37"/>
-    <w:lsdException w:name="TOC Heading" w:uiPriority="39" w:qFormat="1"/>
-  </w:latentStyles>
-  <w:style w:type="paragraph" w:default="1" w:styleId="Normal">
-    <w:name w:val="Normal"/>
-    <w:qFormat/>
-  </w:style>
-  <w:style w:type="character" w:default="1" w:styleId="Policepardfaut">
-    <w:name w:val="Default Paragraph Font"/>
-    <w:uiPriority w:val="1"/>
-    <w:semiHidden/>
-    <w:unhideWhenUsed/>
-  </w:style>
-  <w:style w:type="table" w:default="1" w:styleId="TableauNormal">
-    <w:name w:val="Normal Table"/>
-    <w:uiPriority w:val="99"/>
-    <w:semiHidden/>
-    <w:unhideWhenUsed/>
-    <w:tblPr>
-      <w:tblInd w:w="0" w:type="dxa"/>
-      <w:tblCellMar>
-        <w:top w:w="0" w:type="dxa"/>
-        <w:left w:w="108" w:type="dxa"/>
-        <w:bottom w:w="0" w:type="dxa"/>
-        <w:right w:w="108" w:type="dxa"/>
-      </w:tblCellMar>
-    </w:tblPr>
-  </w:style>
-  <w:style w:type="numbering" w:default="1" w:styleId="Aucuneliste">
-    <w:name w:val="No List"/>
-    <w:uiPriority w:val="99"/>
-    <w:semiHidden/>
-    <w:unhideWhenUsed/>
-  </w:style>
-  <w:style w:type="paragraph" w:customStyle="1" w:styleId="E82319566FAA4E78A1ADDFC861C42059">
-    <w:name w:val="E82319566FAA4E78A1ADDFC861C42059"/>
-    <w:rsid w:val="00C07F84"/>
-  </w:style>
-  <w:style w:type="paragraph" w:customStyle="1" w:styleId="ADD6DB2F1AAB4AD68E1A6324E5BD48FF">
-    <w:name w:val="ADD6DB2F1AAB4AD68E1A6324E5BD48FF"/>
-    <w:rsid w:val="00C07F84"/>
-  </w:style>
-  <w:style w:type="paragraph" w:customStyle="1" w:styleId="E3C890D300B64979884DDB0D30FA2A0A">
-    <w:name w:val="E3C890D300B64979884DDB0D30FA2A0A"/>
-    <w:rsid w:val="00C07F84"/>
-  </w:style>
-  <w:style w:type="paragraph" w:customStyle="1" w:styleId="FB23A30CACD042CBBC04D00DB841D0AE">
-    <w:name w:val="FB23A30CACD042CBBC04D00DB841D0AE"/>
-    <w:rsid w:val="00C07F84"/>
-  </w:style>
-  <w:style w:type="paragraph" w:customStyle="1" w:styleId="E4554D45498448B59685F7AAE2F2107F">
-    <w:name w:val="E4554D45498448B59685F7AAE2F2107F"/>
-    <w:rsid w:val="00C07F84"/>
-  </w:style>
-</w:styles>
-</file>
-
-<file path=word/glossary/webSettings.xml><?xml version="1.0" encoding="utf-8"?>
-<w:webSettings xmlns:mc="http://schemas.openxmlformats.org/markup-compatibility/2006" xmlns:r="http://schemas.openxmlformats.org/officeDocument/2006/relationships" xmlns:w="http://schemas.openxmlformats.org/wordprocessingml/2006/main" xmlns:w14="http://schemas.microsoft.com/office/word/2010/wordml" mc:Ignorable="w14">
-  <w:optimizeForBrowser/>
-  <w:allowPNG/>
-</w:webSettings>
 </file>
 
 <file path=word/theme/theme1.xml><?xml version="1.0" encoding="utf-8"?>

</xml_diff>

<commit_message>
Doc utilisateur : importation de la Base
</commit_message>
<xml_diff>
--- a/Documentation/DocUtilisateur.docx
+++ b/Documentation/DocUtilisateur.docx
@@ -2239,19 +2239,7 @@
           <w:rPr>
             <w:rStyle w:val="Lienhypertexte"/>
           </w:rPr>
-          <w:t>http://www.easyphp.org/save-easyphp-</w:t>
-        </w:r>
-        <w:r>
-          <w:rPr>
-            <w:rStyle w:val="Lienhypertexte"/>
-          </w:rPr>
-          <w:t>d</w:t>
-        </w:r>
-        <w:r>
-          <w:rPr>
-            <w:rStyle w:val="Lienhypertexte"/>
-          </w:rPr>
-          <w:t>evservervc11-latest.php</w:t>
+          <w:t>http://www.easyphp.org/save-easyphp-devservervc11-latest.php</w:t>
         </w:r>
       </w:hyperlink>
       <w:r>
@@ -3956,28 +3944,1304 @@
         <w:lastRenderedPageBreak/>
         <w:t>Base de données</w:t>
       </w:r>
-      <w:bookmarkStart w:id="8" w:name="_GoBack"/>
       <w:bookmarkEnd w:id="7"/>
+    </w:p>
+    <w:p>
+      <w:pPr>
+        <w:pStyle w:val="Titre3"/>
+      </w:pPr>
+      <w:bookmarkStart w:id="8" w:name="_Toc485596324"/>
+      <w:r>
+        <w:t>Importation</w:t>
+      </w:r>
       <w:bookmarkEnd w:id="8"/>
     </w:p>
     <w:p>
+      <w:r>
+        <w:t>Une fois le serveur local en place, il faut y insérer la base de données.</w:t>
+      </w:r>
+    </w:p>
+    <w:p>
+      <w:r>
+        <w:t xml:space="preserve">Rendez-vous à l’adresse : </w:t>
+      </w:r>
+      <w:hyperlink r:id="rId34" w:history="1">
+        <w:r>
+          <w:rPr>
+            <w:rStyle w:val="Lienhypertexte"/>
+          </w:rPr>
+          <w:t>http://127.0.0.1/home/index.php</w:t>
+        </w:r>
+      </w:hyperlink>
+      <w:r>
+        <w:t xml:space="preserve"> </w:t>
+      </w:r>
+    </w:p>
+    <w:p>
+      <w:r>
+        <w:t>Ouvrez ensuite le module PHPMyAdmin.</w:t>
+      </w:r>
+    </w:p>
+    <w:p>
+      <w:r>
+        <w:rPr>
+          <w:noProof/>
+        </w:rPr>
+        <mc:AlternateContent>
+          <mc:Choice Requires="wps">
+            <w:drawing>
+              <wp:anchor distT="0" distB="0" distL="114300" distR="114300" simplePos="0" relativeHeight="251645952" behindDoc="0" locked="0" layoutInCell="1" allowOverlap="1">
+                <wp:simplePos x="0" y="0"/>
+                <wp:positionH relativeFrom="column">
+                  <wp:posOffset>4701899</wp:posOffset>
+                </wp:positionH>
+                <wp:positionV relativeFrom="paragraph">
+                  <wp:posOffset>281139</wp:posOffset>
+                </wp:positionV>
+                <wp:extent cx="886018" cy="107950"/>
+                <wp:effectExtent l="0" t="0" r="28575" b="25400"/>
+                <wp:wrapNone/>
+                <wp:docPr id="17" name="Rectangle 17"/>
+                <wp:cNvGraphicFramePr/>
+                <a:graphic xmlns:a="http://schemas.openxmlformats.org/drawingml/2006/main">
+                  <a:graphicData uri="http://schemas.microsoft.com/office/word/2010/wordprocessingShape">
+                    <wps:wsp>
+                      <wps:cNvSpPr/>
+                      <wps:spPr>
+                        <a:xfrm>
+                          <a:off x="0" y="0"/>
+                          <a:ext cx="886018" cy="107950"/>
+                        </a:xfrm>
+                        <a:prstGeom prst="rect">
+                          <a:avLst/>
+                        </a:prstGeom>
+                        <a:noFill/>
+                        <a:ln w="3175">
+                          <a:solidFill>
+                            <a:srgbClr val="C00000"/>
+                          </a:solidFill>
+                        </a:ln>
+                      </wps:spPr>
+                      <wps:style>
+                        <a:lnRef idx="2">
+                          <a:schemeClr val="accent1">
+                            <a:shade val="50000"/>
+                          </a:schemeClr>
+                        </a:lnRef>
+                        <a:fillRef idx="1">
+                          <a:schemeClr val="accent1"/>
+                        </a:fillRef>
+                        <a:effectRef idx="0">
+                          <a:schemeClr val="accent1"/>
+                        </a:effectRef>
+                        <a:fontRef idx="minor">
+                          <a:schemeClr val="lt1"/>
+                        </a:fontRef>
+                      </wps:style>
+                      <wps:bodyPr rot="0" spcFirstLastPara="0" vertOverflow="overflow" horzOverflow="overflow" vert="horz" wrap="square" lIns="91440" tIns="45720" rIns="91440" bIns="45720" numCol="1" spcCol="0" rtlCol="0" fromWordArt="0" anchor="ctr" anchorCtr="0" forceAA="0" compatLnSpc="1">
+                        <a:prstTxWarp prst="textNoShape">
+                          <a:avLst/>
+                        </a:prstTxWarp>
+                        <a:noAutofit/>
+                      </wps:bodyPr>
+                    </wps:wsp>
+                  </a:graphicData>
+                </a:graphic>
+                <wp14:sizeRelH relativeFrom="margin">
+                  <wp14:pctWidth>0</wp14:pctWidth>
+                </wp14:sizeRelH>
+                <wp14:sizeRelV relativeFrom="margin">
+                  <wp14:pctHeight>0</wp14:pctHeight>
+                </wp14:sizeRelV>
+              </wp:anchor>
+            </w:drawing>
+          </mc:Choice>
+          <mc:Fallback>
+            <w:pict>
+              <v:rect w14:anchorId="436CCCE4" id="Rectangle 17" o:spid="_x0000_s1026" style="position:absolute;margin-left:370.25pt;margin-top:22.15pt;width:69.75pt;height:8.5pt;z-index:251645952;visibility:visible;mso-wrap-style:square;mso-width-percent:0;mso-height-percent:0;mso-wrap-distance-left:9pt;mso-wrap-distance-top:0;mso-wrap-distance-right:9pt;mso-wrap-distance-bottom:0;mso-position-horizontal:absolute;mso-position-horizontal-relative:text;mso-position-vertical:absolute;mso-position-vertical-relative:text;mso-width-percent:0;mso-height-percent:0;mso-width-relative:margin;mso-height-relative:margin;v-text-anchor:middle" o:gfxdata="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" filled="f" strokecolor="#c00000" strokeweight=".25pt"/>
+            </w:pict>
+          </mc:Fallback>
+        </mc:AlternateContent>
+      </w:r>
+      <w:r>
+        <w:rPr>
+          <w:noProof/>
+        </w:rPr>
+        <w:drawing>
+          <wp:inline distT="0" distB="0" distL="0" distR="0" wp14:anchorId="37E40B1B" wp14:editId="5691CA82">
+            <wp:extent cx="5741573" cy="478465"/>
+            <wp:effectExtent l="0" t="0" r="0" b="0"/>
+            <wp:docPr id="4" name="Image 4"/>
+            <wp:cNvGraphicFramePr>
+              <a:graphicFrameLocks xmlns:a="http://schemas.openxmlformats.org/drawingml/2006/main" noChangeAspect="1"/>
+            </wp:cNvGraphicFramePr>
+            <a:graphic xmlns:a="http://schemas.openxmlformats.org/drawingml/2006/main">
+              <a:graphicData uri="http://schemas.openxmlformats.org/drawingml/2006/picture">
+                <pic:pic xmlns:pic="http://schemas.openxmlformats.org/drawingml/2006/picture">
+                  <pic:nvPicPr>
+                    <pic:cNvPr id="1" name=""/>
+                    <pic:cNvPicPr/>
+                  </pic:nvPicPr>
+                  <pic:blipFill rotWithShape="1">
+                    <a:blip r:embed="rId35"/>
+                    <a:srcRect l="29850" t="37314" r="29504" b="56433"/>
+                    <a:stretch/>
+                  </pic:blipFill>
+                  <pic:spPr bwMode="auto">
+                    <a:xfrm>
+                      <a:off x="0" y="0"/>
+                      <a:ext cx="5984526" cy="498711"/>
+                    </a:xfrm>
+                    <a:prstGeom prst="rect">
+                      <a:avLst/>
+                    </a:prstGeom>
+                    <a:ln>
+                      <a:noFill/>
+                    </a:ln>
+                    <a:extLst>
+                      <a:ext uri="{53640926-AAD7-44D8-BBD7-CCE9431645EC}">
+                        <a14:shadowObscured xmlns:a14="http://schemas.microsoft.com/office/drawing/2010/main"/>
+                      </a:ext>
+                    </a:extLst>
+                  </pic:spPr>
+                </pic:pic>
+              </a:graphicData>
+            </a:graphic>
+          </wp:inline>
+        </w:drawing>
+      </w:r>
+      <w:r>
+        <w:t xml:space="preserve"> </w:t>
+      </w:r>
+    </w:p>
+    <w:p>
+      <w:r>
+        <w:t>Vous devriez vous trouver sur une page comme celle-ci.</w:t>
+      </w:r>
+    </w:p>
+    <w:p>
+      <w:r>
+        <w:rPr>
+          <w:noProof/>
+        </w:rPr>
+        <w:drawing>
+          <wp:inline distT="0" distB="0" distL="0" distR="0" wp14:anchorId="7D166D20" wp14:editId="606564C0">
+            <wp:extent cx="5760720" cy="1898650"/>
+            <wp:effectExtent l="19050" t="19050" r="11430" b="25400"/>
+            <wp:docPr id="12" name="Image 12"/>
+            <wp:cNvGraphicFramePr>
+              <a:graphicFrameLocks xmlns:a="http://schemas.openxmlformats.org/drawingml/2006/main" noChangeAspect="1"/>
+            </wp:cNvGraphicFramePr>
+            <a:graphic xmlns:a="http://schemas.openxmlformats.org/drawingml/2006/main">
+              <a:graphicData uri="http://schemas.openxmlformats.org/drawingml/2006/picture">
+                <pic:pic xmlns:pic="http://schemas.openxmlformats.org/drawingml/2006/picture">
+                  <pic:nvPicPr>
+                    <pic:cNvPr id="1" name=""/>
+                    <pic:cNvPicPr/>
+                  </pic:nvPicPr>
+                  <pic:blipFill rotWithShape="1">
+                    <a:blip r:embed="rId36"/>
+                    <a:srcRect b="2032"/>
+                    <a:stretch/>
+                  </pic:blipFill>
+                  <pic:spPr bwMode="auto">
+                    <a:xfrm>
+                      <a:off x="0" y="0"/>
+                      <a:ext cx="5760720" cy="1898650"/>
+                    </a:xfrm>
+                    <a:prstGeom prst="rect">
+                      <a:avLst/>
+                    </a:prstGeom>
+                    <a:ln w="3175">
+                      <a:solidFill>
+                        <a:schemeClr val="bg1">
+                          <a:lumMod val="85000"/>
+                        </a:schemeClr>
+                      </a:solidFill>
+                    </a:ln>
+                    <a:extLst>
+                      <a:ext uri="{53640926-AAD7-44D8-BBD7-CCE9431645EC}">
+                        <a14:shadowObscured xmlns:a14="http://schemas.microsoft.com/office/drawing/2010/main"/>
+                      </a:ext>
+                    </a:extLst>
+                  </pic:spPr>
+                </pic:pic>
+              </a:graphicData>
+            </a:graphic>
+          </wp:inline>
+        </w:drawing>
+      </w:r>
+    </w:p>
+    <w:p>
+      <w:r>
+        <w:t xml:space="preserve">Sélectionnez l’onglet « Importer » </w:t>
+      </w:r>
+    </w:p>
+    <w:p>
+      <w:r>
+        <w:rPr>
+          <w:noProof/>
+        </w:rPr>
+        <mc:AlternateContent>
+          <mc:Choice Requires="wps">
+            <w:drawing>
+              <wp:anchor distT="0" distB="0" distL="114300" distR="114300" simplePos="0" relativeHeight="251663360" behindDoc="0" locked="0" layoutInCell="1" allowOverlap="1" wp14:anchorId="7DD45B97" wp14:editId="56CAB8E6">
+                <wp:simplePos x="0" y="0"/>
+                <wp:positionH relativeFrom="column">
+                  <wp:posOffset>1289155</wp:posOffset>
+                </wp:positionH>
+                <wp:positionV relativeFrom="paragraph">
+                  <wp:posOffset>11430</wp:posOffset>
+                </wp:positionV>
+                <wp:extent cx="869950" cy="269902"/>
+                <wp:effectExtent l="0" t="0" r="25400" b="15875"/>
+                <wp:wrapNone/>
+                <wp:docPr id="26" name="Rectangle 26"/>
+                <wp:cNvGraphicFramePr/>
+                <a:graphic xmlns:a="http://schemas.openxmlformats.org/drawingml/2006/main">
+                  <a:graphicData uri="http://schemas.microsoft.com/office/word/2010/wordprocessingShape">
+                    <wps:wsp>
+                      <wps:cNvSpPr/>
+                      <wps:spPr>
+                        <a:xfrm>
+                          <a:off x="0" y="0"/>
+                          <a:ext cx="869950" cy="269902"/>
+                        </a:xfrm>
+                        <a:prstGeom prst="rect">
+                          <a:avLst/>
+                        </a:prstGeom>
+                        <a:noFill/>
+                        <a:ln w="3175">
+                          <a:solidFill>
+                            <a:srgbClr val="C00000"/>
+                          </a:solidFill>
+                        </a:ln>
+                      </wps:spPr>
+                      <wps:style>
+                        <a:lnRef idx="2">
+                          <a:schemeClr val="accent1">
+                            <a:shade val="50000"/>
+                          </a:schemeClr>
+                        </a:lnRef>
+                        <a:fillRef idx="1">
+                          <a:schemeClr val="accent1"/>
+                        </a:fillRef>
+                        <a:effectRef idx="0">
+                          <a:schemeClr val="accent1"/>
+                        </a:effectRef>
+                        <a:fontRef idx="minor">
+                          <a:schemeClr val="lt1"/>
+                        </a:fontRef>
+                      </wps:style>
+                      <wps:bodyPr rot="0" spcFirstLastPara="0" vertOverflow="overflow" horzOverflow="overflow" vert="horz" wrap="square" lIns="91440" tIns="45720" rIns="91440" bIns="45720" numCol="1" spcCol="0" rtlCol="0" fromWordArt="0" anchor="ctr" anchorCtr="0" forceAA="0" compatLnSpc="1">
+                        <a:prstTxWarp prst="textNoShape">
+                          <a:avLst/>
+                        </a:prstTxWarp>
+                        <a:noAutofit/>
+                      </wps:bodyPr>
+                    </wps:wsp>
+                  </a:graphicData>
+                </a:graphic>
+                <wp14:sizeRelH relativeFrom="margin">
+                  <wp14:pctWidth>0</wp14:pctWidth>
+                </wp14:sizeRelH>
+                <wp14:sizeRelV relativeFrom="margin">
+                  <wp14:pctHeight>0</wp14:pctHeight>
+                </wp14:sizeRelV>
+              </wp:anchor>
+            </w:drawing>
+          </mc:Choice>
+          <mc:Fallback>
+            <w:pict>
+              <v:rect w14:anchorId="3B28D0DB" id="Rectangle 26" o:spid="_x0000_s1026" style="position:absolute;margin-left:101.5pt;margin-top:.9pt;width:68.5pt;height:21.25pt;z-index:251663360;visibility:visible;mso-wrap-style:square;mso-width-percent:0;mso-height-percent:0;mso-wrap-distance-left:9pt;mso-wrap-distance-top:0;mso-wrap-distance-right:9pt;mso-wrap-distance-bottom:0;mso-position-horizontal:absolute;mso-position-horizontal-relative:text;mso-position-vertical:absolute;mso-position-vertical-relative:text;mso-width-percent:0;mso-height-percent:0;mso-width-relative:margin;mso-height-relative:margin;v-text-anchor:middle" o:gfxdata="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" filled="f" strokecolor="#c00000" strokeweight=".25pt"/>
+            </w:pict>
+          </mc:Fallback>
+        </mc:AlternateContent>
+      </w:r>
+      <w:r>
+        <w:rPr>
+          <w:noProof/>
+        </w:rPr>
+        <w:drawing>
+          <wp:inline distT="0" distB="0" distL="0" distR="0" wp14:anchorId="4B52CE6E" wp14:editId="42C62176">
+            <wp:extent cx="5757333" cy="323850"/>
+            <wp:effectExtent l="0" t="0" r="0" b="0"/>
+            <wp:docPr id="6" name="Image 6"/>
+            <wp:cNvGraphicFramePr>
+              <a:graphicFrameLocks xmlns:a="http://schemas.openxmlformats.org/drawingml/2006/main" noChangeAspect="1"/>
+            </wp:cNvGraphicFramePr>
+            <a:graphic xmlns:a="http://schemas.openxmlformats.org/drawingml/2006/main">
+              <a:graphicData uri="http://schemas.openxmlformats.org/drawingml/2006/picture">
+                <pic:pic xmlns:pic="http://schemas.openxmlformats.org/drawingml/2006/picture">
+                  <pic:nvPicPr>
+                    <pic:cNvPr id="1" name=""/>
+                    <pic:cNvPicPr/>
+                  </pic:nvPicPr>
+                  <pic:blipFill rotWithShape="1">
+                    <a:blip r:embed="rId36"/>
+                    <a:srcRect l="32187" t="4259" r="32540" b="89843"/>
+                    <a:stretch/>
+                  </pic:blipFill>
+                  <pic:spPr bwMode="auto">
+                    <a:xfrm>
+                      <a:off x="0" y="0"/>
+                      <a:ext cx="5772781" cy="324719"/>
+                    </a:xfrm>
+                    <a:prstGeom prst="rect">
+                      <a:avLst/>
+                    </a:prstGeom>
+                    <a:ln w="3175" cap="flat" cmpd="sng" algn="ctr">
+                      <a:noFill/>
+                      <a:prstDash val="solid"/>
+                      <a:round/>
+                      <a:headEnd type="none" w="med" len="med"/>
+                      <a:tailEnd type="none" w="med" len="med"/>
+                    </a:ln>
+                    <a:extLst>
+                      <a:ext uri="{53640926-AAD7-44D8-BBD7-CCE9431645EC}">
+                        <a14:shadowObscured xmlns:a14="http://schemas.microsoft.com/office/drawing/2010/main"/>
+                      </a:ext>
+                    </a:extLst>
+                  </pic:spPr>
+                </pic:pic>
+              </a:graphicData>
+            </a:graphic>
+          </wp:inline>
+        </w:drawing>
+      </w:r>
+    </w:p>
+    <w:p>
+      <w:r>
+        <w:t>Cliquez sur « Choisissez un fichier »</w:t>
+      </w:r>
+    </w:p>
+    <w:p>
+      <w:r>
+        <w:rPr>
+          <w:noProof/>
+        </w:rPr>
+        <mc:AlternateContent>
+          <mc:Choice Requires="wps">
+            <w:drawing>
+              <wp:anchor distT="0" distB="0" distL="114300" distR="114300" simplePos="0" relativeHeight="251662336" behindDoc="0" locked="0" layoutInCell="1" allowOverlap="1" wp14:anchorId="5F17CDB4" wp14:editId="2F3B63E9">
+                <wp:simplePos x="0" y="0"/>
+                <wp:positionH relativeFrom="column">
+                  <wp:posOffset>725115</wp:posOffset>
+                </wp:positionH>
+                <wp:positionV relativeFrom="paragraph">
+                  <wp:posOffset>67338</wp:posOffset>
+                </wp:positionV>
+                <wp:extent cx="939013" cy="141173"/>
+                <wp:effectExtent l="0" t="0" r="13970" b="11430"/>
+                <wp:wrapNone/>
+                <wp:docPr id="21" name="Rectangle 21"/>
+                <wp:cNvGraphicFramePr/>
+                <a:graphic xmlns:a="http://schemas.openxmlformats.org/drawingml/2006/main">
+                  <a:graphicData uri="http://schemas.microsoft.com/office/word/2010/wordprocessingShape">
+                    <wps:wsp>
+                      <wps:cNvSpPr/>
+                      <wps:spPr>
+                        <a:xfrm>
+                          <a:off x="0" y="0"/>
+                          <a:ext cx="939013" cy="141173"/>
+                        </a:xfrm>
+                        <a:prstGeom prst="rect">
+                          <a:avLst/>
+                        </a:prstGeom>
+                        <a:noFill/>
+                        <a:ln w="3175">
+                          <a:solidFill>
+                            <a:srgbClr val="C00000"/>
+                          </a:solidFill>
+                        </a:ln>
+                      </wps:spPr>
+                      <wps:style>
+                        <a:lnRef idx="2">
+                          <a:schemeClr val="accent1">
+                            <a:shade val="50000"/>
+                          </a:schemeClr>
+                        </a:lnRef>
+                        <a:fillRef idx="1">
+                          <a:schemeClr val="accent1"/>
+                        </a:fillRef>
+                        <a:effectRef idx="0">
+                          <a:schemeClr val="accent1"/>
+                        </a:effectRef>
+                        <a:fontRef idx="minor">
+                          <a:schemeClr val="lt1"/>
+                        </a:fontRef>
+                      </wps:style>
+                      <wps:bodyPr rot="0" spcFirstLastPara="0" vertOverflow="overflow" horzOverflow="overflow" vert="horz" wrap="square" lIns="91440" tIns="45720" rIns="91440" bIns="45720" numCol="1" spcCol="0" rtlCol="0" fromWordArt="0" anchor="ctr" anchorCtr="0" forceAA="0" compatLnSpc="1">
+                        <a:prstTxWarp prst="textNoShape">
+                          <a:avLst/>
+                        </a:prstTxWarp>
+                        <a:noAutofit/>
+                      </wps:bodyPr>
+                    </wps:wsp>
+                  </a:graphicData>
+                </a:graphic>
+                <wp14:sizeRelH relativeFrom="margin">
+                  <wp14:pctWidth>0</wp14:pctWidth>
+                </wp14:sizeRelH>
+                <wp14:sizeRelV relativeFrom="margin">
+                  <wp14:pctHeight>0</wp14:pctHeight>
+                </wp14:sizeRelV>
+              </wp:anchor>
+            </w:drawing>
+          </mc:Choice>
+          <mc:Fallback>
+            <w:pict>
+              <v:rect w14:anchorId="15AFEEA7" id="Rectangle 21" o:spid="_x0000_s1026" style="position:absolute;margin-left:57.1pt;margin-top:5.3pt;width:73.95pt;height:11.1pt;z-index:251662336;visibility:visible;mso-wrap-style:square;mso-width-percent:0;mso-height-percent:0;mso-wrap-distance-left:9pt;mso-wrap-distance-top:0;mso-wrap-distance-right:9pt;mso-wrap-distance-bottom:0;mso-position-horizontal:absolute;mso-position-horizontal-relative:text;mso-position-vertical:absolute;mso-position-vertical-relative:text;mso-width-percent:0;mso-height-percent:0;mso-width-relative:margin;mso-height-relative:margin;v-text-anchor:middle" o:gfxdata="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" filled="f" strokecolor="#c00000" strokeweight=".25pt"/>
+            </w:pict>
+          </mc:Fallback>
+        </mc:AlternateContent>
+      </w:r>
+      <w:r>
+        <w:rPr>
+          <w:noProof/>
+        </w:rPr>
+        <w:drawing>
+          <wp:inline distT="0" distB="0" distL="0" distR="0" wp14:anchorId="3B469C47" wp14:editId="1EE618DA">
+            <wp:extent cx="5760720" cy="281305"/>
+            <wp:effectExtent l="0" t="0" r="0" b="4445"/>
+            <wp:docPr id="19" name="Image 19"/>
+            <wp:cNvGraphicFramePr>
+              <a:graphicFrameLocks xmlns:a="http://schemas.openxmlformats.org/drawingml/2006/main" noChangeAspect="1"/>
+            </wp:cNvGraphicFramePr>
+            <a:graphic xmlns:a="http://schemas.openxmlformats.org/drawingml/2006/main">
+              <a:graphicData uri="http://schemas.openxmlformats.org/drawingml/2006/picture">
+                <pic:pic xmlns:pic="http://schemas.openxmlformats.org/drawingml/2006/picture">
+                  <pic:nvPicPr>
+                    <pic:cNvPr id="1" name=""/>
+                    <pic:cNvPicPr/>
+                  </pic:nvPicPr>
+                  <pic:blipFill>
+                    <a:blip r:embed="rId37"/>
+                    <a:stretch>
+                      <a:fillRect/>
+                    </a:stretch>
+                  </pic:blipFill>
+                  <pic:spPr>
+                    <a:xfrm>
+                      <a:off x="0" y="0"/>
+                      <a:ext cx="5760720" cy="281305"/>
+                    </a:xfrm>
+                    <a:prstGeom prst="rect">
+                      <a:avLst/>
+                    </a:prstGeom>
+                  </pic:spPr>
+                </pic:pic>
+              </a:graphicData>
+            </a:graphic>
+          </wp:inline>
+        </w:drawing>
+      </w:r>
+    </w:p>
+    <w:p>
+      <w:r>
+        <w:t>Puis sélectionnez la base de données fournie.</w:t>
+      </w:r>
+    </w:p>
+    <w:p>
+      <w:r>
+        <w:rPr>
+          <w:noProof/>
+        </w:rPr>
+        <w:drawing>
+          <wp:inline distT="0" distB="0" distL="0" distR="0" wp14:anchorId="56602426" wp14:editId="33979F2C">
+            <wp:extent cx="1209675" cy="247650"/>
+            <wp:effectExtent l="0" t="0" r="9525" b="0"/>
+            <wp:docPr id="22" name="Image 22"/>
+            <wp:cNvGraphicFramePr>
+              <a:graphicFrameLocks xmlns:a="http://schemas.openxmlformats.org/drawingml/2006/main" noChangeAspect="1"/>
+            </wp:cNvGraphicFramePr>
+            <a:graphic xmlns:a="http://schemas.openxmlformats.org/drawingml/2006/main">
+              <a:graphicData uri="http://schemas.openxmlformats.org/drawingml/2006/picture">
+                <pic:pic xmlns:pic="http://schemas.openxmlformats.org/drawingml/2006/picture">
+                  <pic:nvPicPr>
+                    <pic:cNvPr id="1" name=""/>
+                    <pic:cNvPicPr/>
+                  </pic:nvPicPr>
+                  <pic:blipFill>
+                    <a:blip r:embed="rId38"/>
+                    <a:stretch>
+                      <a:fillRect/>
+                    </a:stretch>
+                  </pic:blipFill>
+                  <pic:spPr>
+                    <a:xfrm>
+                      <a:off x="0" y="0"/>
+                      <a:ext cx="1209675" cy="247650"/>
+                    </a:xfrm>
+                    <a:prstGeom prst="rect">
+                      <a:avLst/>
+                    </a:prstGeom>
+                  </pic:spPr>
+                </pic:pic>
+              </a:graphicData>
+            </a:graphic>
+          </wp:inline>
+        </w:drawing>
+      </w:r>
+    </w:p>
+    <w:p>
+      <w:r>
+        <w:t>Cherchez-là maintenant en cliquant sur « Exécuter ».</w:t>
+      </w:r>
+      <w:r>
+        <w:t xml:space="preserve"> Le message suivant doit apparaître.</w:t>
+      </w:r>
+    </w:p>
+    <w:p>
+      <w:r>
+        <w:rPr>
+          <w:noProof/>
+        </w:rPr>
+        <w:drawing>
+          <wp:inline distT="0" distB="0" distL="0" distR="0" wp14:anchorId="5655E439" wp14:editId="062C0B46">
+            <wp:extent cx="5760720" cy="243122"/>
+            <wp:effectExtent l="19050" t="19050" r="11430" b="24130"/>
+            <wp:docPr id="23" name="Image 23"/>
+            <wp:cNvGraphicFramePr>
+              <a:graphicFrameLocks xmlns:a="http://schemas.openxmlformats.org/drawingml/2006/main" noChangeAspect="1"/>
+            </wp:cNvGraphicFramePr>
+            <a:graphic xmlns:a="http://schemas.openxmlformats.org/drawingml/2006/main">
+              <a:graphicData uri="http://schemas.openxmlformats.org/drawingml/2006/picture">
+                <pic:pic xmlns:pic="http://schemas.openxmlformats.org/drawingml/2006/picture">
+                  <pic:nvPicPr>
+                    <pic:cNvPr id="1" name=""/>
+                    <pic:cNvPicPr/>
+                  </pic:nvPicPr>
+                  <pic:blipFill rotWithShape="1">
+                    <a:blip r:embed="rId39"/>
+                    <a:srcRect t="16404"/>
+                    <a:stretch/>
+                  </pic:blipFill>
+                  <pic:spPr bwMode="auto">
+                    <a:xfrm>
+                      <a:off x="0" y="0"/>
+                      <a:ext cx="5760720" cy="243122"/>
+                    </a:xfrm>
+                    <a:prstGeom prst="rect">
+                      <a:avLst/>
+                    </a:prstGeom>
+                    <a:ln w="3175">
+                      <a:solidFill>
+                        <a:schemeClr val="bg1">
+                          <a:lumMod val="75000"/>
+                        </a:schemeClr>
+                      </a:solidFill>
+                    </a:ln>
+                    <a:extLst>
+                      <a:ext uri="{53640926-AAD7-44D8-BBD7-CCE9431645EC}">
+                        <a14:shadowObscured xmlns:a14="http://schemas.microsoft.com/office/drawing/2010/main"/>
+                      </a:ext>
+                    </a:extLst>
+                  </pic:spPr>
+                </pic:pic>
+              </a:graphicData>
+            </a:graphic>
+          </wp:inline>
+        </w:drawing>
+      </w:r>
+    </w:p>
+    <w:p>
+      <w:r>
+        <w:t>Le nom de la base doit également apparaître à gauche de l’écran.</w:t>
+      </w:r>
+    </w:p>
+    <w:p>
+      <w:r>
+        <w:rPr>
+          <w:noProof/>
+        </w:rPr>
+        <w:drawing>
+          <wp:inline distT="0" distB="0" distL="0" distR="0" wp14:anchorId="20D05E08" wp14:editId="53C5680B">
+            <wp:extent cx="2295525" cy="1314450"/>
+            <wp:effectExtent l="19050" t="19050" r="28575" b="19050"/>
+            <wp:docPr id="24" name="Image 24"/>
+            <wp:cNvGraphicFramePr>
+              <a:graphicFrameLocks xmlns:a="http://schemas.openxmlformats.org/drawingml/2006/main" noChangeAspect="1"/>
+            </wp:cNvGraphicFramePr>
+            <a:graphic xmlns:a="http://schemas.openxmlformats.org/drawingml/2006/main">
+              <a:graphicData uri="http://schemas.openxmlformats.org/drawingml/2006/picture">
+                <pic:pic xmlns:pic="http://schemas.openxmlformats.org/drawingml/2006/picture">
+                  <pic:nvPicPr>
+                    <pic:cNvPr id="1" name=""/>
+                    <pic:cNvPicPr/>
+                  </pic:nvPicPr>
+                  <pic:blipFill>
+                    <a:blip r:embed="rId40"/>
+                    <a:stretch>
+                      <a:fillRect/>
+                    </a:stretch>
+                  </pic:blipFill>
+                  <pic:spPr>
+                    <a:xfrm>
+                      <a:off x="0" y="0"/>
+                      <a:ext cx="2295525" cy="1314450"/>
+                    </a:xfrm>
+                    <a:prstGeom prst="rect">
+                      <a:avLst/>
+                    </a:prstGeom>
+                    <a:ln w="3175">
+                      <a:solidFill>
+                        <a:schemeClr val="bg1">
+                          <a:lumMod val="75000"/>
+                        </a:schemeClr>
+                      </a:solidFill>
+                    </a:ln>
+                  </pic:spPr>
+                </pic:pic>
+              </a:graphicData>
+            </a:graphic>
+          </wp:inline>
+        </w:drawing>
+      </w:r>
+    </w:p>
+    <w:p/>
+    <w:p>
       <w:pPr>
         <w:pStyle w:val="Titre3"/>
       </w:pPr>
-      <w:bookmarkStart w:id="9" w:name="_Toc485596324"/>
-      <w:r>
-        <w:t>Importation</w:t>
+      <w:bookmarkStart w:id="9" w:name="_Toc485596325"/>
+      <w:r>
+        <w:lastRenderedPageBreak/>
+        <w:t>Identification</w:t>
       </w:r>
       <w:bookmarkEnd w:id="9"/>
     </w:p>
     <w:p>
-      <w:pPr>
-        <w:pStyle w:val="Titre3"/>
-      </w:pPr>
-      <w:bookmarkStart w:id="10" w:name="_Toc485596325"/>
-      <w:r>
-        <w:t>Identification</w:t>
-      </w:r>
+      <w:r>
+        <w:t>Il faut maintenant mettre en place de profil d’accès à la base de données.</w:t>
+      </w:r>
+    </w:p>
+    <w:p>
+      <w:r>
+        <w:t>Clichez sur le nom de la base, puis allez sur l’onglet « Privilèges ».</w:t>
+      </w:r>
+    </w:p>
+    <w:p>
+      <w:r>
+        <w:rPr>
+          <w:noProof/>
+        </w:rPr>
+        <mc:AlternateContent>
+          <mc:Choice Requires="wps">
+            <w:drawing>
+              <wp:anchor distT="0" distB="0" distL="114300" distR="114300" simplePos="0" relativeHeight="251658240" behindDoc="0" locked="0" layoutInCell="1" allowOverlap="1" wp14:anchorId="4AAE336F" wp14:editId="17F817D9">
+                <wp:simplePos x="0" y="0"/>
+                <wp:positionH relativeFrom="column">
+                  <wp:posOffset>1851679</wp:posOffset>
+                </wp:positionH>
+                <wp:positionV relativeFrom="paragraph">
+                  <wp:posOffset>7614</wp:posOffset>
+                </wp:positionV>
+                <wp:extent cx="889575" cy="269902"/>
+                <wp:effectExtent l="0" t="0" r="25400" b="15875"/>
+                <wp:wrapNone/>
+                <wp:docPr id="18" name="Rectangle 18"/>
+                <wp:cNvGraphicFramePr/>
+                <a:graphic xmlns:a="http://schemas.openxmlformats.org/drawingml/2006/main">
+                  <a:graphicData uri="http://schemas.microsoft.com/office/word/2010/wordprocessingShape">
+                    <wps:wsp>
+                      <wps:cNvSpPr/>
+                      <wps:spPr>
+                        <a:xfrm>
+                          <a:off x="0" y="0"/>
+                          <a:ext cx="889575" cy="269902"/>
+                        </a:xfrm>
+                        <a:prstGeom prst="rect">
+                          <a:avLst/>
+                        </a:prstGeom>
+                        <a:noFill/>
+                        <a:ln w="3175">
+                          <a:solidFill>
+                            <a:srgbClr val="C00000"/>
+                          </a:solidFill>
+                        </a:ln>
+                      </wps:spPr>
+                      <wps:style>
+                        <a:lnRef idx="2">
+                          <a:schemeClr val="accent1">
+                            <a:shade val="50000"/>
+                          </a:schemeClr>
+                        </a:lnRef>
+                        <a:fillRef idx="1">
+                          <a:schemeClr val="accent1"/>
+                        </a:fillRef>
+                        <a:effectRef idx="0">
+                          <a:schemeClr val="accent1"/>
+                        </a:effectRef>
+                        <a:fontRef idx="minor">
+                          <a:schemeClr val="lt1"/>
+                        </a:fontRef>
+                      </wps:style>
+                      <wps:bodyPr rot="0" spcFirstLastPara="0" vertOverflow="overflow" horzOverflow="overflow" vert="horz" wrap="square" lIns="91440" tIns="45720" rIns="91440" bIns="45720" numCol="1" spcCol="0" rtlCol="0" fromWordArt="0" anchor="ctr" anchorCtr="0" forceAA="0" compatLnSpc="1">
+                        <a:prstTxWarp prst="textNoShape">
+                          <a:avLst/>
+                        </a:prstTxWarp>
+                        <a:noAutofit/>
+                      </wps:bodyPr>
+                    </wps:wsp>
+                  </a:graphicData>
+                </a:graphic>
+                <wp14:sizeRelH relativeFrom="margin">
+                  <wp14:pctWidth>0</wp14:pctWidth>
+                </wp14:sizeRelH>
+                <wp14:sizeRelV relativeFrom="margin">
+                  <wp14:pctHeight>0</wp14:pctHeight>
+                </wp14:sizeRelV>
+              </wp:anchor>
+            </w:drawing>
+          </mc:Choice>
+          <mc:Fallback>
+            <w:pict>
+              <v:rect w14:anchorId="6D6683A4" id="Rectangle 18" o:spid="_x0000_s1026" style="position:absolute;margin-left:145.8pt;margin-top:.6pt;width:70.05pt;height:21.25pt;z-index:251658240;visibility:visible;mso-wrap-style:square;mso-width-percent:0;mso-height-percent:0;mso-wrap-distance-left:9pt;mso-wrap-distance-top:0;mso-wrap-distance-right:9pt;mso-wrap-distance-bottom:0;mso-position-horizontal:absolute;mso-position-horizontal-relative:text;mso-position-vertical:absolute;mso-position-vertical-relative:text;mso-width-percent:0;mso-height-percent:0;mso-width-relative:margin;mso-height-relative:margin;v-text-anchor:middle" o:gfxdata="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" filled="f" strokecolor="#c00000" strokeweight=".25pt"/>
+            </w:pict>
+          </mc:Fallback>
+        </mc:AlternateContent>
+      </w:r>
+      <w:r>
+        <w:rPr>
+          <w:noProof/>
+        </w:rPr>
+        <w:drawing>
+          <wp:inline distT="0" distB="0" distL="0" distR="0" wp14:anchorId="7A6BFFC8" wp14:editId="25864422">
+            <wp:extent cx="5760720" cy="291465"/>
+            <wp:effectExtent l="0" t="0" r="0" b="0"/>
+            <wp:docPr id="25" name="Image 25"/>
+            <wp:cNvGraphicFramePr>
+              <a:graphicFrameLocks xmlns:a="http://schemas.openxmlformats.org/drawingml/2006/main" noChangeAspect="1"/>
+            </wp:cNvGraphicFramePr>
+            <a:graphic xmlns:a="http://schemas.openxmlformats.org/drawingml/2006/main">
+              <a:graphicData uri="http://schemas.openxmlformats.org/drawingml/2006/picture">
+                <pic:pic xmlns:pic="http://schemas.openxmlformats.org/drawingml/2006/picture">
+                  <pic:nvPicPr>
+                    <pic:cNvPr id="1" name=""/>
+                    <pic:cNvPicPr/>
+                  </pic:nvPicPr>
+                  <pic:blipFill>
+                    <a:blip r:embed="rId41"/>
+                    <a:stretch>
+                      <a:fillRect/>
+                    </a:stretch>
+                  </pic:blipFill>
+                  <pic:spPr>
+                    <a:xfrm>
+                      <a:off x="0" y="0"/>
+                      <a:ext cx="5760720" cy="291465"/>
+                    </a:xfrm>
+                    <a:prstGeom prst="rect">
+                      <a:avLst/>
+                    </a:prstGeom>
+                  </pic:spPr>
+                </pic:pic>
+              </a:graphicData>
+            </a:graphic>
+          </wp:inline>
+        </w:drawing>
+      </w:r>
+    </w:p>
+    <w:p>
+      <w:r>
+        <w:t>Ajoutez ensuite un nouvel utilisateur.</w:t>
+      </w:r>
+    </w:p>
+    <w:p>
+      <w:r>
+        <w:rPr>
+          <w:noProof/>
+        </w:rPr>
+        <w:drawing>
+          <wp:inline distT="0" distB="0" distL="0" distR="0" wp14:anchorId="58EEDF59" wp14:editId="75A2101A">
+            <wp:extent cx="5760720" cy="295275"/>
+            <wp:effectExtent l="19050" t="19050" r="11430" b="28575"/>
+            <wp:docPr id="27" name="Image 27"/>
+            <wp:cNvGraphicFramePr>
+              <a:graphicFrameLocks xmlns:a="http://schemas.openxmlformats.org/drawingml/2006/main" noChangeAspect="1"/>
+            </wp:cNvGraphicFramePr>
+            <a:graphic xmlns:a="http://schemas.openxmlformats.org/drawingml/2006/main">
+              <a:graphicData uri="http://schemas.openxmlformats.org/drawingml/2006/picture">
+                <pic:pic xmlns:pic="http://schemas.openxmlformats.org/drawingml/2006/picture">
+                  <pic:nvPicPr>
+                    <pic:cNvPr id="1" name=""/>
+                    <pic:cNvPicPr/>
+                  </pic:nvPicPr>
+                  <pic:blipFill>
+                    <a:blip r:embed="rId42"/>
+                    <a:stretch>
+                      <a:fillRect/>
+                    </a:stretch>
+                  </pic:blipFill>
+                  <pic:spPr>
+                    <a:xfrm>
+                      <a:off x="0" y="0"/>
+                      <a:ext cx="5760720" cy="295275"/>
+                    </a:xfrm>
+                    <a:prstGeom prst="rect">
+                      <a:avLst/>
+                    </a:prstGeom>
+                    <a:ln w="3175">
+                      <a:solidFill>
+                        <a:schemeClr val="bg1">
+                          <a:lumMod val="75000"/>
+                        </a:schemeClr>
+                      </a:solidFill>
+                    </a:ln>
+                  </pic:spPr>
+                </pic:pic>
+              </a:graphicData>
+            </a:graphic>
+          </wp:inline>
+        </w:drawing>
+      </w:r>
+    </w:p>
+    <w:p>
+      <w:r>
+        <w:t>Complétez les champs avec ces informations (le mot de passe est « Super »).</w:t>
+      </w:r>
+    </w:p>
+    <w:p>
+      <w:r>
+        <w:rPr>
+          <w:noProof/>
+        </w:rPr>
+        <w:drawing>
+          <wp:inline distT="0" distB="0" distL="0" distR="0" wp14:anchorId="5C1AEF31" wp14:editId="74E11EAE">
+            <wp:extent cx="4648200" cy="1847850"/>
+            <wp:effectExtent l="0" t="0" r="0" b="0"/>
+            <wp:docPr id="29" name="Image 29"/>
+            <wp:cNvGraphicFramePr>
+              <a:graphicFrameLocks xmlns:a="http://schemas.openxmlformats.org/drawingml/2006/main" noChangeAspect="1"/>
+            </wp:cNvGraphicFramePr>
+            <a:graphic xmlns:a="http://schemas.openxmlformats.org/drawingml/2006/main">
+              <a:graphicData uri="http://schemas.openxmlformats.org/drawingml/2006/picture">
+                <pic:pic xmlns:pic="http://schemas.openxmlformats.org/drawingml/2006/picture">
+                  <pic:nvPicPr>
+                    <pic:cNvPr id="1" name=""/>
+                    <pic:cNvPicPr/>
+                  </pic:nvPicPr>
+                  <pic:blipFill>
+                    <a:blip r:embed="rId43"/>
+                    <a:stretch>
+                      <a:fillRect/>
+                    </a:stretch>
+                  </pic:blipFill>
+                  <pic:spPr>
+                    <a:xfrm>
+                      <a:off x="0" y="0"/>
+                      <a:ext cx="4648200" cy="1847850"/>
+                    </a:xfrm>
+                    <a:prstGeom prst="rect">
+                      <a:avLst/>
+                    </a:prstGeom>
+                  </pic:spPr>
+                </pic:pic>
+              </a:graphicData>
+            </a:graphic>
+          </wp:inline>
+        </w:drawing>
+      </w:r>
+    </w:p>
+    <w:p>
+      <w:r>
+        <w:t>Donnez à l’utilisateur tous les privilèges de la base de données en cochant :</w:t>
+      </w:r>
+    </w:p>
+    <w:p>
+      <w:r>
+        <w:rPr>
+          <w:noProof/>
+        </w:rPr>
+        <mc:AlternateContent>
+          <mc:Choice Requires="wps">
+            <w:drawing>
+              <wp:anchor distT="0" distB="0" distL="114300" distR="114300" simplePos="0" relativeHeight="251667456" behindDoc="0" locked="0" layoutInCell="1" allowOverlap="1" wp14:anchorId="117F0AA5" wp14:editId="51C8284B">
+                <wp:simplePos x="0" y="0"/>
+                <wp:positionH relativeFrom="column">
+                  <wp:posOffset>191366</wp:posOffset>
+                </wp:positionH>
+                <wp:positionV relativeFrom="paragraph">
+                  <wp:posOffset>886266</wp:posOffset>
+                </wp:positionV>
+                <wp:extent cx="112176" cy="118974"/>
+                <wp:effectExtent l="0" t="0" r="21590" b="14605"/>
+                <wp:wrapNone/>
+                <wp:docPr id="33" name="Rectangle 33"/>
+                <wp:cNvGraphicFramePr/>
+                <a:graphic xmlns:a="http://schemas.openxmlformats.org/drawingml/2006/main">
+                  <a:graphicData uri="http://schemas.microsoft.com/office/word/2010/wordprocessingShape">
+                    <wps:wsp>
+                      <wps:cNvSpPr/>
+                      <wps:spPr>
+                        <a:xfrm>
+                          <a:off x="0" y="0"/>
+                          <a:ext cx="112176" cy="118974"/>
+                        </a:xfrm>
+                        <a:prstGeom prst="rect">
+                          <a:avLst/>
+                        </a:prstGeom>
+                        <a:noFill/>
+                        <a:ln w="3175">
+                          <a:solidFill>
+                            <a:srgbClr val="C00000"/>
+                          </a:solidFill>
+                        </a:ln>
+                      </wps:spPr>
+                      <wps:style>
+                        <a:lnRef idx="2">
+                          <a:schemeClr val="accent1">
+                            <a:shade val="50000"/>
+                          </a:schemeClr>
+                        </a:lnRef>
+                        <a:fillRef idx="1">
+                          <a:schemeClr val="accent1"/>
+                        </a:fillRef>
+                        <a:effectRef idx="0">
+                          <a:schemeClr val="accent1"/>
+                        </a:effectRef>
+                        <a:fontRef idx="minor">
+                          <a:schemeClr val="lt1"/>
+                        </a:fontRef>
+                      </wps:style>
+                      <wps:bodyPr rot="0" spcFirstLastPara="0" vertOverflow="overflow" horzOverflow="overflow" vert="horz" wrap="square" lIns="91440" tIns="45720" rIns="91440" bIns="45720" numCol="1" spcCol="0" rtlCol="0" fromWordArt="0" anchor="ctr" anchorCtr="0" forceAA="0" compatLnSpc="1">
+                        <a:prstTxWarp prst="textNoShape">
+                          <a:avLst/>
+                        </a:prstTxWarp>
+                        <a:noAutofit/>
+                      </wps:bodyPr>
+                    </wps:wsp>
+                  </a:graphicData>
+                </a:graphic>
+                <wp14:sizeRelH relativeFrom="margin">
+                  <wp14:pctWidth>0</wp14:pctWidth>
+                </wp14:sizeRelH>
+                <wp14:sizeRelV relativeFrom="margin">
+                  <wp14:pctHeight>0</wp14:pctHeight>
+                </wp14:sizeRelV>
+              </wp:anchor>
+            </w:drawing>
+          </mc:Choice>
+          <mc:Fallback>
+            <w:pict>
+              <v:rect w14:anchorId="4D05EC8B" id="Rectangle 33" o:spid="_x0000_s1026" style="position:absolute;margin-left:15.05pt;margin-top:69.8pt;width:8.85pt;height:9.35pt;z-index:251667456;visibility:visible;mso-wrap-style:square;mso-width-percent:0;mso-height-percent:0;mso-wrap-distance-left:9pt;mso-wrap-distance-top:0;mso-wrap-distance-right:9pt;mso-wrap-distance-bottom:0;mso-position-horizontal:absolute;mso-position-horizontal-relative:text;mso-position-vertical:absolute;mso-position-vertical-relative:text;mso-width-percent:0;mso-height-percent:0;mso-width-relative:margin;mso-height-relative:margin;v-text-anchor:middle" o:gfxdata="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" filled="f" strokecolor="#c00000" strokeweight=".25pt"/>
+            </w:pict>
+          </mc:Fallback>
+        </mc:AlternateContent>
+      </w:r>
+      <w:r>
+        <w:rPr>
+          <w:noProof/>
+        </w:rPr>
+        <w:drawing>
+          <wp:inline distT="0" distB="0" distL="0" distR="0" wp14:anchorId="3E4E0086" wp14:editId="5ADCF3A9">
+            <wp:extent cx="5524500" cy="1209675"/>
+            <wp:effectExtent l="19050" t="19050" r="19050" b="28575"/>
+            <wp:docPr id="30" name="Image 30"/>
+            <wp:cNvGraphicFramePr>
+              <a:graphicFrameLocks xmlns:a="http://schemas.openxmlformats.org/drawingml/2006/main" noChangeAspect="1"/>
+            </wp:cNvGraphicFramePr>
+            <a:graphic xmlns:a="http://schemas.openxmlformats.org/drawingml/2006/main">
+              <a:graphicData uri="http://schemas.openxmlformats.org/drawingml/2006/picture">
+                <pic:pic xmlns:pic="http://schemas.openxmlformats.org/drawingml/2006/picture">
+                  <pic:nvPicPr>
+                    <pic:cNvPr id="1" name=""/>
+                    <pic:cNvPicPr/>
+                  </pic:nvPicPr>
+                  <pic:blipFill rotWithShape="1">
+                    <a:blip r:embed="rId44"/>
+                    <a:srcRect l="1023" b="2307"/>
+                    <a:stretch/>
+                  </pic:blipFill>
+                  <pic:spPr bwMode="auto">
+                    <a:xfrm>
+                      <a:off x="0" y="0"/>
+                      <a:ext cx="5524500" cy="1209675"/>
+                    </a:xfrm>
+                    <a:prstGeom prst="rect">
+                      <a:avLst/>
+                    </a:prstGeom>
+                    <a:ln w="3175" cap="flat" cmpd="sng" algn="ctr">
+                      <a:solidFill>
+                        <a:sysClr val="window" lastClr="FFFFFF">
+                          <a:lumMod val="75000"/>
+                        </a:sysClr>
+                      </a:solidFill>
+                      <a:prstDash val="solid"/>
+                      <a:round/>
+                      <a:headEnd type="none" w="med" len="med"/>
+                      <a:tailEnd type="none" w="med" len="med"/>
+                    </a:ln>
+                    <a:extLst>
+                      <a:ext uri="{53640926-AAD7-44D8-BBD7-CCE9431645EC}">
+                        <a14:shadowObscured xmlns:a14="http://schemas.microsoft.com/office/drawing/2010/main"/>
+                      </a:ext>
+                    </a:extLst>
+                  </pic:spPr>
+                </pic:pic>
+              </a:graphicData>
+            </a:graphic>
+          </wp:inline>
+        </w:drawing>
+      </w:r>
+    </w:p>
+    <w:p>
+      <w:r>
+        <w:rPr>
+          <w:noProof/>
+        </w:rPr>
+        <mc:AlternateContent>
+          <mc:Choice Requires="wps">
+            <w:drawing>
+              <wp:anchor distT="0" distB="0" distL="114300" distR="114300" simplePos="0" relativeHeight="251669504" behindDoc="0" locked="0" layoutInCell="1" allowOverlap="1" wp14:anchorId="79C51F3A" wp14:editId="1A4BF33A">
+                <wp:simplePos x="0" y="0"/>
+                <wp:positionH relativeFrom="column">
+                  <wp:posOffset>1481679</wp:posOffset>
+                </wp:positionH>
+                <wp:positionV relativeFrom="paragraph">
+                  <wp:posOffset>72390</wp:posOffset>
+                </wp:positionV>
+                <wp:extent cx="112176" cy="118974"/>
+                <wp:effectExtent l="0" t="0" r="21590" b="14605"/>
+                <wp:wrapNone/>
+                <wp:docPr id="35" name="Rectangle 35"/>
+                <wp:cNvGraphicFramePr/>
+                <a:graphic xmlns:a="http://schemas.openxmlformats.org/drawingml/2006/main">
+                  <a:graphicData uri="http://schemas.microsoft.com/office/word/2010/wordprocessingShape">
+                    <wps:wsp>
+                      <wps:cNvSpPr/>
+                      <wps:spPr>
+                        <a:xfrm>
+                          <a:off x="0" y="0"/>
+                          <a:ext cx="112176" cy="118974"/>
+                        </a:xfrm>
+                        <a:prstGeom prst="rect">
+                          <a:avLst/>
+                        </a:prstGeom>
+                        <a:noFill/>
+                        <a:ln w="3175">
+                          <a:solidFill>
+                            <a:srgbClr val="C00000"/>
+                          </a:solidFill>
+                        </a:ln>
+                      </wps:spPr>
+                      <wps:style>
+                        <a:lnRef idx="2">
+                          <a:schemeClr val="accent1">
+                            <a:shade val="50000"/>
+                          </a:schemeClr>
+                        </a:lnRef>
+                        <a:fillRef idx="1">
+                          <a:schemeClr val="accent1"/>
+                        </a:fillRef>
+                        <a:effectRef idx="0">
+                          <a:schemeClr val="accent1"/>
+                        </a:effectRef>
+                        <a:fontRef idx="minor">
+                          <a:schemeClr val="lt1"/>
+                        </a:fontRef>
+                      </wps:style>
+                      <wps:bodyPr rot="0" spcFirstLastPara="0" vertOverflow="overflow" horzOverflow="overflow" vert="horz" wrap="square" lIns="91440" tIns="45720" rIns="91440" bIns="45720" numCol="1" spcCol="0" rtlCol="0" fromWordArt="0" anchor="ctr" anchorCtr="0" forceAA="0" compatLnSpc="1">
+                        <a:prstTxWarp prst="textNoShape">
+                          <a:avLst/>
+                        </a:prstTxWarp>
+                        <a:noAutofit/>
+                      </wps:bodyPr>
+                    </wps:wsp>
+                  </a:graphicData>
+                </a:graphic>
+                <wp14:sizeRelH relativeFrom="margin">
+                  <wp14:pctWidth>0</wp14:pctWidth>
+                </wp14:sizeRelH>
+                <wp14:sizeRelV relativeFrom="margin">
+                  <wp14:pctHeight>0</wp14:pctHeight>
+                </wp14:sizeRelV>
+              </wp:anchor>
+            </w:drawing>
+          </mc:Choice>
+          <mc:Fallback>
+            <w:pict>
+              <v:rect w14:anchorId="02BA2FD7" id="Rectangle 35" o:spid="_x0000_s1026" style="position:absolute;margin-left:116.65pt;margin-top:5.7pt;width:8.85pt;height:9.35pt;z-index:251669504;visibility:visible;mso-wrap-style:square;mso-width-percent:0;mso-height-percent:0;mso-wrap-distance-left:9pt;mso-wrap-distance-top:0;mso-wrap-distance-right:9pt;mso-wrap-distance-bottom:0;mso-position-horizontal:absolute;mso-position-horizontal-relative:text;mso-position-vertical:absolute;mso-position-vertical-relative:text;mso-width-percent:0;mso-height-percent:0;mso-width-relative:margin;mso-height-relative:margin;v-text-anchor:middle" o:gfxdata="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" filled="f" strokecolor="#c00000" strokeweight=".25pt"/>
+            </w:pict>
+          </mc:Fallback>
+        </mc:AlternateContent>
+      </w:r>
+      <w:r>
+        <w:rPr>
+          <w:noProof/>
+        </w:rPr>
+        <w:drawing>
+          <wp:inline distT="0" distB="0" distL="0" distR="0" wp14:anchorId="6106BD56" wp14:editId="75194DF2">
+            <wp:extent cx="2495550" cy="304800"/>
+            <wp:effectExtent l="0" t="0" r="0" b="0"/>
+            <wp:docPr id="32" name="Image 32"/>
+            <wp:cNvGraphicFramePr>
+              <a:graphicFrameLocks xmlns:a="http://schemas.openxmlformats.org/drawingml/2006/main" noChangeAspect="1"/>
+            </wp:cNvGraphicFramePr>
+            <a:graphic xmlns:a="http://schemas.openxmlformats.org/drawingml/2006/main">
+              <a:graphicData uri="http://schemas.openxmlformats.org/drawingml/2006/picture">
+                <pic:pic xmlns:pic="http://schemas.openxmlformats.org/drawingml/2006/picture">
+                  <pic:nvPicPr>
+                    <pic:cNvPr id="1" name=""/>
+                    <pic:cNvPicPr/>
+                  </pic:nvPicPr>
+                  <pic:blipFill>
+                    <a:blip r:embed="rId45"/>
+                    <a:stretch>
+                      <a:fillRect/>
+                    </a:stretch>
+                  </pic:blipFill>
+                  <pic:spPr>
+                    <a:xfrm>
+                      <a:off x="0" y="0"/>
+                      <a:ext cx="2495550" cy="304800"/>
+                    </a:xfrm>
+                    <a:prstGeom prst="rect">
+                      <a:avLst/>
+                    </a:prstGeom>
+                  </pic:spPr>
+                </pic:pic>
+              </a:graphicData>
+            </a:graphic>
+          </wp:inline>
+        </w:drawing>
+      </w:r>
+    </w:p>
+    <w:p>
+      <w:r>
+        <w:t>Cliquez ensuite sur « Exécuter ».</w:t>
+      </w:r>
+    </w:p>
+    <w:p>
+      <w:r>
+        <w:t>Cliquez à nouveau sur l’onglet privilège : le nouvel utilisateur devrait apparaitre dans la liste.</w:t>
+      </w:r>
+    </w:p>
+    <w:p>
+      <w:r>
+        <w:rPr>
+          <w:noProof/>
+        </w:rPr>
+        <mc:AlternateContent>
+          <mc:Choice Requires="wps">
+            <w:drawing>
+              <wp:anchor distT="0" distB="0" distL="114300" distR="114300" simplePos="0" relativeHeight="251671552" behindDoc="0" locked="0" layoutInCell="1" allowOverlap="1" wp14:anchorId="5D6FAAAE" wp14:editId="1FF3C7EE">
+                <wp:simplePos x="0" y="0"/>
+                <wp:positionH relativeFrom="column">
+                  <wp:posOffset>-25</wp:posOffset>
+                </wp:positionH>
+                <wp:positionV relativeFrom="paragraph">
+                  <wp:posOffset>181026</wp:posOffset>
+                </wp:positionV>
+                <wp:extent cx="5749747" cy="431597"/>
+                <wp:effectExtent l="0" t="0" r="22860" b="26035"/>
+                <wp:wrapNone/>
+                <wp:docPr id="44" name="Rectangle 44"/>
+                <wp:cNvGraphicFramePr/>
+                <a:graphic xmlns:a="http://schemas.openxmlformats.org/drawingml/2006/main">
+                  <a:graphicData uri="http://schemas.microsoft.com/office/word/2010/wordprocessingShape">
+                    <wps:wsp>
+                      <wps:cNvSpPr/>
+                      <wps:spPr>
+                        <a:xfrm>
+                          <a:off x="0" y="0"/>
+                          <a:ext cx="5749747" cy="431597"/>
+                        </a:xfrm>
+                        <a:prstGeom prst="rect">
+                          <a:avLst/>
+                        </a:prstGeom>
+                        <a:noFill/>
+                        <a:ln w="3175">
+                          <a:solidFill>
+                            <a:srgbClr val="C00000"/>
+                          </a:solidFill>
+                        </a:ln>
+                      </wps:spPr>
+                      <wps:style>
+                        <a:lnRef idx="2">
+                          <a:schemeClr val="accent1">
+                            <a:shade val="50000"/>
+                          </a:schemeClr>
+                        </a:lnRef>
+                        <a:fillRef idx="1">
+                          <a:schemeClr val="accent1"/>
+                        </a:fillRef>
+                        <a:effectRef idx="0">
+                          <a:schemeClr val="accent1"/>
+                        </a:effectRef>
+                        <a:fontRef idx="minor">
+                          <a:schemeClr val="lt1"/>
+                        </a:fontRef>
+                      </wps:style>
+                      <wps:bodyPr rot="0" spcFirstLastPara="0" vertOverflow="overflow" horzOverflow="overflow" vert="horz" wrap="square" lIns="91440" tIns="45720" rIns="91440" bIns="45720" numCol="1" spcCol="0" rtlCol="0" fromWordArt="0" anchor="ctr" anchorCtr="0" forceAA="0" compatLnSpc="1">
+                        <a:prstTxWarp prst="textNoShape">
+                          <a:avLst/>
+                        </a:prstTxWarp>
+                        <a:noAutofit/>
+                      </wps:bodyPr>
+                    </wps:wsp>
+                  </a:graphicData>
+                </a:graphic>
+                <wp14:sizeRelH relativeFrom="margin">
+                  <wp14:pctWidth>0</wp14:pctWidth>
+                </wp14:sizeRelH>
+                <wp14:sizeRelV relativeFrom="margin">
+                  <wp14:pctHeight>0</wp14:pctHeight>
+                </wp14:sizeRelV>
+              </wp:anchor>
+            </w:drawing>
+          </mc:Choice>
+          <mc:Fallback>
+            <w:pict>
+              <v:rect w14:anchorId="5ADC0899" id="Rectangle 44" o:spid="_x0000_s1026" style="position:absolute;margin-left:0;margin-top:14.25pt;width:452.75pt;height:34pt;z-index:251671552;visibility:visible;mso-wrap-style:square;mso-width-percent:0;mso-height-percent:0;mso-wrap-distance-left:9pt;mso-wrap-distance-top:0;mso-wrap-distance-right:9pt;mso-wrap-distance-bottom:0;mso-position-horizontal:absolute;mso-position-horizontal-relative:text;mso-position-vertical:absolute;mso-position-vertical-relative:text;mso-width-percent:0;mso-height-percent:0;mso-width-relative:margin;mso-height-relative:margin;v-text-anchor:middle" o:gfxdata="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" filled="f" strokecolor="#c00000" strokeweight=".25pt"/>
+            </w:pict>
+          </mc:Fallback>
+        </mc:AlternateContent>
+      </w:r>
+      <w:r>
+        <w:rPr>
+          <w:noProof/>
+        </w:rPr>
+        <w:drawing>
+          <wp:inline distT="0" distB="0" distL="0" distR="0" wp14:anchorId="5D8A9E00" wp14:editId="006E8B2C">
+            <wp:extent cx="5760720" cy="1233805"/>
+            <wp:effectExtent l="0" t="0" r="0" b="4445"/>
+            <wp:docPr id="42" name="Image 42"/>
+            <wp:cNvGraphicFramePr>
+              <a:graphicFrameLocks xmlns:a="http://schemas.openxmlformats.org/drawingml/2006/main" noChangeAspect="1"/>
+            </wp:cNvGraphicFramePr>
+            <a:graphic xmlns:a="http://schemas.openxmlformats.org/drawingml/2006/main">
+              <a:graphicData uri="http://schemas.openxmlformats.org/drawingml/2006/picture">
+                <pic:pic xmlns:pic="http://schemas.openxmlformats.org/drawingml/2006/picture">
+                  <pic:nvPicPr>
+                    <pic:cNvPr id="1" name=""/>
+                    <pic:cNvPicPr/>
+                  </pic:nvPicPr>
+                  <pic:blipFill>
+                    <a:blip r:embed="rId46"/>
+                    <a:stretch>
+                      <a:fillRect/>
+                    </a:stretch>
+                  </pic:blipFill>
+                  <pic:spPr>
+                    <a:xfrm>
+                      <a:off x="0" y="0"/>
+                      <a:ext cx="5760720" cy="1233805"/>
+                    </a:xfrm>
+                    <a:prstGeom prst="rect">
+                      <a:avLst/>
+                    </a:prstGeom>
+                  </pic:spPr>
+                </pic:pic>
+              </a:graphicData>
+            </a:graphic>
+          </wp:inline>
+        </w:drawing>
+      </w:r>
+    </w:p>
+    <w:p>
+      <w:bookmarkStart w:id="10" w:name="_GoBack"/>
       <w:bookmarkEnd w:id="10"/>
     </w:p>
     <w:p>
@@ -3986,6 +5250,7 @@
       </w:pPr>
       <w:bookmarkStart w:id="11" w:name="_Toc485596326"/>
       <w:r>
+        <w:lastRenderedPageBreak/>
         <w:t>Site web</w:t>
       </w:r>
       <w:bookmarkEnd w:id="11"/>
@@ -4104,8 +5369,8 @@
     <w:p/>
     <w:p/>
     <w:sectPr>
-      <w:headerReference w:type="default" r:id="rId34"/>
-      <w:footerReference w:type="default" r:id="rId35"/>
+      <w:headerReference w:type="default" r:id="rId47"/>
+      <w:footerReference w:type="default" r:id="rId48"/>
       <w:pgSz w:w="11906" w:h="16838"/>
       <w:pgMar w:top="1417" w:right="1417" w:bottom="1417" w:left="1417" w:header="708" w:footer="708" w:gutter="0"/>
       <w:pgNumType w:start="0"/>
@@ -4204,7 +5469,7 @@
                 <w:bCs/>
                 <w:noProof/>
               </w:rPr>
-              <w:t>8</w:t>
+              <w:t>10</w:t>
             </w:r>
             <w:r>
               <w:rPr>
@@ -4252,7 +5517,7 @@
                 <w:bCs/>
                 <w:noProof/>
               </w:rPr>
-              <w:t>8</w:t>
+              <w:t>10</w:t>
             </w:r>
             <w:r>
               <w:rPr>
@@ -5165,7 +6430,7 @@
     <w:lsdException w:name="Table Web 2" w:semiHidden="1" w:unhideWhenUsed="1"/>
     <w:lsdException w:name="Table Web 3" w:semiHidden="1" w:unhideWhenUsed="1"/>
     <w:lsdException w:name="Balloon Text" w:semiHidden="1" w:unhideWhenUsed="1"/>
-    <w:lsdException w:name="Table Grid" w:semiHidden="1" w:uiPriority="39" w:unhideWhenUsed="1"/>
+    <w:lsdException w:name="Table Grid" w:uiPriority="39"/>
     <w:lsdException w:name="Table Theme" w:semiHidden="1" w:unhideWhenUsed="1"/>
     <w:lsdException w:name="Placeholder Text" w:semiHidden="1"/>
     <w:lsdException w:name="No Spacing" w:uiPriority="1" w:qFormat="1"/>

</xml_diff>

<commit_message>
Doc utilisateur : importation du code Source
</commit_message>
<xml_diff>
--- a/Documentation/DocUtilisateur.docx
+++ b/Documentation/DocUtilisateur.docx
@@ -4058,7 +4058,7 @@
           </mc:Choice>
           <mc:Fallback>
             <w:pict>
-              <v:rect w14:anchorId="436CCCE4" id="Rectangle 17" o:spid="_x0000_s1026" style="position:absolute;margin-left:370.25pt;margin-top:22.15pt;width:69.75pt;height:8.5pt;z-index:251645952;visibility:visible;mso-wrap-style:square;mso-width-percent:0;mso-height-percent:0;mso-wrap-distance-left:9pt;mso-wrap-distance-top:0;mso-wrap-distance-right:9pt;mso-wrap-distance-bottom:0;mso-position-horizontal:absolute;mso-position-horizontal-relative:text;mso-position-vertical:absolute;mso-position-vertical-relative:text;mso-width-percent:0;mso-height-percent:0;mso-width-relative:margin;mso-height-relative:margin;v-text-anchor:middle" o:gfxdata="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" filled="f" strokecolor="#c00000" strokeweight=".25pt"/>
+              <v:rect w14:anchorId="32A33E01" id="Rectangle 17" o:spid="_x0000_s1026" style="position:absolute;margin-left:370.25pt;margin-top:22.15pt;width:69.75pt;height:8.5pt;z-index:251645952;visibility:visible;mso-wrap-style:square;mso-width-percent:0;mso-height-percent:0;mso-wrap-distance-left:9pt;mso-wrap-distance-top:0;mso-wrap-distance-right:9pt;mso-wrap-distance-bottom:0;mso-position-horizontal:absolute;mso-position-horizontal-relative:text;mso-position-vertical:absolute;mso-position-vertical-relative:text;mso-width-percent:0;mso-height-percent:0;mso-width-relative:margin;mso-height-relative:margin;v-text-anchor:middle" o:gfxdata="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" filled="f" strokecolor="#c00000" strokeweight=".25pt"/>
             </w:pict>
           </mc:Fallback>
         </mc:AlternateContent>
@@ -4253,7 +4253,7 @@
           </mc:Choice>
           <mc:Fallback>
             <w:pict>
-              <v:rect w14:anchorId="3B28D0DB" id="Rectangle 26" o:spid="_x0000_s1026" style="position:absolute;margin-left:101.5pt;margin-top:.9pt;width:68.5pt;height:21.25pt;z-index:251663360;visibility:visible;mso-wrap-style:square;mso-width-percent:0;mso-height-percent:0;mso-wrap-distance-left:9pt;mso-wrap-distance-top:0;mso-wrap-distance-right:9pt;mso-wrap-distance-bottom:0;mso-position-horizontal:absolute;mso-position-horizontal-relative:text;mso-position-vertical:absolute;mso-position-vertical-relative:text;mso-width-percent:0;mso-height-percent:0;mso-width-relative:margin;mso-height-relative:margin;v-text-anchor:middle" o:gfxdata="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" filled="f" strokecolor="#c00000" strokeweight=".25pt"/>
+              <v:rect w14:anchorId="2E3BB339" id="Rectangle 26" o:spid="_x0000_s1026" style="position:absolute;margin-left:101.5pt;margin-top:.9pt;width:68.5pt;height:21.25pt;z-index:251663360;visibility:visible;mso-wrap-style:square;mso-width-percent:0;mso-height-percent:0;mso-wrap-distance-left:9pt;mso-wrap-distance-top:0;mso-wrap-distance-right:9pt;mso-wrap-distance-bottom:0;mso-position-horizontal:absolute;mso-position-horizontal-relative:text;mso-position-vertical:absolute;mso-position-vertical-relative:text;mso-width-percent:0;mso-height-percent:0;mso-width-relative:margin;mso-height-relative:margin;v-text-anchor:middle" o:gfxdata="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" filled="f" strokecolor="#c00000" strokeweight=".25pt"/>
             </w:pict>
           </mc:Fallback>
         </mc:AlternateContent>
@@ -4391,7 +4391,7 @@
           </mc:Choice>
           <mc:Fallback>
             <w:pict>
-              <v:rect w14:anchorId="15AFEEA7" id="Rectangle 21" o:spid="_x0000_s1026" style="position:absolute;margin-left:57.1pt;margin-top:5.3pt;width:73.95pt;height:11.1pt;z-index:251662336;visibility:visible;mso-wrap-style:square;mso-width-percent:0;mso-height-percent:0;mso-wrap-distance-left:9pt;mso-wrap-distance-top:0;mso-wrap-distance-right:9pt;mso-wrap-distance-bottom:0;mso-position-horizontal:absolute;mso-position-horizontal-relative:text;mso-position-vertical:absolute;mso-position-vertical-relative:text;mso-width-percent:0;mso-height-percent:0;mso-width-relative:margin;mso-height-relative:margin;v-text-anchor:middle" o:gfxdata="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" filled="f" strokecolor="#c00000" strokeweight=".25pt"/>
+              <v:rect w14:anchorId="0C1DF826" id="Rectangle 21" o:spid="_x0000_s1026" style="position:absolute;margin-left:57.1pt;margin-top:5.3pt;width:73.95pt;height:11.1pt;z-index:251662336;visibility:visible;mso-wrap-style:square;mso-width-percent:0;mso-height-percent:0;mso-wrap-distance-left:9pt;mso-wrap-distance-top:0;mso-wrap-distance-right:9pt;mso-wrap-distance-bottom:0;mso-position-horizontal:absolute;mso-position-horizontal-relative:text;mso-position-vertical:absolute;mso-position-vertical-relative:text;mso-width-percent:0;mso-height-percent:0;mso-width-relative:margin;mso-height-relative:margin;v-text-anchor:middle" o:gfxdata="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" filled="f" strokecolor="#c00000" strokeweight=".25pt"/>
             </w:pict>
           </mc:Fallback>
         </mc:AlternateContent>
@@ -4697,7 +4697,7 @@
           </mc:Choice>
           <mc:Fallback>
             <w:pict>
-              <v:rect w14:anchorId="6D6683A4" id="Rectangle 18" o:spid="_x0000_s1026" style="position:absolute;margin-left:145.8pt;margin-top:.6pt;width:70.05pt;height:21.25pt;z-index:251658240;visibility:visible;mso-wrap-style:square;mso-width-percent:0;mso-height-percent:0;mso-wrap-distance-left:9pt;mso-wrap-distance-top:0;mso-wrap-distance-right:9pt;mso-wrap-distance-bottom:0;mso-position-horizontal:absolute;mso-position-horizontal-relative:text;mso-position-vertical:absolute;mso-position-vertical-relative:text;mso-width-percent:0;mso-height-percent:0;mso-width-relative:margin;mso-height-relative:margin;v-text-anchor:middle" o:gfxdata="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" filled="f" strokecolor="#c00000" strokeweight=".25pt"/>
+              <v:rect w14:anchorId="76E9B2D8" id="Rectangle 18" o:spid="_x0000_s1026" style="position:absolute;margin-left:145.8pt;margin-top:.6pt;width:70.05pt;height:21.25pt;z-index:251658240;visibility:visible;mso-wrap-style:square;mso-width-percent:0;mso-height-percent:0;mso-wrap-distance-left:9pt;mso-wrap-distance-top:0;mso-wrap-distance-right:9pt;mso-wrap-distance-bottom:0;mso-position-horizontal:absolute;mso-position-horizontal-relative:text;mso-position-vertical:absolute;mso-position-vertical-relative:text;mso-width-percent:0;mso-height-percent:0;mso-width-relative:margin;mso-height-relative:margin;v-text-anchor:middle" o:gfxdata="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" filled="f" strokecolor="#c00000" strokeweight=".25pt"/>
             </w:pict>
           </mc:Fallback>
         </mc:AlternateContent>
@@ -4925,7 +4925,7 @@
           </mc:Choice>
           <mc:Fallback>
             <w:pict>
-              <v:rect w14:anchorId="4D05EC8B" id="Rectangle 33" o:spid="_x0000_s1026" style="position:absolute;margin-left:15.05pt;margin-top:69.8pt;width:8.85pt;height:9.35pt;z-index:251667456;visibility:visible;mso-wrap-style:square;mso-width-percent:0;mso-height-percent:0;mso-wrap-distance-left:9pt;mso-wrap-distance-top:0;mso-wrap-distance-right:9pt;mso-wrap-distance-bottom:0;mso-position-horizontal:absolute;mso-position-horizontal-relative:text;mso-position-vertical:absolute;mso-position-vertical-relative:text;mso-width-percent:0;mso-height-percent:0;mso-width-relative:margin;mso-height-relative:margin;v-text-anchor:middle" o:gfxdata="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" filled="f" strokecolor="#c00000" strokeweight=".25pt"/>
+              <v:rect w14:anchorId="6025779D" id="Rectangle 33" o:spid="_x0000_s1026" style="position:absolute;margin-left:15.05pt;margin-top:69.8pt;width:8.85pt;height:9.35pt;z-index:251667456;visibility:visible;mso-wrap-style:square;mso-width-percent:0;mso-height-percent:0;mso-wrap-distance-left:9pt;mso-wrap-distance-top:0;mso-wrap-distance-right:9pt;mso-wrap-distance-bottom:0;mso-position-horizontal:absolute;mso-position-horizontal-relative:text;mso-position-vertical:absolute;mso-position-vertical-relative:text;mso-width-percent:0;mso-height-percent:0;mso-width-relative:margin;mso-height-relative:margin;v-text-anchor:middle" o:gfxdata="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" filled="f" strokecolor="#c00000" strokeweight=".25pt"/>
             </w:pict>
           </mc:Fallback>
         </mc:AlternateContent>
@@ -5062,7 +5062,7 @@
           </mc:Choice>
           <mc:Fallback>
             <w:pict>
-              <v:rect w14:anchorId="02BA2FD7" id="Rectangle 35" o:spid="_x0000_s1026" style="position:absolute;margin-left:116.65pt;margin-top:5.7pt;width:8.85pt;height:9.35pt;z-index:251669504;visibility:visible;mso-wrap-style:square;mso-width-percent:0;mso-height-percent:0;mso-wrap-distance-left:9pt;mso-wrap-distance-top:0;mso-wrap-distance-right:9pt;mso-wrap-distance-bottom:0;mso-position-horizontal:absolute;mso-position-horizontal-relative:text;mso-position-vertical:absolute;mso-position-vertical-relative:text;mso-width-percent:0;mso-height-percent:0;mso-width-relative:margin;mso-height-relative:margin;v-text-anchor:middle" o:gfxdata="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" filled="f" strokecolor="#c00000" strokeweight=".25pt"/>
+              <v:rect w14:anchorId="38CF3349" id="Rectangle 35" o:spid="_x0000_s1026" style="position:absolute;margin-left:116.65pt;margin-top:5.7pt;width:8.85pt;height:9.35pt;z-index:251669504;visibility:visible;mso-wrap-style:square;mso-width-percent:0;mso-height-percent:0;mso-wrap-distance-left:9pt;mso-wrap-distance-top:0;mso-wrap-distance-right:9pt;mso-wrap-distance-bottom:0;mso-position-horizontal:absolute;mso-position-horizontal-relative:text;mso-position-vertical:absolute;mso-position-vertical-relative:text;mso-width-percent:0;mso-height-percent:0;mso-width-relative:margin;mso-height-relative:margin;v-text-anchor:middle" o:gfxdata="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" filled="f" strokecolor="#c00000" strokeweight=".25pt"/>
             </w:pict>
           </mc:Fallback>
         </mc:AlternateContent>
@@ -5126,7 +5126,7 @@
         <mc:AlternateContent>
           <mc:Choice Requires="wps">
             <w:drawing>
-              <wp:anchor distT="0" distB="0" distL="114300" distR="114300" simplePos="0" relativeHeight="251671552" behindDoc="0" locked="0" layoutInCell="1" allowOverlap="1" wp14:anchorId="5D6FAAAE" wp14:editId="1FF3C7EE">
+              <wp:anchor distT="0" distB="0" distL="114300" distR="114300" simplePos="0" relativeHeight="251648512" behindDoc="0" locked="0" layoutInCell="1" allowOverlap="1" wp14:anchorId="5D6FAAAE" wp14:editId="1FF3C7EE">
                 <wp:simplePos x="0" y="0"/>
                 <wp:positionH relativeFrom="column">
                   <wp:posOffset>-25</wp:posOffset>
@@ -5194,7 +5194,7 @@
           </mc:Choice>
           <mc:Fallback>
             <w:pict>
-              <v:rect w14:anchorId="5ADC0899" id="Rectangle 44" o:spid="_x0000_s1026" style="position:absolute;margin-left:0;margin-top:14.25pt;width:452.75pt;height:34pt;z-index:251671552;visibility:visible;mso-wrap-style:square;mso-width-percent:0;mso-height-percent:0;mso-wrap-distance-left:9pt;mso-wrap-distance-top:0;mso-wrap-distance-right:9pt;mso-wrap-distance-bottom:0;mso-position-horizontal:absolute;mso-position-horizontal-relative:text;mso-position-vertical:absolute;mso-position-vertical-relative:text;mso-width-percent:0;mso-height-percent:0;mso-width-relative:margin;mso-height-relative:margin;v-text-anchor:middle" o:gfxdata="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" filled="f" strokecolor="#c00000" strokeweight=".25pt"/>
+              <v:rect w14:anchorId="133FFD05" id="Rectangle 44" o:spid="_x0000_s1026" style="position:absolute;margin-left:0;margin-top:14.25pt;width:452.75pt;height:34pt;z-index:251648512;visibility:visible;mso-wrap-style:square;mso-width-percent:0;mso-height-percent:0;mso-wrap-distance-left:9pt;mso-wrap-distance-top:0;mso-wrap-distance-right:9pt;mso-wrap-distance-bottom:0;mso-position-horizontal:absolute;mso-position-horizontal-relative:text;mso-position-vertical:absolute;mso-position-vertical-relative:text;mso-width-percent:0;mso-height-percent:0;mso-width-relative:margin;mso-height-relative:margin;v-text-anchor:middle" o:gfxdata="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" filled="f" strokecolor="#c00000" strokeweight=".25pt"/>
             </w:pict>
           </mc:Fallback>
         </mc:AlternateContent>
@@ -5241,58 +5241,778 @@
       </w:r>
     </w:p>
     <w:p>
-      <w:bookmarkStart w:id="10" w:name="_GoBack"/>
+      <w:pPr>
+        <w:spacing w:after="200" w:line="276" w:lineRule="auto"/>
+        <w:jc w:val="left"/>
+      </w:pPr>
+      <w:r>
+        <w:br w:type="page"/>
+      </w:r>
+    </w:p>
+    <w:p/>
+    <w:p>
+      <w:pPr>
+        <w:pStyle w:val="Titre2"/>
+      </w:pPr>
+      <w:bookmarkStart w:id="10" w:name="_Toc485596326"/>
+      <w:r>
+        <w:t>Site web</w:t>
+      </w:r>
       <w:bookmarkEnd w:id="10"/>
     </w:p>
     <w:p>
+      <w:r>
+        <w:t>Pour finaliser la mise en place de l’application, il faut référencer le projet dans le serveur local</w:t>
+      </w:r>
+    </w:p>
+    <w:p>
+      <w:r>
+        <w:t>Vous avez maintenant le choix entre placer le code source à la racine du dossier d’EasyPhp ou créer un raccourci entre l’emplacement du code source et le serveur</w:t>
+      </w:r>
+      <w:r>
+        <w:t xml:space="preserve">, selon votre envie de conserver </w:t>
+      </w:r>
+      <w:r>
+        <w:t xml:space="preserve">ou non </w:t>
+      </w:r>
+      <w:r>
+        <w:t>l’emplacement initial du code source</w:t>
+      </w:r>
+      <w:r>
+        <w:t>.</w:t>
+      </w:r>
+    </w:p>
+    <w:p>
+      <w:r>
+        <w:t xml:space="preserve">Dans les deux cas, l’application sera disponible à l’adresse : </w:t>
+      </w:r>
+      <w:hyperlink r:id="rId47" w:history="1">
+        <w:r>
+          <w:rPr>
+            <w:rStyle w:val="Lienhypertexte"/>
+          </w:rPr>
+          <w:t>http://127.0.0.1/TripTracker/</w:t>
+        </w:r>
+      </w:hyperlink>
+      <w:r>
+        <w:t xml:space="preserve"> </w:t>
+      </w:r>
+    </w:p>
+    <w:p>
+      <w:pPr>
+        <w:pStyle w:val="Titre3"/>
+      </w:pPr>
+      <w:bookmarkStart w:id="11" w:name="_Toc485596327"/>
+      <w:r>
+        <w:t>Déplacement</w:t>
+      </w:r>
+      <w:bookmarkEnd w:id="11"/>
+    </w:p>
+    <w:p>
+      <w:r>
+        <w:t>Pour vous rendre aisément dans le dossier d’EasyPhp, lorsqu’il a démarré, avec un clic droit sur sa miniature dans la zone de notification, et en sélectionnant ce lien.</w:t>
+      </w:r>
+    </w:p>
+    <w:p>
+      <w:r>
+        <w:t>Rendez-vous ensuite dans le dossier indiqué, et déposez le code source.</w:t>
+      </w:r>
+    </w:p>
+    <w:p>
+      <w:r>
+        <w:rPr>
+          <w:noProof/>
+        </w:rPr>
+        <mc:AlternateContent>
+          <mc:Choice Requires="wps">
+            <w:drawing>
+              <wp:anchor distT="0" distB="0" distL="114300" distR="114300" simplePos="0" relativeHeight="251661824" behindDoc="0" locked="0" layoutInCell="1" allowOverlap="1" wp14:anchorId="4F4E2106" wp14:editId="0355CFAE">
+                <wp:simplePos x="0" y="0"/>
+                <wp:positionH relativeFrom="column">
+                  <wp:posOffset>1218717</wp:posOffset>
+                </wp:positionH>
+                <wp:positionV relativeFrom="paragraph">
+                  <wp:posOffset>35560</wp:posOffset>
+                </wp:positionV>
+                <wp:extent cx="4083685" cy="238125"/>
+                <wp:effectExtent l="0" t="0" r="12065" b="28575"/>
+                <wp:wrapNone/>
+                <wp:docPr id="48" name="Rectangle 48"/>
+                <wp:cNvGraphicFramePr/>
+                <a:graphic xmlns:a="http://schemas.openxmlformats.org/drawingml/2006/main">
+                  <a:graphicData uri="http://schemas.microsoft.com/office/word/2010/wordprocessingShape">
+                    <wps:wsp>
+                      <wps:cNvSpPr/>
+                      <wps:spPr>
+                        <a:xfrm>
+                          <a:off x="0" y="0"/>
+                          <a:ext cx="4083685" cy="238125"/>
+                        </a:xfrm>
+                        <a:prstGeom prst="rect">
+                          <a:avLst/>
+                        </a:prstGeom>
+                        <a:noFill/>
+                        <a:ln w="3175">
+                          <a:solidFill>
+                            <a:srgbClr val="C00000"/>
+                          </a:solidFill>
+                        </a:ln>
+                      </wps:spPr>
+                      <wps:style>
+                        <a:lnRef idx="2">
+                          <a:schemeClr val="accent1">
+                            <a:shade val="50000"/>
+                          </a:schemeClr>
+                        </a:lnRef>
+                        <a:fillRef idx="1">
+                          <a:schemeClr val="accent1"/>
+                        </a:fillRef>
+                        <a:effectRef idx="0">
+                          <a:schemeClr val="accent1"/>
+                        </a:effectRef>
+                        <a:fontRef idx="minor">
+                          <a:schemeClr val="lt1"/>
+                        </a:fontRef>
+                      </wps:style>
+                      <wps:bodyPr rot="0" spcFirstLastPara="0" vertOverflow="overflow" horzOverflow="overflow" vert="horz" wrap="square" lIns="91440" tIns="45720" rIns="91440" bIns="45720" numCol="1" spcCol="0" rtlCol="0" fromWordArt="0" anchor="ctr" anchorCtr="0" forceAA="0" compatLnSpc="1">
+                        <a:prstTxWarp prst="textNoShape">
+                          <a:avLst/>
+                        </a:prstTxWarp>
+                        <a:noAutofit/>
+                      </wps:bodyPr>
+                    </wps:wsp>
+                  </a:graphicData>
+                </a:graphic>
+                <wp14:sizeRelH relativeFrom="margin">
+                  <wp14:pctWidth>0</wp14:pctWidth>
+                </wp14:sizeRelH>
+                <wp14:sizeRelV relativeFrom="margin">
+                  <wp14:pctHeight>0</wp14:pctHeight>
+                </wp14:sizeRelV>
+              </wp:anchor>
+            </w:drawing>
+          </mc:Choice>
+          <mc:Fallback>
+            <w:pict>
+              <v:rect w14:anchorId="78342B04" id="Rectangle 48" o:spid="_x0000_s1026" style="position:absolute;margin-left:95.95pt;margin-top:2.8pt;width:321.55pt;height:18.75pt;z-index:251661824;visibility:visible;mso-wrap-style:square;mso-width-percent:0;mso-height-percent:0;mso-wrap-distance-left:9pt;mso-wrap-distance-top:0;mso-wrap-distance-right:9pt;mso-wrap-distance-bottom:0;mso-position-horizontal:absolute;mso-position-horizontal-relative:text;mso-position-vertical:absolute;mso-position-vertical-relative:text;mso-width-percent:0;mso-height-percent:0;mso-width-relative:margin;mso-height-relative:margin;v-text-anchor:middle" o:gfxdata="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" filled="f" strokecolor="#c00000" strokeweight=".25pt"/>
+            </w:pict>
+          </mc:Fallback>
+        </mc:AlternateContent>
+      </w:r>
+      <w:r>
+        <w:rPr>
+          <w:noProof/>
+        </w:rPr>
+        <mc:AlternateContent>
+          <mc:Choice Requires="wps">
+            <w:drawing>
+              <wp:anchor distT="0" distB="0" distL="114300" distR="114300" simplePos="0" relativeHeight="251655680" behindDoc="0" locked="0" layoutInCell="1" allowOverlap="1" wp14:anchorId="45A4B85C" wp14:editId="5B41848D">
+                <wp:simplePos x="0" y="0"/>
+                <wp:positionH relativeFrom="column">
+                  <wp:posOffset>28371</wp:posOffset>
+                </wp:positionH>
+                <wp:positionV relativeFrom="paragraph">
+                  <wp:posOffset>63017</wp:posOffset>
+                </wp:positionV>
+                <wp:extent cx="1068992" cy="105254"/>
+                <wp:effectExtent l="0" t="0" r="17145" b="28575"/>
+                <wp:wrapNone/>
+                <wp:docPr id="46" name="Rectangle 46"/>
+                <wp:cNvGraphicFramePr/>
+                <a:graphic xmlns:a="http://schemas.openxmlformats.org/drawingml/2006/main">
+                  <a:graphicData uri="http://schemas.microsoft.com/office/word/2010/wordprocessingShape">
+                    <wps:wsp>
+                      <wps:cNvSpPr/>
+                      <wps:spPr>
+                        <a:xfrm>
+                          <a:off x="0" y="0"/>
+                          <a:ext cx="1068992" cy="105254"/>
+                        </a:xfrm>
+                        <a:prstGeom prst="rect">
+                          <a:avLst/>
+                        </a:prstGeom>
+                        <a:noFill/>
+                        <a:ln w="3175">
+                          <a:solidFill>
+                            <a:srgbClr val="C00000"/>
+                          </a:solidFill>
+                        </a:ln>
+                      </wps:spPr>
+                      <wps:style>
+                        <a:lnRef idx="2">
+                          <a:schemeClr val="accent1">
+                            <a:shade val="50000"/>
+                          </a:schemeClr>
+                        </a:lnRef>
+                        <a:fillRef idx="1">
+                          <a:schemeClr val="accent1"/>
+                        </a:fillRef>
+                        <a:effectRef idx="0">
+                          <a:schemeClr val="accent1"/>
+                        </a:effectRef>
+                        <a:fontRef idx="minor">
+                          <a:schemeClr val="lt1"/>
+                        </a:fontRef>
+                      </wps:style>
+                      <wps:bodyPr rot="0" spcFirstLastPara="0" vertOverflow="overflow" horzOverflow="overflow" vert="horz" wrap="square" lIns="91440" tIns="45720" rIns="91440" bIns="45720" numCol="1" spcCol="0" rtlCol="0" fromWordArt="0" anchor="ctr" anchorCtr="0" forceAA="0" compatLnSpc="1">
+                        <a:prstTxWarp prst="textNoShape">
+                          <a:avLst/>
+                        </a:prstTxWarp>
+                        <a:noAutofit/>
+                      </wps:bodyPr>
+                    </wps:wsp>
+                  </a:graphicData>
+                </a:graphic>
+                <wp14:sizeRelH relativeFrom="margin">
+                  <wp14:pctWidth>0</wp14:pctWidth>
+                </wp14:sizeRelH>
+                <wp14:sizeRelV relativeFrom="margin">
+                  <wp14:pctHeight>0</wp14:pctHeight>
+                </wp14:sizeRelV>
+              </wp:anchor>
+            </w:drawing>
+          </mc:Choice>
+          <mc:Fallback>
+            <w:pict>
+              <v:rect w14:anchorId="57797BD5" id="Rectangle 46" o:spid="_x0000_s1026" style="position:absolute;margin-left:2.25pt;margin-top:4.95pt;width:84.15pt;height:8.3pt;z-index:251655680;visibility:visible;mso-wrap-style:square;mso-width-percent:0;mso-height-percent:0;mso-wrap-distance-left:9pt;mso-wrap-distance-top:0;mso-wrap-distance-right:9pt;mso-wrap-distance-bottom:0;mso-position-horizontal:absolute;mso-position-horizontal-relative:text;mso-position-vertical:absolute;mso-position-vertical-relative:text;mso-width-percent:0;mso-height-percent:0;mso-width-relative:margin;mso-height-relative:margin;v-text-anchor:middle" o:gfxdata="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" filled="f" strokecolor="#c00000" strokeweight=".25pt"/>
+            </w:pict>
+          </mc:Fallback>
+        </mc:AlternateContent>
+      </w:r>
+      <w:r>
+        <w:rPr>
+          <w:noProof/>
+        </w:rPr>
+        <w:drawing>
+          <wp:inline distT="0" distB="0" distL="0" distR="0">
+            <wp:extent cx="1095324" cy="972125"/>
+            <wp:effectExtent l="19050" t="19050" r="10160" b="19050"/>
+            <wp:docPr id="20" name="Image 20" descr="C:\Users\seren\AppData\Local\Microsoft\Windows\INetCache\Content.Word\2017-06-19 (23).png"/>
+            <wp:cNvGraphicFramePr>
+              <a:graphicFrameLocks xmlns:a="http://schemas.openxmlformats.org/drawingml/2006/main" noChangeAspect="1"/>
+            </wp:cNvGraphicFramePr>
+            <a:graphic xmlns:a="http://schemas.openxmlformats.org/drawingml/2006/main">
+              <a:graphicData uri="http://schemas.openxmlformats.org/drawingml/2006/picture">
+                <pic:pic xmlns:pic="http://schemas.openxmlformats.org/drawingml/2006/picture">
+                  <pic:nvPicPr>
+                    <pic:cNvPr id="0" name="Picture 1" descr="C:\Users\seren\AppData\Local\Microsoft\Windows\INetCache\Content.Word\2017-06-19 (23).png"/>
+                    <pic:cNvPicPr>
+                      <a:picLocks noChangeAspect="1" noChangeArrowheads="1"/>
+                    </pic:cNvPicPr>
+                  </pic:nvPicPr>
+                  <pic:blipFill rotWithShape="1">
+                    <a:blip r:embed="rId48">
+                      <a:extLst>
+                        <a:ext uri="{28A0092B-C50C-407E-A947-70E740481C1C}">
+                          <a14:useLocalDpi xmlns:a14="http://schemas.microsoft.com/office/drawing/2010/main" val="0"/>
+                        </a:ext>
+                      </a:extLst>
+                    </a:blip>
+                    <a:srcRect l="88931" t="78645" b="3867"/>
+                    <a:stretch/>
+                  </pic:blipFill>
+                  <pic:spPr bwMode="auto">
+                    <a:xfrm>
+                      <a:off x="0" y="0"/>
+                      <a:ext cx="1104881" cy="980607"/>
+                    </a:xfrm>
+                    <a:prstGeom prst="rect">
+                      <a:avLst/>
+                    </a:prstGeom>
+                    <a:noFill/>
+                    <a:ln w="3175" cap="flat" cmpd="sng" algn="ctr">
+                      <a:solidFill>
+                        <a:sysClr val="window" lastClr="FFFFFF">
+                          <a:lumMod val="85000"/>
+                        </a:sysClr>
+                      </a:solidFill>
+                      <a:prstDash val="solid"/>
+                      <a:round/>
+                      <a:headEnd type="none" w="med" len="med"/>
+                      <a:tailEnd type="none" w="med" len="med"/>
+                    </a:ln>
+                    <a:extLst>
+                      <a:ext uri="{53640926-AAD7-44D8-BBD7-CCE9431645EC}">
+                        <a14:shadowObscured xmlns:a14="http://schemas.microsoft.com/office/drawing/2010/main"/>
+                      </a:ext>
+                    </a:extLst>
+                  </pic:spPr>
+                </pic:pic>
+              </a:graphicData>
+            </a:graphic>
+          </wp:inline>
+        </w:drawing>
+      </w:r>
+      <w:r>
+        <w:rPr>
+          <w:noProof/>
+        </w:rPr>
+        <w:drawing>
+          <wp:inline distT="0" distB="0" distL="0" distR="0" wp14:anchorId="0E9A43C0" wp14:editId="2B14DEB4">
+            <wp:extent cx="4495137" cy="969010"/>
+            <wp:effectExtent l="19050" t="19050" r="20320" b="21590"/>
+            <wp:docPr id="47" name="Image 47"/>
+            <wp:cNvGraphicFramePr>
+              <a:graphicFrameLocks xmlns:a="http://schemas.openxmlformats.org/drawingml/2006/main" noChangeAspect="1"/>
+            </wp:cNvGraphicFramePr>
+            <a:graphic xmlns:a="http://schemas.openxmlformats.org/drawingml/2006/main">
+              <a:graphicData uri="http://schemas.openxmlformats.org/drawingml/2006/picture">
+                <pic:pic xmlns:pic="http://schemas.openxmlformats.org/drawingml/2006/picture">
+                  <pic:nvPicPr>
+                    <pic:cNvPr id="1" name=""/>
+                    <pic:cNvPicPr/>
+                  </pic:nvPicPr>
+                  <pic:blipFill rotWithShape="1">
+                    <a:blip r:embed="rId49"/>
+                    <a:srcRect l="1193" t="4760" r="34065" b="14801"/>
+                    <a:stretch/>
+                  </pic:blipFill>
+                  <pic:spPr bwMode="auto">
+                    <a:xfrm>
+                      <a:off x="0" y="0"/>
+                      <a:ext cx="4597435" cy="991062"/>
+                    </a:xfrm>
+                    <a:prstGeom prst="rect">
+                      <a:avLst/>
+                    </a:prstGeom>
+                    <a:ln w="3175">
+                      <a:solidFill>
+                        <a:schemeClr val="bg1">
+                          <a:lumMod val="75000"/>
+                        </a:schemeClr>
+                      </a:solidFill>
+                    </a:ln>
+                    <a:extLst>
+                      <a:ext uri="{53640926-AAD7-44D8-BBD7-CCE9431645EC}">
+                        <a14:shadowObscured xmlns:a14="http://schemas.microsoft.com/office/drawing/2010/main"/>
+                      </a:ext>
+                    </a:extLst>
+                  </pic:spPr>
+                </pic:pic>
+              </a:graphicData>
+            </a:graphic>
+          </wp:inline>
+        </w:drawing>
+      </w:r>
+    </w:p>
+    <w:p>
+      <w:pPr>
+        <w:pStyle w:val="Titre3"/>
+      </w:pPr>
+      <w:bookmarkStart w:id="12" w:name="_Toc485596328"/>
+      <w:r>
+        <w:t>Alias</w:t>
+      </w:r>
+      <w:bookmarkEnd w:id="12"/>
+    </w:p>
+    <w:p>
+      <w:r>
+        <w:t xml:space="preserve">Rendez-vous sur l’accueil d’EasyPhp, à l’adresse : </w:t>
+      </w:r>
+      <w:hyperlink r:id="rId50" w:history="1">
+        <w:r>
+          <w:rPr>
+            <w:rStyle w:val="Lienhypertexte"/>
+          </w:rPr>
+          <w:t>http://127.0.0.1/home/index.php</w:t>
+        </w:r>
+      </w:hyperlink>
+      <w:r>
+        <w:t xml:space="preserve"> </w:t>
+      </w:r>
+    </w:p>
+    <w:p>
+      <w:r>
+        <w:t>Sélectionnez « ajouter un alias ».</w:t>
+      </w:r>
+    </w:p>
+    <w:p>
+      <w:r>
+        <w:rPr>
+          <w:noProof/>
+        </w:rPr>
+        <mc:AlternateContent>
+          <mc:Choice Requires="wps">
+            <w:drawing>
+              <wp:anchor distT="0" distB="0" distL="114300" distR="114300" simplePos="0" relativeHeight="251666944" behindDoc="0" locked="0" layoutInCell="1" allowOverlap="1" wp14:anchorId="7EBC720E" wp14:editId="1E708FE1">
+                <wp:simplePos x="0" y="0"/>
+                <wp:positionH relativeFrom="column">
+                  <wp:posOffset>747966</wp:posOffset>
+                </wp:positionH>
+                <wp:positionV relativeFrom="paragraph">
+                  <wp:posOffset>257546</wp:posOffset>
+                </wp:positionV>
+                <wp:extent cx="702265" cy="85409"/>
+                <wp:effectExtent l="0" t="0" r="22225" b="10160"/>
+                <wp:wrapNone/>
+                <wp:docPr id="50" name="Rectangle 50"/>
+                <wp:cNvGraphicFramePr/>
+                <a:graphic xmlns:a="http://schemas.openxmlformats.org/drawingml/2006/main">
+                  <a:graphicData uri="http://schemas.microsoft.com/office/word/2010/wordprocessingShape">
+                    <wps:wsp>
+                      <wps:cNvSpPr/>
+                      <wps:spPr>
+                        <a:xfrm>
+                          <a:off x="0" y="0"/>
+                          <a:ext cx="702265" cy="85409"/>
+                        </a:xfrm>
+                        <a:prstGeom prst="rect">
+                          <a:avLst/>
+                        </a:prstGeom>
+                        <a:noFill/>
+                        <a:ln w="3175">
+                          <a:solidFill>
+                            <a:srgbClr val="C00000"/>
+                          </a:solidFill>
+                        </a:ln>
+                      </wps:spPr>
+                      <wps:style>
+                        <a:lnRef idx="2">
+                          <a:schemeClr val="accent1">
+                            <a:shade val="50000"/>
+                          </a:schemeClr>
+                        </a:lnRef>
+                        <a:fillRef idx="1">
+                          <a:schemeClr val="accent1"/>
+                        </a:fillRef>
+                        <a:effectRef idx="0">
+                          <a:schemeClr val="accent1"/>
+                        </a:effectRef>
+                        <a:fontRef idx="minor">
+                          <a:schemeClr val="lt1"/>
+                        </a:fontRef>
+                      </wps:style>
+                      <wps:bodyPr rot="0" spcFirstLastPara="0" vertOverflow="overflow" horzOverflow="overflow" vert="horz" wrap="square" lIns="91440" tIns="45720" rIns="91440" bIns="45720" numCol="1" spcCol="0" rtlCol="0" fromWordArt="0" anchor="ctr" anchorCtr="0" forceAA="0" compatLnSpc="1">
+                        <a:prstTxWarp prst="textNoShape">
+                          <a:avLst/>
+                        </a:prstTxWarp>
+                        <a:noAutofit/>
+                      </wps:bodyPr>
+                    </wps:wsp>
+                  </a:graphicData>
+                </a:graphic>
+                <wp14:sizeRelH relativeFrom="margin">
+                  <wp14:pctWidth>0</wp14:pctWidth>
+                </wp14:sizeRelH>
+                <wp14:sizeRelV relativeFrom="margin">
+                  <wp14:pctHeight>0</wp14:pctHeight>
+                </wp14:sizeRelV>
+              </wp:anchor>
+            </w:drawing>
+          </mc:Choice>
+          <mc:Fallback>
+            <w:pict>
+              <v:rect w14:anchorId="18E85313" id="Rectangle 50" o:spid="_x0000_s1026" style="position:absolute;margin-left:58.9pt;margin-top:20.3pt;width:55.3pt;height:6.75pt;z-index:251666944;visibility:visible;mso-wrap-style:square;mso-width-percent:0;mso-height-percent:0;mso-wrap-distance-left:9pt;mso-wrap-distance-top:0;mso-wrap-distance-right:9pt;mso-wrap-distance-bottom:0;mso-position-horizontal:absolute;mso-position-horizontal-relative:text;mso-position-vertical:absolute;mso-position-vertical-relative:text;mso-width-percent:0;mso-height-percent:0;mso-width-relative:margin;mso-height-relative:margin;v-text-anchor:middle" o:gfxdata="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" filled="f" strokecolor="#c00000" strokeweight=".25pt"/>
+            </w:pict>
+          </mc:Fallback>
+        </mc:AlternateContent>
+      </w:r>
+      <w:r>
+        <w:rPr>
+          <w:noProof/>
+        </w:rPr>
+        <w:drawing>
+          <wp:inline distT="0" distB="0" distL="0" distR="0" wp14:anchorId="504EE9F8" wp14:editId="7C10F997">
+            <wp:extent cx="5760720" cy="433070"/>
+            <wp:effectExtent l="0" t="0" r="0" b="5080"/>
+            <wp:docPr id="49" name="Image 49"/>
+            <wp:cNvGraphicFramePr>
+              <a:graphicFrameLocks xmlns:a="http://schemas.openxmlformats.org/drawingml/2006/main" noChangeAspect="1"/>
+            </wp:cNvGraphicFramePr>
+            <a:graphic xmlns:a="http://schemas.openxmlformats.org/drawingml/2006/main">
+              <a:graphicData uri="http://schemas.openxmlformats.org/drawingml/2006/picture">
+                <pic:pic xmlns:pic="http://schemas.openxmlformats.org/drawingml/2006/picture">
+                  <pic:nvPicPr>
+                    <pic:cNvPr id="1" name=""/>
+                    <pic:cNvPicPr/>
+                  </pic:nvPicPr>
+                  <pic:blipFill>
+                    <a:blip r:embed="rId51"/>
+                    <a:stretch>
+                      <a:fillRect/>
+                    </a:stretch>
+                  </pic:blipFill>
+                  <pic:spPr>
+                    <a:xfrm>
+                      <a:off x="0" y="0"/>
+                      <a:ext cx="5760720" cy="433070"/>
+                    </a:xfrm>
+                    <a:prstGeom prst="rect">
+                      <a:avLst/>
+                    </a:prstGeom>
+                  </pic:spPr>
+                </pic:pic>
+              </a:graphicData>
+            </a:graphic>
+          </wp:inline>
+        </w:drawing>
+      </w:r>
+    </w:p>
+    <w:p>
+      <w:r>
+        <w:t xml:space="preserve">Remplissez les champs comme ceci. Attention, le chemin du répertoire est </w:t>
+      </w:r>
+      <w:r>
+        <w:rPr>
+          <w:b/>
+        </w:rPr>
+        <w:t>le dossier contenant le code source</w:t>
+      </w:r>
+      <w:r>
+        <w:t>, et non son parent qui contient également toute les documentations.</w:t>
+      </w:r>
+    </w:p>
+    <w:p>
+      <w:r>
+        <w:rPr>
+          <w:noProof/>
+        </w:rPr>
+        <w:drawing>
+          <wp:inline distT="0" distB="0" distL="0" distR="0" wp14:anchorId="25C9AF75" wp14:editId="16AAEBC5">
+            <wp:extent cx="4419600" cy="971550"/>
+            <wp:effectExtent l="19050" t="19050" r="19050" b="19050"/>
+            <wp:docPr id="51" name="Image 51"/>
+            <wp:cNvGraphicFramePr>
+              <a:graphicFrameLocks xmlns:a="http://schemas.openxmlformats.org/drawingml/2006/main" noChangeAspect="1"/>
+            </wp:cNvGraphicFramePr>
+            <a:graphic xmlns:a="http://schemas.openxmlformats.org/drawingml/2006/main">
+              <a:graphicData uri="http://schemas.openxmlformats.org/drawingml/2006/picture">
+                <pic:pic xmlns:pic="http://schemas.openxmlformats.org/drawingml/2006/picture">
+                  <pic:nvPicPr>
+                    <pic:cNvPr id="1" name=""/>
+                    <pic:cNvPicPr/>
+                  </pic:nvPicPr>
+                  <pic:blipFill>
+                    <a:blip r:embed="rId52"/>
+                    <a:stretch>
+                      <a:fillRect/>
+                    </a:stretch>
+                  </pic:blipFill>
+                  <pic:spPr>
+                    <a:xfrm>
+                      <a:off x="0" y="0"/>
+                      <a:ext cx="4419600" cy="971550"/>
+                    </a:xfrm>
+                    <a:prstGeom prst="rect">
+                      <a:avLst/>
+                    </a:prstGeom>
+                    <a:ln>
+                      <a:solidFill>
+                        <a:schemeClr val="bg1">
+                          <a:lumMod val="85000"/>
+                        </a:schemeClr>
+                      </a:solidFill>
+                    </a:ln>
+                  </pic:spPr>
+                </pic:pic>
+              </a:graphicData>
+            </a:graphic>
+          </wp:inline>
+        </w:drawing>
+      </w:r>
+    </w:p>
+    <w:p>
+      <w:r>
+        <w:t>Enregistrez ensuite l’alias.</w:t>
+      </w:r>
+    </w:p>
+    <w:p>
+      <w:r>
+        <w:rPr>
+          <w:noProof/>
+        </w:rPr>
+        <mc:AlternateContent>
+          <mc:Choice Requires="wps">
+            <w:drawing>
+              <wp:anchor distT="0" distB="0" distL="114300" distR="114300" simplePos="0" relativeHeight="251667968" behindDoc="0" locked="0" layoutInCell="1" allowOverlap="1" wp14:anchorId="025AB883" wp14:editId="6D653BC0">
+                <wp:simplePos x="0" y="0"/>
+                <wp:positionH relativeFrom="column">
+                  <wp:posOffset>37465</wp:posOffset>
+                </wp:positionH>
+                <wp:positionV relativeFrom="paragraph">
+                  <wp:posOffset>43180</wp:posOffset>
+                </wp:positionV>
+                <wp:extent cx="2853690" cy="153035"/>
+                <wp:effectExtent l="0" t="0" r="22860" b="18415"/>
+                <wp:wrapNone/>
+                <wp:docPr id="54" name="Rectangle 54"/>
+                <wp:cNvGraphicFramePr/>
+                <a:graphic xmlns:a="http://schemas.openxmlformats.org/drawingml/2006/main">
+                  <a:graphicData uri="http://schemas.microsoft.com/office/word/2010/wordprocessingShape">
+                    <wps:wsp>
+                      <wps:cNvSpPr/>
+                      <wps:spPr>
+                        <a:xfrm>
+                          <a:off x="0" y="0"/>
+                          <a:ext cx="2853690" cy="153035"/>
+                        </a:xfrm>
+                        <a:prstGeom prst="rect">
+                          <a:avLst/>
+                        </a:prstGeom>
+                        <a:noFill/>
+                        <a:ln w="3175">
+                          <a:solidFill>
+                            <a:srgbClr val="C00000"/>
+                          </a:solidFill>
+                        </a:ln>
+                      </wps:spPr>
+                      <wps:style>
+                        <a:lnRef idx="2">
+                          <a:schemeClr val="accent1">
+                            <a:shade val="50000"/>
+                          </a:schemeClr>
+                        </a:lnRef>
+                        <a:fillRef idx="1">
+                          <a:schemeClr val="accent1"/>
+                        </a:fillRef>
+                        <a:effectRef idx="0">
+                          <a:schemeClr val="accent1"/>
+                        </a:effectRef>
+                        <a:fontRef idx="minor">
+                          <a:schemeClr val="lt1"/>
+                        </a:fontRef>
+                      </wps:style>
+                      <wps:bodyPr rot="0" spcFirstLastPara="0" vertOverflow="overflow" horzOverflow="overflow" vert="horz" wrap="square" lIns="91440" tIns="45720" rIns="91440" bIns="45720" numCol="1" spcCol="0" rtlCol="0" fromWordArt="0" anchor="ctr" anchorCtr="0" forceAA="0" compatLnSpc="1">
+                        <a:prstTxWarp prst="textNoShape">
+                          <a:avLst/>
+                        </a:prstTxWarp>
+                        <a:noAutofit/>
+                      </wps:bodyPr>
+                    </wps:wsp>
+                  </a:graphicData>
+                </a:graphic>
+                <wp14:sizeRelH relativeFrom="margin">
+                  <wp14:pctWidth>0</wp14:pctWidth>
+                </wp14:sizeRelH>
+                <wp14:sizeRelV relativeFrom="margin">
+                  <wp14:pctHeight>0</wp14:pctHeight>
+                </wp14:sizeRelV>
+              </wp:anchor>
+            </w:drawing>
+          </mc:Choice>
+          <mc:Fallback>
+            <w:pict>
+              <v:rect w14:anchorId="0782E797" id="Rectangle 54" o:spid="_x0000_s1026" style="position:absolute;margin-left:2.95pt;margin-top:3.4pt;width:224.7pt;height:12.05pt;z-index:251667968;visibility:visible;mso-wrap-style:square;mso-width-percent:0;mso-height-percent:0;mso-wrap-distance-left:9pt;mso-wrap-distance-top:0;mso-wrap-distance-right:9pt;mso-wrap-distance-bottom:0;mso-position-horizontal:absolute;mso-position-horizontal-relative:text;mso-position-vertical:absolute;mso-position-vertical-relative:text;mso-width-percent:0;mso-height-percent:0;mso-width-relative:margin;mso-height-relative:margin;v-text-anchor:middle" o:gfxdata="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" filled="f" strokecolor="#c00000" strokeweight=".25pt"/>
+            </w:pict>
+          </mc:Fallback>
+        </mc:AlternateContent>
+      </w:r>
+      <w:r>
+        <w:rPr>
+          <w:noProof/>
+        </w:rPr>
+        <w:drawing>
+          <wp:inline distT="0" distB="0" distL="0" distR="0" wp14:anchorId="03609B3B" wp14:editId="3027F962">
+            <wp:extent cx="2943225" cy="257175"/>
+            <wp:effectExtent l="0" t="0" r="9525" b="9525"/>
+            <wp:docPr id="53" name="Image 53"/>
+            <wp:cNvGraphicFramePr>
+              <a:graphicFrameLocks xmlns:a="http://schemas.openxmlformats.org/drawingml/2006/main" noChangeAspect="1"/>
+            </wp:cNvGraphicFramePr>
+            <a:graphic xmlns:a="http://schemas.openxmlformats.org/drawingml/2006/main">
+              <a:graphicData uri="http://schemas.openxmlformats.org/drawingml/2006/picture">
+                <pic:pic xmlns:pic="http://schemas.openxmlformats.org/drawingml/2006/picture">
+                  <pic:nvPicPr>
+                    <pic:cNvPr id="1" name=""/>
+                    <pic:cNvPicPr/>
+                  </pic:nvPicPr>
+                  <pic:blipFill>
+                    <a:blip r:embed="rId53"/>
+                    <a:stretch>
+                      <a:fillRect/>
+                    </a:stretch>
+                  </pic:blipFill>
+                  <pic:spPr>
+                    <a:xfrm>
+                      <a:off x="0" y="0"/>
+                      <a:ext cx="2943225" cy="257175"/>
+                    </a:xfrm>
+                    <a:prstGeom prst="rect">
+                      <a:avLst/>
+                    </a:prstGeom>
+                  </pic:spPr>
+                </pic:pic>
+              </a:graphicData>
+            </a:graphic>
+          </wp:inline>
+        </w:drawing>
+      </w:r>
+    </w:p>
+    <w:p>
+      <w:r>
+        <w:t>L’alias doit maintenant apparaitre dans la liste.</w:t>
+      </w:r>
+    </w:p>
+    <w:p>
+      <w:r>
+        <w:rPr>
+          <w:noProof/>
+        </w:rPr>
+        <w:drawing>
+          <wp:inline distT="0" distB="0" distL="0" distR="0" wp14:anchorId="1A4D8D51" wp14:editId="63AAB277">
+            <wp:extent cx="5760720" cy="426720"/>
+            <wp:effectExtent l="19050" t="19050" r="11430" b="11430"/>
+            <wp:docPr id="55" name="Image 55"/>
+            <wp:cNvGraphicFramePr>
+              <a:graphicFrameLocks xmlns:a="http://schemas.openxmlformats.org/drawingml/2006/main" noChangeAspect="1"/>
+            </wp:cNvGraphicFramePr>
+            <a:graphic xmlns:a="http://schemas.openxmlformats.org/drawingml/2006/main">
+              <a:graphicData uri="http://schemas.openxmlformats.org/drawingml/2006/picture">
+                <pic:pic xmlns:pic="http://schemas.openxmlformats.org/drawingml/2006/picture">
+                  <pic:nvPicPr>
+                    <pic:cNvPr id="1" name=""/>
+                    <pic:cNvPicPr/>
+                  </pic:nvPicPr>
+                  <pic:blipFill>
+                    <a:blip r:embed="rId54"/>
+                    <a:stretch>
+                      <a:fillRect/>
+                    </a:stretch>
+                  </pic:blipFill>
+                  <pic:spPr>
+                    <a:xfrm>
+                      <a:off x="0" y="0"/>
+                      <a:ext cx="5760720" cy="426720"/>
+                    </a:xfrm>
+                    <a:prstGeom prst="rect">
+                      <a:avLst/>
+                    </a:prstGeom>
+                    <a:ln>
+                      <a:solidFill>
+                        <a:schemeClr val="bg1">
+                          <a:lumMod val="85000"/>
+                        </a:schemeClr>
+                      </a:solidFill>
+                    </a:ln>
+                  </pic:spPr>
+                </pic:pic>
+              </a:graphicData>
+            </a:graphic>
+          </wp:inline>
+        </w:drawing>
+      </w:r>
+    </w:p>
+    <w:p>
+      <w:pPr>
+        <w:pStyle w:val="Titre1"/>
+      </w:pPr>
+      <w:bookmarkStart w:id="13" w:name="_Toc485596329"/>
+      <w:r>
+        <w:lastRenderedPageBreak/>
+        <w:t>Utilisation</w:t>
+      </w:r>
+      <w:bookmarkEnd w:id="13"/>
+    </w:p>
+    <w:p>
       <w:pPr>
         <w:pStyle w:val="Titre2"/>
       </w:pPr>
-      <w:bookmarkStart w:id="11" w:name="_Toc485596326"/>
-      <w:r>
-        <w:lastRenderedPageBreak/>
-        <w:t>Site web</w:t>
-      </w:r>
-      <w:bookmarkEnd w:id="11"/>
-    </w:p>
-    <w:p>
-      <w:pPr>
-        <w:pStyle w:val="Titre3"/>
-      </w:pPr>
-      <w:bookmarkStart w:id="12" w:name="_Toc485596327"/>
-      <w:r>
-        <w:t>Déplacement</w:t>
-      </w:r>
-      <w:bookmarkEnd w:id="12"/>
-    </w:p>
-    <w:p>
-      <w:pPr>
-        <w:pStyle w:val="Titre3"/>
-      </w:pPr>
-      <w:bookmarkStart w:id="13" w:name="_Toc485596328"/>
-      <w:r>
-        <w:t>Alias</w:t>
-      </w:r>
-      <w:bookmarkEnd w:id="13"/>
-    </w:p>
-    <w:p>
-      <w:pPr>
-        <w:pStyle w:val="Titre1"/>
-      </w:pPr>
-      <w:bookmarkStart w:id="14" w:name="_Toc485596329"/>
-      <w:r>
-        <w:t>Utilisation</w:t>
-      </w:r>
+      <w:bookmarkStart w:id="14" w:name="_Toc485596330"/>
+      <w:r>
+        <w:t>Inscription</w:t>
+      </w:r>
+      <w:bookmarkStart w:id="15" w:name="_GoBack"/>
       <w:bookmarkEnd w:id="14"/>
-    </w:p>
-    <w:p>
-      <w:pPr>
-        <w:pStyle w:val="Titre2"/>
-      </w:pPr>
-      <w:bookmarkStart w:id="15" w:name="_Toc485596330"/>
-      <w:r>
-        <w:t>Inscription</w:t>
-      </w:r>
       <w:bookmarkEnd w:id="15"/>
     </w:p>
     <w:p>
@@ -5369,8 +6089,8 @@
     <w:p/>
     <w:p/>
     <w:sectPr>
-      <w:headerReference w:type="default" r:id="rId47"/>
-      <w:footerReference w:type="default" r:id="rId48"/>
+      <w:headerReference w:type="default" r:id="rId55"/>
+      <w:footerReference w:type="default" r:id="rId56"/>
       <w:pgSz w:w="11906" w:h="16838"/>
       <w:pgMar w:top="1417" w:right="1417" w:bottom="1417" w:left="1417" w:header="708" w:footer="708" w:gutter="0"/>
       <w:pgNumType w:start="0"/>
@@ -5469,7 +6189,7 @@
                 <w:bCs/>
                 <w:noProof/>
               </w:rPr>
-              <w:t>10</w:t>
+              <w:t>11</w:t>
             </w:r>
             <w:r>
               <w:rPr>
@@ -5517,7 +6237,7 @@
                 <w:bCs/>
                 <w:noProof/>
               </w:rPr>
-              <w:t>10</w:t>
+              <w:t>11</w:t>
             </w:r>
             <w:r>
               <w:rPr>

</xml_diff>

<commit_message>
Doc utilisateur : Inscription et Connexion
</commit_message>
<xml_diff>
--- a/Documentation/DocUtilisateur.docx
+++ b/Documentation/DocUtilisateur.docx
@@ -2267,7 +2267,7 @@
         <mc:AlternateContent>
           <mc:Choice Requires="wpg">
             <w:drawing>
-              <wp:anchor distT="0" distB="0" distL="114300" distR="114300" simplePos="0" relativeHeight="251643904" behindDoc="0" locked="0" layoutInCell="1" allowOverlap="1">
+              <wp:anchor distT="0" distB="0" distL="114300" distR="114300" simplePos="0" relativeHeight="251634688" behindDoc="0" locked="0" layoutInCell="1" allowOverlap="1">
                 <wp:simplePos x="0" y="0"/>
                 <wp:positionH relativeFrom="column">
                   <wp:posOffset>-13173</wp:posOffset>
@@ -2484,7 +2484,7 @@
           </mc:Choice>
           <mc:Fallback>
             <w:pict>
-              <v:group id="Groupe 193" o:spid="_x0000_s1026" style="position:absolute;margin-left:-1.05pt;margin-top:20.3pt;width:437.7pt;height:336.2pt;z-index:251643904" coordsize="55587,42696" o:gfxdata="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">
+              <v:group id="Groupe 193" o:spid="_x0000_s1026" style="position:absolute;margin-left:-1.05pt;margin-top:20.3pt;width:437.7pt;height:336.2pt;z-index:251634688" coordsize="55587,42696" o:gfxdata="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">
                 <v:group id="Groupe 61" o:spid="_x0000_s1027" style="position:absolute;left:431;width:55156;height:14478" coordsize="55161,14480" o:gfxdata="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">
                   <v:shapetype id="_x0000_t75" coordsize="21600,21600" o:spt="75" o:preferrelative="t" path="m@4@5l@4@11@9@11@9@5xe" filled="f" stroked="f">
                     <v:stroke joinstyle="miter"/>
@@ -2577,7 +2577,7 @@
         <mc:AlternateContent>
           <mc:Choice Requires="wpg">
             <w:drawing>
-              <wp:anchor distT="0" distB="0" distL="114300" distR="114300" simplePos="0" relativeHeight="251660288" behindDoc="0" locked="0" layoutInCell="1" allowOverlap="1">
+              <wp:anchor distT="0" distB="0" distL="114300" distR="114300" simplePos="0" relativeHeight="251651072" behindDoc="0" locked="0" layoutInCell="1" allowOverlap="1">
                 <wp:simplePos x="0" y="0"/>
                 <wp:positionH relativeFrom="column">
                   <wp:posOffset>5979</wp:posOffset>
@@ -2877,7 +2877,7 @@
           </mc:Choice>
           <mc:Fallback>
             <w:pict>
-              <v:group id="Groupe 192" o:spid="_x0000_s1033" style="position:absolute;margin-left:.45pt;margin-top:25.6pt;width:446.2pt;height:635.8pt;z-index:251660288" coordsize="56667,80746" o:gfxdata="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">
+              <v:group id="Groupe 192" o:spid="_x0000_s1033" style="position:absolute;margin-left:.45pt;margin-top:25.6pt;width:446.2pt;height:635.8pt;z-index:251651072" coordsize="56667,80746" o:gfxdata="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">
                 <v:group id="Groupe 14" o:spid="_x0000_s1034" style="position:absolute;width:56667;height:23177" coordsize="56670,23177" o:gfxdata="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">
                   <v:shape id="Zone de texte 2" o:spid="_x0000_s1035" type="#_x0000_t202" style="position:absolute;left:30940;top:318;width:25730;height:22638;visibility:visible;mso-wrap-style:square;v-text-anchor:top" o:gfxdata="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" stroked="f">
                     <v:textbox>
@@ -2963,7 +2963,7 @@
         <mc:AlternateContent>
           <mc:Choice Requires="wpg">
             <w:drawing>
-              <wp:anchor distT="0" distB="0" distL="114300" distR="114300" simplePos="0" relativeHeight="251677696" behindDoc="0" locked="0" layoutInCell="1" allowOverlap="1">
+              <wp:anchor distT="0" distB="0" distL="114300" distR="114300" simplePos="0" relativeHeight="251668480" behindDoc="0" locked="0" layoutInCell="1" allowOverlap="1">
                 <wp:simplePos x="0" y="0"/>
                 <wp:positionH relativeFrom="column">
                   <wp:posOffset>-37153</wp:posOffset>
@@ -3230,7 +3230,7 @@
           </mc:Choice>
           <mc:Fallback>
             <w:pict>
-              <v:group id="Groupe 63" o:spid="_x0000_s1043" style="position:absolute;margin-left:-2.95pt;margin-top:14.75pt;width:453.15pt;height:656.4pt;z-index:251677696" coordsize="57553,83361" o:gfxdata="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">
+              <v:group id="Groupe 63" o:spid="_x0000_s1043" style="position:absolute;margin-left:-2.95pt;margin-top:14.75pt;width:453.15pt;height:656.4pt;z-index:251668480" coordsize="57553,83361" o:gfxdata="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">
                 <v:group id="Groupe 37" o:spid="_x0000_s1044" style="position:absolute;width:56981;height:23545" coordsize="56981,23545" o:gfxdata="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">
                   <v:shape id="Zone de texte 2" o:spid="_x0000_s1045" type="#_x0000_t202" style="position:absolute;left:31253;top:477;width:25728;height:22638;visibility:visible;mso-wrap-style:square;v-text-anchor:top" o:gfxdata="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" stroked="f">
                     <v:textbox>
@@ -3310,7 +3310,7 @@
         <mc:AlternateContent>
           <mc:Choice Requires="wpg">
             <w:drawing>
-              <wp:anchor distT="0" distB="0" distL="114300" distR="114300" simplePos="0" relativeHeight="251691008" behindDoc="0" locked="0" layoutInCell="1" allowOverlap="1">
+              <wp:anchor distT="0" distB="0" distL="114300" distR="114300" simplePos="0" relativeHeight="251681792" behindDoc="0" locked="0" layoutInCell="1" allowOverlap="1">
                 <wp:simplePos x="0" y="0"/>
                 <wp:positionH relativeFrom="column">
                   <wp:posOffset>-6985</wp:posOffset>
@@ -3499,7 +3499,7 @@
           </mc:Choice>
           <mc:Fallback>
             <w:pict>
-              <v:group id="Groupe 194" o:spid="_x0000_s1053" style="position:absolute;margin-left:-.55pt;margin-top:26.25pt;width:448.8pt;height:415.6pt;z-index:251691008" coordsize="57000,52785" o:gfxdata="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">
+              <v:group id="Groupe 194" o:spid="_x0000_s1053" style="position:absolute;margin-left:-.55pt;margin-top:26.25pt;width:448.8pt;height:415.6pt;z-index:251681792" coordsize="57000,52785" o:gfxdata="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">
                 <v:group id="Groupe 57" o:spid="_x0000_s1054" style="position:absolute;width:56956;height:23749" coordsize="56956,23749" o:gfxdata="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">
                   <v:shape id="Zone de texte 2" o:spid="_x0000_s1055" type="#_x0000_t202" style="position:absolute;left:31227;top:431;width:25729;height:22638;visibility:visible;mso-wrap-style:square;v-text-anchor:top" o:gfxdata="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" stroked="f">
                     <v:textbox>
@@ -3681,7 +3681,7 @@
           <w:noProof/>
         </w:rPr>
         <w:drawing>
-          <wp:anchor distT="0" distB="0" distL="114300" distR="114300" simplePos="0" relativeHeight="252028928" behindDoc="0" locked="0" layoutInCell="1" allowOverlap="1">
+          <wp:anchor distT="0" distB="0" distL="114300" distR="114300" simplePos="0" relativeHeight="252019712" behindDoc="0" locked="0" layoutInCell="1" allowOverlap="1">
             <wp:simplePos x="0" y="0"/>
             <wp:positionH relativeFrom="column">
               <wp:posOffset>3576637</wp:posOffset>
@@ -3990,7 +3990,7 @@
         <mc:AlternateContent>
           <mc:Choice Requires="wps">
             <w:drawing>
-              <wp:anchor distT="0" distB="0" distL="114300" distR="114300" simplePos="0" relativeHeight="251645952" behindDoc="0" locked="0" layoutInCell="1" allowOverlap="1">
+              <wp:anchor distT="0" distB="0" distL="114300" distR="114300" simplePos="0" relativeHeight="251636736" behindDoc="0" locked="0" layoutInCell="1" allowOverlap="1">
                 <wp:simplePos x="0" y="0"/>
                 <wp:positionH relativeFrom="column">
                   <wp:posOffset>4701899</wp:posOffset>
@@ -4058,7 +4058,7 @@
           </mc:Choice>
           <mc:Fallback>
             <w:pict>
-              <v:rect w14:anchorId="32A33E01" id="Rectangle 17" o:spid="_x0000_s1026" style="position:absolute;margin-left:370.25pt;margin-top:22.15pt;width:69.75pt;height:8.5pt;z-index:251645952;visibility:visible;mso-wrap-style:square;mso-width-percent:0;mso-height-percent:0;mso-wrap-distance-left:9pt;mso-wrap-distance-top:0;mso-wrap-distance-right:9pt;mso-wrap-distance-bottom:0;mso-position-horizontal:absolute;mso-position-horizontal-relative:text;mso-position-vertical:absolute;mso-position-vertical-relative:text;mso-width-percent:0;mso-height-percent:0;mso-width-relative:margin;mso-height-relative:margin;v-text-anchor:middle" o:gfxdata="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" filled="f" strokecolor="#c00000" strokeweight=".25pt"/>
+              <v:rect w14:anchorId="528A2FD5" id="Rectangle 17" o:spid="_x0000_s1026" style="position:absolute;margin-left:370.25pt;margin-top:22.15pt;width:69.75pt;height:8.5pt;z-index:251636736;visibility:visible;mso-wrap-style:square;mso-width-percent:0;mso-height-percent:0;mso-wrap-distance-left:9pt;mso-wrap-distance-top:0;mso-wrap-distance-right:9pt;mso-wrap-distance-bottom:0;mso-position-horizontal:absolute;mso-position-horizontal-relative:text;mso-position-vertical:absolute;mso-position-vertical-relative:text;mso-width-percent:0;mso-height-percent:0;mso-width-relative:margin;mso-height-relative:margin;v-text-anchor:middle" o:gfxdata="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" filled="f" strokecolor="#c00000" strokeweight=".25pt"/>
             </w:pict>
           </mc:Fallback>
         </mc:AlternateContent>
@@ -4185,7 +4185,7 @@
         <mc:AlternateContent>
           <mc:Choice Requires="wps">
             <w:drawing>
-              <wp:anchor distT="0" distB="0" distL="114300" distR="114300" simplePos="0" relativeHeight="251663360" behindDoc="0" locked="0" layoutInCell="1" allowOverlap="1" wp14:anchorId="7DD45B97" wp14:editId="56CAB8E6">
+              <wp:anchor distT="0" distB="0" distL="114300" distR="114300" simplePos="0" relativeHeight="251654144" behindDoc="0" locked="0" layoutInCell="1" allowOverlap="1" wp14:anchorId="7DD45B97" wp14:editId="56CAB8E6">
                 <wp:simplePos x="0" y="0"/>
                 <wp:positionH relativeFrom="column">
                   <wp:posOffset>1289155</wp:posOffset>
@@ -4253,7 +4253,7 @@
           </mc:Choice>
           <mc:Fallback>
             <w:pict>
-              <v:rect w14:anchorId="2E3BB339" id="Rectangle 26" o:spid="_x0000_s1026" style="position:absolute;margin-left:101.5pt;margin-top:.9pt;width:68.5pt;height:21.25pt;z-index:251663360;visibility:visible;mso-wrap-style:square;mso-width-percent:0;mso-height-percent:0;mso-wrap-distance-left:9pt;mso-wrap-distance-top:0;mso-wrap-distance-right:9pt;mso-wrap-distance-bottom:0;mso-position-horizontal:absolute;mso-position-horizontal-relative:text;mso-position-vertical:absolute;mso-position-vertical-relative:text;mso-width-percent:0;mso-height-percent:0;mso-width-relative:margin;mso-height-relative:margin;v-text-anchor:middle" o:gfxdata="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" filled="f" strokecolor="#c00000" strokeweight=".25pt"/>
+              <v:rect w14:anchorId="34D372CB" id="Rectangle 26" o:spid="_x0000_s1026" style="position:absolute;margin-left:101.5pt;margin-top:.9pt;width:68.5pt;height:21.25pt;z-index:251654144;visibility:visible;mso-wrap-style:square;mso-width-percent:0;mso-height-percent:0;mso-wrap-distance-left:9pt;mso-wrap-distance-top:0;mso-wrap-distance-right:9pt;mso-wrap-distance-bottom:0;mso-position-horizontal:absolute;mso-position-horizontal-relative:text;mso-position-vertical:absolute;mso-position-vertical-relative:text;mso-width-percent:0;mso-height-percent:0;mso-width-relative:margin;mso-height-relative:margin;v-text-anchor:middle" o:gfxdata="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" filled="f" strokecolor="#c00000" strokeweight=".25pt"/>
             </w:pict>
           </mc:Fallback>
         </mc:AlternateContent>
@@ -4323,7 +4323,7 @@
         <mc:AlternateContent>
           <mc:Choice Requires="wps">
             <w:drawing>
-              <wp:anchor distT="0" distB="0" distL="114300" distR="114300" simplePos="0" relativeHeight="251662336" behindDoc="0" locked="0" layoutInCell="1" allowOverlap="1" wp14:anchorId="5F17CDB4" wp14:editId="2F3B63E9">
+              <wp:anchor distT="0" distB="0" distL="114300" distR="114300" simplePos="0" relativeHeight="251653120" behindDoc="0" locked="0" layoutInCell="1" allowOverlap="1" wp14:anchorId="5F17CDB4" wp14:editId="2F3B63E9">
                 <wp:simplePos x="0" y="0"/>
                 <wp:positionH relativeFrom="column">
                   <wp:posOffset>725115</wp:posOffset>
@@ -4391,7 +4391,7 @@
           </mc:Choice>
           <mc:Fallback>
             <w:pict>
-              <v:rect w14:anchorId="0C1DF826" id="Rectangle 21" o:spid="_x0000_s1026" style="position:absolute;margin-left:57.1pt;margin-top:5.3pt;width:73.95pt;height:11.1pt;z-index:251662336;visibility:visible;mso-wrap-style:square;mso-width-percent:0;mso-height-percent:0;mso-wrap-distance-left:9pt;mso-wrap-distance-top:0;mso-wrap-distance-right:9pt;mso-wrap-distance-bottom:0;mso-position-horizontal:absolute;mso-position-horizontal-relative:text;mso-position-vertical:absolute;mso-position-vertical-relative:text;mso-width-percent:0;mso-height-percent:0;mso-width-relative:margin;mso-height-relative:margin;v-text-anchor:middle" o:gfxdata="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" filled="f" strokecolor="#c00000" strokeweight=".25pt"/>
+              <v:rect w14:anchorId="6532063D" id="Rectangle 21" o:spid="_x0000_s1026" style="position:absolute;margin-left:57.1pt;margin-top:5.3pt;width:73.95pt;height:11.1pt;z-index:251653120;visibility:visible;mso-wrap-style:square;mso-width-percent:0;mso-height-percent:0;mso-wrap-distance-left:9pt;mso-wrap-distance-top:0;mso-wrap-distance-right:9pt;mso-wrap-distance-bottom:0;mso-position-horizontal:absolute;mso-position-horizontal-relative:text;mso-position-vertical:absolute;mso-position-vertical-relative:text;mso-width-percent:0;mso-height-percent:0;mso-width-relative:margin;mso-height-relative:margin;v-text-anchor:middle" o:gfxdata="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" filled="f" strokecolor="#c00000" strokeweight=".25pt"/>
             </w:pict>
           </mc:Fallback>
         </mc:AlternateContent>
@@ -4629,7 +4629,7 @@
         <mc:AlternateContent>
           <mc:Choice Requires="wps">
             <w:drawing>
-              <wp:anchor distT="0" distB="0" distL="114300" distR="114300" simplePos="0" relativeHeight="251658240" behindDoc="0" locked="0" layoutInCell="1" allowOverlap="1" wp14:anchorId="4AAE336F" wp14:editId="17F817D9">
+              <wp:anchor distT="0" distB="0" distL="114300" distR="114300" simplePos="0" relativeHeight="251649024" behindDoc="0" locked="0" layoutInCell="1" allowOverlap="1" wp14:anchorId="4AAE336F" wp14:editId="17F817D9">
                 <wp:simplePos x="0" y="0"/>
                 <wp:positionH relativeFrom="column">
                   <wp:posOffset>1851679</wp:posOffset>
@@ -4697,7 +4697,7 @@
           </mc:Choice>
           <mc:Fallback>
             <w:pict>
-              <v:rect w14:anchorId="76E9B2D8" id="Rectangle 18" o:spid="_x0000_s1026" style="position:absolute;margin-left:145.8pt;margin-top:.6pt;width:70.05pt;height:21.25pt;z-index:251658240;visibility:visible;mso-wrap-style:square;mso-width-percent:0;mso-height-percent:0;mso-wrap-distance-left:9pt;mso-wrap-distance-top:0;mso-wrap-distance-right:9pt;mso-wrap-distance-bottom:0;mso-position-horizontal:absolute;mso-position-horizontal-relative:text;mso-position-vertical:absolute;mso-position-vertical-relative:text;mso-width-percent:0;mso-height-percent:0;mso-width-relative:margin;mso-height-relative:margin;v-text-anchor:middle" o:gfxdata="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" filled="f" strokecolor="#c00000" strokeweight=".25pt"/>
+              <v:rect w14:anchorId="6ADE89D7" id="Rectangle 18" o:spid="_x0000_s1026" style="position:absolute;margin-left:145.8pt;margin-top:.6pt;width:70.05pt;height:21.25pt;z-index:251649024;visibility:visible;mso-wrap-style:square;mso-width-percent:0;mso-height-percent:0;mso-wrap-distance-left:9pt;mso-wrap-distance-top:0;mso-wrap-distance-right:9pt;mso-wrap-distance-bottom:0;mso-position-horizontal:absolute;mso-position-horizontal-relative:text;mso-position-vertical:absolute;mso-position-vertical-relative:text;mso-width-percent:0;mso-height-percent:0;mso-width-relative:margin;mso-height-relative:margin;v-text-anchor:middle" o:gfxdata="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" filled="f" strokecolor="#c00000" strokeweight=".25pt"/>
             </w:pict>
           </mc:Fallback>
         </mc:AlternateContent>
@@ -4857,7 +4857,7 @@
         <mc:AlternateContent>
           <mc:Choice Requires="wps">
             <w:drawing>
-              <wp:anchor distT="0" distB="0" distL="114300" distR="114300" simplePos="0" relativeHeight="251667456" behindDoc="0" locked="0" layoutInCell="1" allowOverlap="1" wp14:anchorId="117F0AA5" wp14:editId="51C8284B">
+              <wp:anchor distT="0" distB="0" distL="114300" distR="114300" simplePos="0" relativeHeight="251658240" behindDoc="0" locked="0" layoutInCell="1" allowOverlap="1" wp14:anchorId="117F0AA5" wp14:editId="51C8284B">
                 <wp:simplePos x="0" y="0"/>
                 <wp:positionH relativeFrom="column">
                   <wp:posOffset>191366</wp:posOffset>
@@ -4925,7 +4925,7 @@
           </mc:Choice>
           <mc:Fallback>
             <w:pict>
-              <v:rect w14:anchorId="6025779D" id="Rectangle 33" o:spid="_x0000_s1026" style="position:absolute;margin-left:15.05pt;margin-top:69.8pt;width:8.85pt;height:9.35pt;z-index:251667456;visibility:visible;mso-wrap-style:square;mso-width-percent:0;mso-height-percent:0;mso-wrap-distance-left:9pt;mso-wrap-distance-top:0;mso-wrap-distance-right:9pt;mso-wrap-distance-bottom:0;mso-position-horizontal:absolute;mso-position-horizontal-relative:text;mso-position-vertical:absolute;mso-position-vertical-relative:text;mso-width-percent:0;mso-height-percent:0;mso-width-relative:margin;mso-height-relative:margin;v-text-anchor:middle" o:gfxdata="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" filled="f" strokecolor="#c00000" strokeweight=".25pt"/>
+              <v:rect w14:anchorId="2935962E" id="Rectangle 33" o:spid="_x0000_s1026" style="position:absolute;margin-left:15.05pt;margin-top:69.8pt;width:8.85pt;height:9.35pt;z-index:251658240;visibility:visible;mso-wrap-style:square;mso-width-percent:0;mso-height-percent:0;mso-wrap-distance-left:9pt;mso-wrap-distance-top:0;mso-wrap-distance-right:9pt;mso-wrap-distance-bottom:0;mso-position-horizontal:absolute;mso-position-horizontal-relative:text;mso-position-vertical:absolute;mso-position-vertical-relative:text;mso-width-percent:0;mso-height-percent:0;mso-width-relative:margin;mso-height-relative:margin;v-text-anchor:middle" o:gfxdata="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" filled="f" strokecolor="#c00000" strokeweight=".25pt"/>
             </w:pict>
           </mc:Fallback>
         </mc:AlternateContent>
@@ -4994,7 +4994,7 @@
         <mc:AlternateContent>
           <mc:Choice Requires="wps">
             <w:drawing>
-              <wp:anchor distT="0" distB="0" distL="114300" distR="114300" simplePos="0" relativeHeight="251669504" behindDoc="0" locked="0" layoutInCell="1" allowOverlap="1" wp14:anchorId="79C51F3A" wp14:editId="1A4BF33A">
+              <wp:anchor distT="0" distB="0" distL="114300" distR="114300" simplePos="0" relativeHeight="251660288" behindDoc="0" locked="0" layoutInCell="1" allowOverlap="1" wp14:anchorId="79C51F3A" wp14:editId="1A4BF33A">
                 <wp:simplePos x="0" y="0"/>
                 <wp:positionH relativeFrom="column">
                   <wp:posOffset>1481679</wp:posOffset>
@@ -5062,7 +5062,7 @@
           </mc:Choice>
           <mc:Fallback>
             <w:pict>
-              <v:rect w14:anchorId="38CF3349" id="Rectangle 35" o:spid="_x0000_s1026" style="position:absolute;margin-left:116.65pt;margin-top:5.7pt;width:8.85pt;height:9.35pt;z-index:251669504;visibility:visible;mso-wrap-style:square;mso-width-percent:0;mso-height-percent:0;mso-wrap-distance-left:9pt;mso-wrap-distance-top:0;mso-wrap-distance-right:9pt;mso-wrap-distance-bottom:0;mso-position-horizontal:absolute;mso-position-horizontal-relative:text;mso-position-vertical:absolute;mso-position-vertical-relative:text;mso-width-percent:0;mso-height-percent:0;mso-width-relative:margin;mso-height-relative:margin;v-text-anchor:middle" o:gfxdata="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" filled="f" strokecolor="#c00000" strokeweight=".25pt"/>
+              <v:rect w14:anchorId="3ED60A81" id="Rectangle 35" o:spid="_x0000_s1026" style="position:absolute;margin-left:116.65pt;margin-top:5.7pt;width:8.85pt;height:9.35pt;z-index:251660288;visibility:visible;mso-wrap-style:square;mso-width-percent:0;mso-height-percent:0;mso-wrap-distance-left:9pt;mso-wrap-distance-top:0;mso-wrap-distance-right:9pt;mso-wrap-distance-bottom:0;mso-position-horizontal:absolute;mso-position-horizontal-relative:text;mso-position-vertical:absolute;mso-position-vertical-relative:text;mso-width-percent:0;mso-height-percent:0;mso-width-relative:margin;mso-height-relative:margin;v-text-anchor:middle" o:gfxdata="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" filled="f" strokecolor="#c00000" strokeweight=".25pt"/>
             </w:pict>
           </mc:Fallback>
         </mc:AlternateContent>
@@ -5126,7 +5126,7 @@
         <mc:AlternateContent>
           <mc:Choice Requires="wps">
             <w:drawing>
-              <wp:anchor distT="0" distB="0" distL="114300" distR="114300" simplePos="0" relativeHeight="251648512" behindDoc="0" locked="0" layoutInCell="1" allowOverlap="1" wp14:anchorId="5D6FAAAE" wp14:editId="1FF3C7EE">
+              <wp:anchor distT="0" distB="0" distL="114300" distR="114300" simplePos="0" relativeHeight="251639296" behindDoc="0" locked="0" layoutInCell="1" allowOverlap="1" wp14:anchorId="5D6FAAAE" wp14:editId="1FF3C7EE">
                 <wp:simplePos x="0" y="0"/>
                 <wp:positionH relativeFrom="column">
                   <wp:posOffset>-25</wp:posOffset>
@@ -5194,7 +5194,7 @@
           </mc:Choice>
           <mc:Fallback>
             <w:pict>
-              <v:rect w14:anchorId="133FFD05" id="Rectangle 44" o:spid="_x0000_s1026" style="position:absolute;margin-left:0;margin-top:14.25pt;width:452.75pt;height:34pt;z-index:251648512;visibility:visible;mso-wrap-style:square;mso-width-percent:0;mso-height-percent:0;mso-wrap-distance-left:9pt;mso-wrap-distance-top:0;mso-wrap-distance-right:9pt;mso-wrap-distance-bottom:0;mso-position-horizontal:absolute;mso-position-horizontal-relative:text;mso-position-vertical:absolute;mso-position-vertical-relative:text;mso-width-percent:0;mso-height-percent:0;mso-width-relative:margin;mso-height-relative:margin;v-text-anchor:middle" o:gfxdata="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" filled="f" strokecolor="#c00000" strokeweight=".25pt"/>
+              <v:rect w14:anchorId="14E7FC0C" id="Rectangle 44" o:spid="_x0000_s1026" style="position:absolute;margin-left:0;margin-top:14.25pt;width:452.75pt;height:34pt;z-index:251639296;visibility:visible;mso-wrap-style:square;mso-width-percent:0;mso-height-percent:0;mso-wrap-distance-left:9pt;mso-wrap-distance-top:0;mso-wrap-distance-right:9pt;mso-wrap-distance-bottom:0;mso-position-horizontal:absolute;mso-position-horizontal-relative:text;mso-position-vertical:absolute;mso-position-vertical-relative:text;mso-width-percent:0;mso-height-percent:0;mso-width-relative:margin;mso-height-relative:margin;v-text-anchor:middle" o:gfxdata="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" filled="f" strokecolor="#c00000" strokeweight=".25pt"/>
             </w:pict>
           </mc:Fallback>
         </mc:AlternateContent>
@@ -5326,7 +5326,7 @@
         <mc:AlternateContent>
           <mc:Choice Requires="wps">
             <w:drawing>
-              <wp:anchor distT="0" distB="0" distL="114300" distR="114300" simplePos="0" relativeHeight="251661824" behindDoc="0" locked="0" layoutInCell="1" allowOverlap="1" wp14:anchorId="4F4E2106" wp14:editId="0355CFAE">
+              <wp:anchor distT="0" distB="0" distL="114300" distR="114300" simplePos="0" relativeHeight="251652608" behindDoc="0" locked="0" layoutInCell="1" allowOverlap="1" wp14:anchorId="4F4E2106" wp14:editId="0355CFAE">
                 <wp:simplePos x="0" y="0"/>
                 <wp:positionH relativeFrom="column">
                   <wp:posOffset>1218717</wp:posOffset>
@@ -5394,7 +5394,7 @@
           </mc:Choice>
           <mc:Fallback>
             <w:pict>
-              <v:rect w14:anchorId="78342B04" id="Rectangle 48" o:spid="_x0000_s1026" style="position:absolute;margin-left:95.95pt;margin-top:2.8pt;width:321.55pt;height:18.75pt;z-index:251661824;visibility:visible;mso-wrap-style:square;mso-width-percent:0;mso-height-percent:0;mso-wrap-distance-left:9pt;mso-wrap-distance-top:0;mso-wrap-distance-right:9pt;mso-wrap-distance-bottom:0;mso-position-horizontal:absolute;mso-position-horizontal-relative:text;mso-position-vertical:absolute;mso-position-vertical-relative:text;mso-width-percent:0;mso-height-percent:0;mso-width-relative:margin;mso-height-relative:margin;v-text-anchor:middle" o:gfxdata="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" filled="f" strokecolor="#c00000" strokeweight=".25pt"/>
+              <v:rect w14:anchorId="34A27E17" id="Rectangle 48" o:spid="_x0000_s1026" style="position:absolute;margin-left:95.95pt;margin-top:2.8pt;width:321.55pt;height:18.75pt;z-index:251652608;visibility:visible;mso-wrap-style:square;mso-width-percent:0;mso-height-percent:0;mso-wrap-distance-left:9pt;mso-wrap-distance-top:0;mso-wrap-distance-right:9pt;mso-wrap-distance-bottom:0;mso-position-horizontal:absolute;mso-position-horizontal-relative:text;mso-position-vertical:absolute;mso-position-vertical-relative:text;mso-width-percent:0;mso-height-percent:0;mso-width-relative:margin;mso-height-relative:margin;v-text-anchor:middle" o:gfxdata="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" filled="f" strokecolor="#c00000" strokeweight=".25pt"/>
             </w:pict>
           </mc:Fallback>
         </mc:AlternateContent>
@@ -5406,7 +5406,7 @@
         <mc:AlternateContent>
           <mc:Choice Requires="wps">
             <w:drawing>
-              <wp:anchor distT="0" distB="0" distL="114300" distR="114300" simplePos="0" relativeHeight="251655680" behindDoc="0" locked="0" layoutInCell="1" allowOverlap="1" wp14:anchorId="45A4B85C" wp14:editId="5B41848D">
+              <wp:anchor distT="0" distB="0" distL="114300" distR="114300" simplePos="0" relativeHeight="251646464" behindDoc="0" locked="0" layoutInCell="1" allowOverlap="1" wp14:anchorId="45A4B85C" wp14:editId="5B41848D">
                 <wp:simplePos x="0" y="0"/>
                 <wp:positionH relativeFrom="column">
                   <wp:posOffset>28371</wp:posOffset>
@@ -5474,7 +5474,7 @@
           </mc:Choice>
           <mc:Fallback>
             <w:pict>
-              <v:rect w14:anchorId="57797BD5" id="Rectangle 46" o:spid="_x0000_s1026" style="position:absolute;margin-left:2.25pt;margin-top:4.95pt;width:84.15pt;height:8.3pt;z-index:251655680;visibility:visible;mso-wrap-style:square;mso-width-percent:0;mso-height-percent:0;mso-wrap-distance-left:9pt;mso-wrap-distance-top:0;mso-wrap-distance-right:9pt;mso-wrap-distance-bottom:0;mso-position-horizontal:absolute;mso-position-horizontal-relative:text;mso-position-vertical:absolute;mso-position-vertical-relative:text;mso-width-percent:0;mso-height-percent:0;mso-width-relative:margin;mso-height-relative:margin;v-text-anchor:middle" o:gfxdata="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" filled="f" strokecolor="#c00000" strokeweight=".25pt"/>
+              <v:rect w14:anchorId="08B50173" id="Rectangle 46" o:spid="_x0000_s1026" style="position:absolute;margin-left:2.25pt;margin-top:4.95pt;width:84.15pt;height:8.3pt;z-index:251646464;visibility:visible;mso-wrap-style:square;mso-width-percent:0;mso-height-percent:0;mso-wrap-distance-left:9pt;mso-wrap-distance-top:0;mso-wrap-distance-right:9pt;mso-wrap-distance-bottom:0;mso-position-horizontal:absolute;mso-position-horizontal-relative:text;mso-position-vertical:absolute;mso-position-vertical-relative:text;mso-width-percent:0;mso-height-percent:0;mso-width-relative:margin;mso-height-relative:margin;v-text-anchor:middle" o:gfxdata="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" filled="f" strokecolor="#c00000" strokeweight=".25pt"/>
             </w:pict>
           </mc:Fallback>
         </mc:AlternateContent>
@@ -5634,7 +5634,7 @@
         <mc:AlternateContent>
           <mc:Choice Requires="wps">
             <w:drawing>
-              <wp:anchor distT="0" distB="0" distL="114300" distR="114300" simplePos="0" relativeHeight="251666944" behindDoc="0" locked="0" layoutInCell="1" allowOverlap="1" wp14:anchorId="7EBC720E" wp14:editId="1E708FE1">
+              <wp:anchor distT="0" distB="0" distL="114300" distR="114300" simplePos="0" relativeHeight="251657728" behindDoc="0" locked="0" layoutInCell="1" allowOverlap="1" wp14:anchorId="7EBC720E" wp14:editId="1E708FE1">
                 <wp:simplePos x="0" y="0"/>
                 <wp:positionH relativeFrom="column">
                   <wp:posOffset>747966</wp:posOffset>
@@ -5702,7 +5702,7 @@
           </mc:Choice>
           <mc:Fallback>
             <w:pict>
-              <v:rect w14:anchorId="18E85313" id="Rectangle 50" o:spid="_x0000_s1026" style="position:absolute;margin-left:58.9pt;margin-top:20.3pt;width:55.3pt;height:6.75pt;z-index:251666944;visibility:visible;mso-wrap-style:square;mso-width-percent:0;mso-height-percent:0;mso-wrap-distance-left:9pt;mso-wrap-distance-top:0;mso-wrap-distance-right:9pt;mso-wrap-distance-bottom:0;mso-position-horizontal:absolute;mso-position-horizontal-relative:text;mso-position-vertical:absolute;mso-position-vertical-relative:text;mso-width-percent:0;mso-height-percent:0;mso-width-relative:margin;mso-height-relative:margin;v-text-anchor:middle" o:gfxdata="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" filled="f" strokecolor="#c00000" strokeweight=".25pt"/>
+              <v:rect w14:anchorId="799FA0D8" id="Rectangle 50" o:spid="_x0000_s1026" style="position:absolute;margin-left:58.9pt;margin-top:20.3pt;width:55.3pt;height:6.75pt;z-index:251657728;visibility:visible;mso-wrap-style:square;mso-width-percent:0;mso-height-percent:0;mso-wrap-distance-left:9pt;mso-wrap-distance-top:0;mso-wrap-distance-right:9pt;mso-wrap-distance-bottom:0;mso-position-horizontal:absolute;mso-position-horizontal-relative:text;mso-position-vertical:absolute;mso-position-vertical-relative:text;mso-width-percent:0;mso-height-percent:0;mso-width-relative:margin;mso-height-relative:margin;v-text-anchor:middle" o:gfxdata="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" filled="f" strokecolor="#c00000" strokeweight=".25pt"/>
             </w:pict>
           </mc:Fallback>
         </mc:AlternateContent>
@@ -5824,7 +5824,7 @@
         <mc:AlternateContent>
           <mc:Choice Requires="wps">
             <w:drawing>
-              <wp:anchor distT="0" distB="0" distL="114300" distR="114300" simplePos="0" relativeHeight="251667968" behindDoc="0" locked="0" layoutInCell="1" allowOverlap="1" wp14:anchorId="025AB883" wp14:editId="6D653BC0">
+              <wp:anchor distT="0" distB="0" distL="114300" distR="114300" simplePos="0" relativeHeight="251658752" behindDoc="0" locked="0" layoutInCell="1" allowOverlap="1" wp14:anchorId="025AB883" wp14:editId="6D653BC0">
                 <wp:simplePos x="0" y="0"/>
                 <wp:positionH relativeFrom="column">
                   <wp:posOffset>37465</wp:posOffset>
@@ -5892,7 +5892,7 @@
           </mc:Choice>
           <mc:Fallback>
             <w:pict>
-              <v:rect w14:anchorId="0782E797" id="Rectangle 54" o:spid="_x0000_s1026" style="position:absolute;margin-left:2.95pt;margin-top:3.4pt;width:224.7pt;height:12.05pt;z-index:251667968;visibility:visible;mso-wrap-style:square;mso-width-percent:0;mso-height-percent:0;mso-wrap-distance-left:9pt;mso-wrap-distance-top:0;mso-wrap-distance-right:9pt;mso-wrap-distance-bottom:0;mso-position-horizontal:absolute;mso-position-horizontal-relative:text;mso-position-vertical:absolute;mso-position-vertical-relative:text;mso-width-percent:0;mso-height-percent:0;mso-width-relative:margin;mso-height-relative:margin;v-text-anchor:middle" o:gfxdata="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" filled="f" strokecolor="#c00000" strokeweight=".25pt"/>
+              <v:rect w14:anchorId="430B0128" id="Rectangle 54" o:spid="_x0000_s1026" style="position:absolute;margin-left:2.95pt;margin-top:3.4pt;width:224.7pt;height:12.05pt;z-index:251658752;visibility:visible;mso-wrap-style:square;mso-width-percent:0;mso-height-percent:0;mso-wrap-distance-left:9pt;mso-wrap-distance-top:0;mso-wrap-distance-right:9pt;mso-wrap-distance-bottom:0;mso-position-horizontal:absolute;mso-position-horizontal-relative:text;mso-position-vertical:absolute;mso-position-vertical-relative:text;mso-width-percent:0;mso-height-percent:0;mso-width-relative:margin;mso-height-relative:margin;v-text-anchor:middle" o:gfxdata="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" filled="f" strokecolor="#c00000" strokeweight=".25pt"/>
             </w:pict>
           </mc:Fallback>
         </mc:AlternateContent>
@@ -6011,19 +6011,1027 @@
       <w:r>
         <w:t>Inscription</w:t>
       </w:r>
-      <w:bookmarkStart w:id="15" w:name="_GoBack"/>
       <w:bookmarkEnd w:id="14"/>
-      <w:bookmarkEnd w:id="15"/>
+    </w:p>
+    <w:p>
+      <w:r>
+        <w:t>Lorsque vous arrivez sur la page d’accueil, vous pouvez accéder à l’inscription grâce à deux boutons : le premier placé au centre de l’écran, le second dans la barre de navigation, à gauche.</w:t>
+      </w:r>
+    </w:p>
+    <w:p>
+      <w:r>
+        <w:rPr>
+          <w:noProof/>
+        </w:rPr>
+        <mc:AlternateContent>
+          <mc:Choice Requires="wpg">
+            <w:drawing>
+              <wp:anchor distT="0" distB="0" distL="114300" distR="114300" simplePos="0" relativeHeight="251591680" behindDoc="0" locked="0" layoutInCell="1" allowOverlap="1">
+                <wp:simplePos x="0" y="0"/>
+                <wp:positionH relativeFrom="column">
+                  <wp:posOffset>271145</wp:posOffset>
+                </wp:positionH>
+                <wp:positionV relativeFrom="paragraph">
+                  <wp:posOffset>94209</wp:posOffset>
+                </wp:positionV>
+                <wp:extent cx="5138623" cy="1102360"/>
+                <wp:effectExtent l="19050" t="19050" r="24130" b="21590"/>
+                <wp:wrapThrough wrapText="bothSides">
+                  <wp:wrapPolygon edited="0">
+                    <wp:start x="-80" y="-373"/>
+                    <wp:lineTo x="-80" y="21650"/>
+                    <wp:lineTo x="21621" y="21650"/>
+                    <wp:lineTo x="21621" y="-373"/>
+                    <wp:lineTo x="-80" y="-373"/>
+                  </wp:wrapPolygon>
+                </wp:wrapThrough>
+                <wp:docPr id="208" name="Groupe 208"/>
+                <wp:cNvGraphicFramePr/>
+                <a:graphic xmlns:a="http://schemas.openxmlformats.org/drawingml/2006/main">
+                  <a:graphicData uri="http://schemas.microsoft.com/office/word/2010/wordprocessingGroup">
+                    <wpg:wgp>
+                      <wpg:cNvGrpSpPr/>
+                      <wpg:grpSpPr>
+                        <a:xfrm>
+                          <a:off x="0" y="0"/>
+                          <a:ext cx="5138623" cy="1102360"/>
+                          <a:chOff x="0" y="0"/>
+                          <a:chExt cx="5138623" cy="1102360"/>
+                        </a:xfrm>
+                      </wpg:grpSpPr>
+                      <wpg:grpSp>
+                        <wpg:cNvPr id="207" name="Groupe 207"/>
+                        <wpg:cNvGrpSpPr/>
+                        <wpg:grpSpPr>
+                          <a:xfrm>
+                            <a:off x="0" y="0"/>
+                            <a:ext cx="5138623" cy="1102360"/>
+                            <a:chOff x="0" y="0"/>
+                            <a:chExt cx="5138623" cy="1102360"/>
+                          </a:xfrm>
+                        </wpg:grpSpPr>
+                        <pic:pic xmlns:pic="http://schemas.openxmlformats.org/drawingml/2006/picture">
+                          <pic:nvPicPr>
+                            <pic:cNvPr id="56" name="Image 56"/>
+                            <pic:cNvPicPr>
+                              <a:picLocks noChangeAspect="1"/>
+                            </pic:cNvPicPr>
+                          </pic:nvPicPr>
+                          <pic:blipFill>
+                            <a:blip r:embed="rId55">
+                              <a:extLst>
+                                <a:ext uri="{28A0092B-C50C-407E-A947-70E740481C1C}">
+                                  <a14:useLocalDpi xmlns:a14="http://schemas.microsoft.com/office/drawing/2010/main" val="0"/>
+                                </a:ext>
+                              </a:extLst>
+                            </a:blip>
+                            <a:stretch>
+                              <a:fillRect/>
+                            </a:stretch>
+                          </pic:blipFill>
+                          <pic:spPr>
+                            <a:xfrm>
+                              <a:off x="0" y="0"/>
+                              <a:ext cx="2819400" cy="1095375"/>
+                            </a:xfrm>
+                            <a:prstGeom prst="rect">
+                              <a:avLst/>
+                            </a:prstGeom>
+                            <a:ln w="3175">
+                              <a:solidFill>
+                                <a:schemeClr val="bg1">
+                                  <a:lumMod val="75000"/>
+                                </a:schemeClr>
+                              </a:solidFill>
+                            </a:ln>
+                          </pic:spPr>
+                        </pic:pic>
+                        <pic:pic xmlns:pic="http://schemas.openxmlformats.org/drawingml/2006/picture">
+                          <pic:nvPicPr>
+                            <pic:cNvPr id="59" name="Image 59"/>
+                            <pic:cNvPicPr>
+                              <a:picLocks noChangeAspect="1"/>
+                            </pic:cNvPicPr>
+                          </pic:nvPicPr>
+                          <pic:blipFill rotWithShape="1">
+                            <a:blip r:embed="rId56">
+                              <a:extLst>
+                                <a:ext uri="{28A0092B-C50C-407E-A947-70E740481C1C}">
+                                  <a14:useLocalDpi xmlns:a14="http://schemas.microsoft.com/office/drawing/2010/main" val="0"/>
+                                </a:ext>
+                              </a:extLst>
+                            </a:blip>
+                            <a:srcRect l="505" t="-1218" r="-505" b="10054"/>
+                            <a:stretch/>
+                          </pic:blipFill>
+                          <pic:spPr bwMode="auto">
+                            <a:xfrm>
+                              <a:off x="3043123" y="0"/>
+                              <a:ext cx="2095500" cy="1102360"/>
+                            </a:xfrm>
+                            <a:prstGeom prst="rect">
+                              <a:avLst/>
+                            </a:prstGeom>
+                            <a:ln>
+                              <a:solidFill>
+                                <a:schemeClr val="bg1">
+                                  <a:lumMod val="75000"/>
+                                </a:schemeClr>
+                              </a:solidFill>
+                            </a:ln>
+                            <a:extLst>
+                              <a:ext uri="{53640926-AAD7-44D8-BBD7-CCE9431645EC}">
+                                <a14:shadowObscured xmlns:a14="http://schemas.microsoft.com/office/drawing/2010/main"/>
+                              </a:ext>
+                            </a:extLst>
+                          </pic:spPr>
+                        </pic:pic>
+                      </wpg:grpSp>
+                      <wps:wsp>
+                        <wps:cNvPr id="197" name="Rectangle 197"/>
+                        <wps:cNvSpPr/>
+                        <wps:spPr>
+                          <a:xfrm>
+                            <a:off x="671265" y="486271"/>
+                            <a:ext cx="1426845" cy="433070"/>
+                          </a:xfrm>
+                          <a:prstGeom prst="rect">
+                            <a:avLst/>
+                          </a:prstGeom>
+                          <a:noFill/>
+                          <a:ln w="3175">
+                            <a:solidFill>
+                              <a:srgbClr val="C00000"/>
+                            </a:solidFill>
+                          </a:ln>
+                        </wps:spPr>
+                        <wps:style>
+                          <a:lnRef idx="2">
+                            <a:schemeClr val="accent1">
+                              <a:shade val="50000"/>
+                            </a:schemeClr>
+                          </a:lnRef>
+                          <a:fillRef idx="1">
+                            <a:schemeClr val="accent1"/>
+                          </a:fillRef>
+                          <a:effectRef idx="0">
+                            <a:schemeClr val="accent1"/>
+                          </a:effectRef>
+                          <a:fontRef idx="minor">
+                            <a:schemeClr val="lt1"/>
+                          </a:fontRef>
+                        </wps:style>
+                        <wps:bodyPr rot="0" spcFirstLastPara="0" vertOverflow="overflow" horzOverflow="overflow" vert="horz" wrap="square" lIns="91440" tIns="45720" rIns="91440" bIns="45720" numCol="1" spcCol="0" rtlCol="0" fromWordArt="0" anchor="ctr" anchorCtr="0" forceAA="0" compatLnSpc="1">
+                          <a:prstTxWarp prst="textNoShape">
+                            <a:avLst/>
+                          </a:prstTxWarp>
+                          <a:noAutofit/>
+                        </wps:bodyPr>
+                      </wps:wsp>
+                      <wps:wsp>
+                        <wps:cNvPr id="200" name="Rectangle 200"/>
+                        <wps:cNvSpPr/>
+                        <wps:spPr>
+                          <a:xfrm>
+                            <a:off x="4239011" y="385845"/>
+                            <a:ext cx="850720" cy="304800"/>
+                          </a:xfrm>
+                          <a:prstGeom prst="rect">
+                            <a:avLst/>
+                          </a:prstGeom>
+                          <a:noFill/>
+                          <a:ln w="3175">
+                            <a:solidFill>
+                              <a:srgbClr val="C00000"/>
+                            </a:solidFill>
+                          </a:ln>
+                        </wps:spPr>
+                        <wps:style>
+                          <a:lnRef idx="2">
+                            <a:schemeClr val="accent1">
+                              <a:shade val="50000"/>
+                            </a:schemeClr>
+                          </a:lnRef>
+                          <a:fillRef idx="1">
+                            <a:schemeClr val="accent1"/>
+                          </a:fillRef>
+                          <a:effectRef idx="0">
+                            <a:schemeClr val="accent1"/>
+                          </a:effectRef>
+                          <a:fontRef idx="minor">
+                            <a:schemeClr val="lt1"/>
+                          </a:fontRef>
+                        </wps:style>
+                        <wps:bodyPr rot="0" spcFirstLastPara="0" vertOverflow="overflow" horzOverflow="overflow" vert="horz" wrap="square" lIns="91440" tIns="45720" rIns="91440" bIns="45720" numCol="1" spcCol="0" rtlCol="0" fromWordArt="0" anchor="ctr" anchorCtr="0" forceAA="0" compatLnSpc="1">
+                          <a:prstTxWarp prst="textNoShape">
+                            <a:avLst/>
+                          </a:prstTxWarp>
+                          <a:noAutofit/>
+                        </wps:bodyPr>
+                      </wps:wsp>
+                    </wpg:wgp>
+                  </a:graphicData>
+                </a:graphic>
+              </wp:anchor>
+            </w:drawing>
+          </mc:Choice>
+          <mc:Fallback>
+            <w:pict>
+              <v:group w14:anchorId="1901F501" id="Groupe 208" o:spid="_x0000_s1026" style="position:absolute;margin-left:21.35pt;margin-top:7.4pt;width:404.6pt;height:86.8pt;z-index:251591680" coordsize="51386,11023" o:gfxdata="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">
+                <v:group id="Groupe 207" o:spid="_x0000_s1027" style="position:absolute;width:51386;height:11023" coordsize="51386,11023" o:gfxdata="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">
+                  <v:shape id="Image 56" o:spid="_x0000_s1028" type="#_x0000_t75" style="position:absolute;width:28194;height:10953;visibility:visible;mso-wrap-style:square" o:gfxdata="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" stroked="t" strokecolor="#bfbfbf [2412]" strokeweight=".25pt">
+                    <v:imagedata r:id="rId57" o:title=""/>
+                    <v:path arrowok="t"/>
+                  </v:shape>
+                  <v:shape id="Image 59" o:spid="_x0000_s1029" type="#_x0000_t75" style="position:absolute;left:30431;width:20955;height:11023;visibility:visible;mso-wrap-style:square" o:gfxdata="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" stroked="t" strokecolor="#bfbfbf [2412]">
+                    <v:imagedata r:id="rId58" o:title="" croptop="-798f" cropbottom="6589f" cropleft="331f" cropright="-331f"/>
+                    <v:path arrowok="t"/>
+                  </v:shape>
+                </v:group>
+                <v:rect id="Rectangle 197" o:spid="_x0000_s1030" style="position:absolute;left:6712;top:4862;width:14269;height:4331;visibility:visible;mso-wrap-style:square;v-text-anchor:middle" o:gfxdata="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" filled="f" strokecolor="#c00000" strokeweight=".25pt"/>
+                <v:rect id="Rectangle 200" o:spid="_x0000_s1031" style="position:absolute;left:42390;top:3858;width:8507;height:3048;visibility:visible;mso-wrap-style:square;v-text-anchor:middle" o:gfxdata="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" filled="f" strokecolor="#c00000" strokeweight=".25pt"/>
+                <w10:wrap type="through"/>
+              </v:group>
+            </w:pict>
+          </mc:Fallback>
+        </mc:AlternateContent>
+      </w:r>
+    </w:p>
+    <w:p/>
+    <w:p>
+      <w:pPr>
+        <w:ind w:firstLine="576"/>
+      </w:pPr>
+      <w:r>
+        <w:tab/>
+      </w:r>
+    </w:p>
+    <w:p/>
+    <w:p/>
+    <w:p>
+      <w:r>
+        <w:t>L’un comme l’autre entraineront, une fois cliqués, une petite fenêtre s’ouvre. Vous pourrez alors entre votre nouveau nom d’utilisateur ainsi que votre mot de passe, ainsi qu’une confirmation. Lors de la validation de votre inscription</w:t>
+      </w:r>
+      <w:r>
+        <w:t>, une section contenant un message vous informera de l’état de votre inscription.</w:t>
+      </w:r>
+    </w:p>
+    <w:p>
+      <w:r>
+        <w:rPr>
+          <w:noProof/>
+        </w:rPr>
+        <mc:AlternateContent>
+          <mc:Choice Requires="wpg">
+            <w:drawing>
+              <wp:anchor distT="0" distB="0" distL="114300" distR="114300" simplePos="0" relativeHeight="251548672" behindDoc="0" locked="0" layoutInCell="1" allowOverlap="1">
+                <wp:simplePos x="0" y="0"/>
+                <wp:positionH relativeFrom="column">
+                  <wp:posOffset>328451</wp:posOffset>
+                </wp:positionH>
+                <wp:positionV relativeFrom="paragraph">
+                  <wp:posOffset>89966</wp:posOffset>
+                </wp:positionV>
+                <wp:extent cx="5124628" cy="2309673"/>
+                <wp:effectExtent l="19050" t="19050" r="19050" b="14605"/>
+                <wp:wrapThrough wrapText="bothSides">
+                  <wp:wrapPolygon edited="0">
+                    <wp:start x="-80" y="-178"/>
+                    <wp:lineTo x="-80" y="21380"/>
+                    <wp:lineTo x="9475" y="21558"/>
+                    <wp:lineTo x="21600" y="21558"/>
+                    <wp:lineTo x="21600" y="-178"/>
+                    <wp:lineTo x="-80" y="-178"/>
+                  </wp:wrapPolygon>
+                </wp:wrapThrough>
+                <wp:docPr id="206" name="Groupe 206"/>
+                <wp:cNvGraphicFramePr/>
+                <a:graphic xmlns:a="http://schemas.openxmlformats.org/drawingml/2006/main">
+                  <a:graphicData uri="http://schemas.microsoft.com/office/word/2010/wordprocessingGroup">
+                    <wpg:wgp>
+                      <wpg:cNvGrpSpPr/>
+                      <wpg:grpSpPr>
+                        <a:xfrm>
+                          <a:off x="0" y="0"/>
+                          <a:ext cx="5124628" cy="2309673"/>
+                          <a:chOff x="0" y="0"/>
+                          <a:chExt cx="5124628" cy="2309673"/>
+                        </a:xfrm>
+                      </wpg:grpSpPr>
+                      <pic:pic xmlns:pic="http://schemas.openxmlformats.org/drawingml/2006/picture">
+                        <pic:nvPicPr>
+                          <pic:cNvPr id="202" name="Image 202"/>
+                          <pic:cNvPicPr>
+                            <a:picLocks noChangeAspect="1"/>
+                          </pic:cNvPicPr>
+                        </pic:nvPicPr>
+                        <pic:blipFill rotWithShape="1">
+                          <a:blip r:embed="rId59">
+                            <a:extLst>
+                              <a:ext uri="{28A0092B-C50C-407E-A947-70E740481C1C}">
+                                <a14:useLocalDpi xmlns:a14="http://schemas.microsoft.com/office/drawing/2010/main" val="0"/>
+                              </a:ext>
+                            </a:extLst>
+                          </a:blip>
+                          <a:srcRect l="610" r="1727"/>
+                          <a:stretch/>
+                        </pic:blipFill>
+                        <pic:spPr bwMode="auto">
+                          <a:xfrm>
+                            <a:off x="2296973" y="1748333"/>
+                            <a:ext cx="2827655" cy="561340"/>
+                          </a:xfrm>
+                          <a:prstGeom prst="rect">
+                            <a:avLst/>
+                          </a:prstGeom>
+                          <a:ln>
+                            <a:solidFill>
+                              <a:schemeClr val="bg1">
+                                <a:lumMod val="75000"/>
+                              </a:schemeClr>
+                            </a:solidFill>
+                          </a:ln>
+                          <a:extLst>
+                            <a:ext uri="{53640926-AAD7-44D8-BBD7-CCE9431645EC}">
+                              <a14:shadowObscured xmlns:a14="http://schemas.microsoft.com/office/drawing/2010/main"/>
+                            </a:ext>
+                          </a:extLst>
+                        </pic:spPr>
+                      </pic:pic>
+                      <pic:pic xmlns:pic="http://schemas.openxmlformats.org/drawingml/2006/picture">
+                        <pic:nvPicPr>
+                          <pic:cNvPr id="204" name="Image 204"/>
+                          <pic:cNvPicPr>
+                            <a:picLocks noChangeAspect="1"/>
+                          </pic:cNvPicPr>
+                        </pic:nvPicPr>
+                        <pic:blipFill rotWithShape="1">
+                          <a:blip r:embed="rId60">
+                            <a:extLst>
+                              <a:ext uri="{28A0092B-C50C-407E-A947-70E740481C1C}">
+                                <a14:useLocalDpi xmlns:a14="http://schemas.microsoft.com/office/drawing/2010/main" val="0"/>
+                              </a:ext>
+                            </a:extLst>
+                          </a:blip>
+                          <a:srcRect l="614" t="5543" r="1440" b="5294"/>
+                          <a:stretch/>
+                        </pic:blipFill>
+                        <pic:spPr bwMode="auto">
+                          <a:xfrm>
+                            <a:off x="2296973" y="0"/>
+                            <a:ext cx="2813050" cy="737870"/>
+                          </a:xfrm>
+                          <a:prstGeom prst="rect">
+                            <a:avLst/>
+                          </a:prstGeom>
+                          <a:ln>
+                            <a:solidFill>
+                              <a:schemeClr val="bg1">
+                                <a:lumMod val="75000"/>
+                              </a:schemeClr>
+                            </a:solidFill>
+                          </a:ln>
+                          <a:extLst>
+                            <a:ext uri="{53640926-AAD7-44D8-BBD7-CCE9431645EC}">
+                              <a14:shadowObscured xmlns:a14="http://schemas.microsoft.com/office/drawing/2010/main"/>
+                            </a:ext>
+                          </a:extLst>
+                        </pic:spPr>
+                      </pic:pic>
+                      <pic:pic xmlns:pic="http://schemas.openxmlformats.org/drawingml/2006/picture">
+                        <pic:nvPicPr>
+                          <pic:cNvPr id="205" name="Image 205"/>
+                          <pic:cNvPicPr>
+                            <a:picLocks noChangeAspect="1"/>
+                          </pic:cNvPicPr>
+                        </pic:nvPicPr>
+                        <pic:blipFill rotWithShape="1">
+                          <a:blip r:embed="rId61">
+                            <a:extLst>
+                              <a:ext uri="{28A0092B-C50C-407E-A947-70E740481C1C}">
+                                <a14:useLocalDpi xmlns:a14="http://schemas.microsoft.com/office/drawing/2010/main" val="0"/>
+                              </a:ext>
+                            </a:extLst>
+                          </a:blip>
+                          <a:srcRect l="1701" t="1832" r="1465"/>
+                          <a:stretch/>
+                        </pic:blipFill>
+                        <pic:spPr bwMode="auto">
+                          <a:xfrm>
+                            <a:off x="2311603" y="855878"/>
+                            <a:ext cx="2810510" cy="756285"/>
+                          </a:xfrm>
+                          <a:prstGeom prst="rect">
+                            <a:avLst/>
+                          </a:prstGeom>
+                          <a:ln>
+                            <a:solidFill>
+                              <a:schemeClr val="bg1">
+                                <a:lumMod val="75000"/>
+                              </a:schemeClr>
+                            </a:solidFill>
+                          </a:ln>
+                          <a:extLst>
+                            <a:ext uri="{53640926-AAD7-44D8-BBD7-CCE9431645EC}">
+                              <a14:shadowObscured xmlns:a14="http://schemas.microsoft.com/office/drawing/2010/main"/>
+                            </a:ext>
+                          </a:extLst>
+                        </pic:spPr>
+                      </pic:pic>
+                      <pic:pic xmlns:pic="http://schemas.openxmlformats.org/drawingml/2006/picture">
+                        <pic:nvPicPr>
+                          <pic:cNvPr id="201" name="Image 201"/>
+                          <pic:cNvPicPr>
+                            <a:picLocks noChangeAspect="1"/>
+                          </pic:cNvPicPr>
+                        </pic:nvPicPr>
+                        <pic:blipFill rotWithShape="1">
+                          <a:blip r:embed="rId62">
+                            <a:extLst>
+                              <a:ext uri="{28A0092B-C50C-407E-A947-70E740481C1C}">
+                                <a14:useLocalDpi xmlns:a14="http://schemas.microsoft.com/office/drawing/2010/main" val="0"/>
+                              </a:ext>
+                            </a:extLst>
+                          </a:blip>
+                          <a:srcRect l="1287" t="855" r="2009" b="1358"/>
+                          <a:stretch/>
+                        </pic:blipFill>
+                        <pic:spPr bwMode="auto">
+                          <a:xfrm>
+                            <a:off x="0" y="7315"/>
+                            <a:ext cx="2090420" cy="2273935"/>
+                          </a:xfrm>
+                          <a:prstGeom prst="rect">
+                            <a:avLst/>
+                          </a:prstGeom>
+                          <a:ln>
+                            <a:solidFill>
+                              <a:schemeClr val="bg1">
+                                <a:lumMod val="75000"/>
+                              </a:schemeClr>
+                            </a:solidFill>
+                          </a:ln>
+                          <a:extLst>
+                            <a:ext uri="{53640926-AAD7-44D8-BBD7-CCE9431645EC}">
+                              <a14:shadowObscured xmlns:a14="http://schemas.microsoft.com/office/drawing/2010/main"/>
+                            </a:ext>
+                          </a:extLst>
+                        </pic:spPr>
+                      </pic:pic>
+                    </wpg:wgp>
+                  </a:graphicData>
+                </a:graphic>
+              </wp:anchor>
+            </w:drawing>
+          </mc:Choice>
+          <mc:Fallback>
+            <w:pict>
+              <v:group w14:anchorId="42C67156" id="Groupe 206" o:spid="_x0000_s1026" style="position:absolute;margin-left:25.85pt;margin-top:7.1pt;width:403.5pt;height:181.85pt;z-index:251548672" coordsize="51246,23096" o:gfxdata="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">
+                <v:shape id="Image 202" o:spid="_x0000_s1027" type="#_x0000_t75" style="position:absolute;left:22969;top:17483;width:28277;height:5613;visibility:visible;mso-wrap-style:square" o:gfxdata="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" stroked="t" strokecolor="#bfbfbf [2412]">
+                  <v:imagedata r:id="rId63" o:title="" cropleft="400f" cropright="1132f"/>
+                  <v:path arrowok="t"/>
+                </v:shape>
+                <v:shape id="Image 204" o:spid="_x0000_s1028" type="#_x0000_t75" style="position:absolute;left:22969;width:28131;height:7378;visibility:visible;mso-wrap-style:square" o:gfxdata="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" stroked="t" strokecolor="#bfbfbf [2412]">
+                  <v:imagedata r:id="rId64" o:title="" croptop="3633f" cropbottom="3469f" cropleft="402f" cropright="944f"/>
+                  <v:path arrowok="t"/>
+                </v:shape>
+                <v:shape id="Image 205" o:spid="_x0000_s1029" type="#_x0000_t75" style="position:absolute;left:23116;top:8558;width:28105;height:7563;visibility:visible;mso-wrap-style:square" o:gfxdata="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" stroked="t" strokecolor="#bfbfbf [2412]">
+                  <v:imagedata r:id="rId65" o:title="" croptop="1201f" cropleft="1115f" cropright="960f"/>
+                  <v:path arrowok="t"/>
+                </v:shape>
+                <v:shape id="Image 201" o:spid="_x0000_s1030" type="#_x0000_t75" style="position:absolute;top:73;width:20904;height:22739;visibility:visible;mso-wrap-style:square" o:gfxdata="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" stroked="t" strokecolor="#bfbfbf [2412]">
+                  <v:imagedata r:id="rId66" o:title="" croptop="560f" cropbottom="890f" cropleft="843f" cropright="1317f"/>
+                  <v:path arrowok="t"/>
+                </v:shape>
+                <w10:wrap type="through"/>
+              </v:group>
+            </w:pict>
+          </mc:Fallback>
+        </mc:AlternateContent>
+      </w:r>
+    </w:p>
+    <w:p/>
+    <w:p/>
+    <w:p/>
+    <w:p/>
+    <w:p/>
+    <w:p/>
+    <w:p/>
+    <w:p/>
+    <w:p>
+      <w:r>
+        <w:t>Une fois inscrit, vous serez directement connecté et redirigé vers votre page personnelle.</w:t>
+      </w:r>
     </w:p>
     <w:p>
       <w:pPr>
         <w:pStyle w:val="Titre2"/>
       </w:pPr>
-      <w:bookmarkStart w:id="16" w:name="_Toc485596331"/>
+      <w:bookmarkStart w:id="15" w:name="_Toc485596331"/>
       <w:r>
         <w:t>Connexion</w:t>
       </w:r>
+      <w:bookmarkEnd w:id="15"/>
+    </w:p>
+    <w:p>
+      <w:r>
+        <w:t xml:space="preserve">Comme pour l’inscription, on accède à la connexion grâce à deux boutons, au centre de l’écran </w:t>
+      </w:r>
+      <w:r>
+        <w:t>et dans la barre de navigation.</w:t>
+      </w:r>
+    </w:p>
+    <w:p>
+      <w:r>
+        <w:rPr>
+          <w:noProof/>
+        </w:rPr>
+        <mc:AlternateContent>
+          <mc:Choice Requires="wpg">
+            <w:drawing>
+              <wp:anchor distT="0" distB="0" distL="114300" distR="114300" simplePos="0" relativeHeight="251749376" behindDoc="0" locked="0" layoutInCell="1" allowOverlap="1">
+                <wp:simplePos x="0" y="0"/>
+                <wp:positionH relativeFrom="column">
+                  <wp:posOffset>140742</wp:posOffset>
+                </wp:positionH>
+                <wp:positionV relativeFrom="paragraph">
+                  <wp:posOffset>61747</wp:posOffset>
+                </wp:positionV>
+                <wp:extent cx="5314767" cy="1106694"/>
+                <wp:effectExtent l="0" t="19050" r="19685" b="17780"/>
+                <wp:wrapThrough wrapText="bothSides">
+                  <wp:wrapPolygon edited="0">
+                    <wp:start x="12853" y="-372"/>
+                    <wp:lineTo x="852" y="-372"/>
+                    <wp:lineTo x="774" y="21203"/>
+                    <wp:lineTo x="2400" y="21575"/>
+                    <wp:lineTo x="12853" y="21575"/>
+                    <wp:lineTo x="21603" y="21575"/>
+                    <wp:lineTo x="21603" y="-372"/>
+                    <wp:lineTo x="12853" y="-372"/>
+                  </wp:wrapPolygon>
+                </wp:wrapThrough>
+                <wp:docPr id="216" name="Groupe 216"/>
+                <wp:cNvGraphicFramePr/>
+                <a:graphic xmlns:a="http://schemas.openxmlformats.org/drawingml/2006/main">
+                  <a:graphicData uri="http://schemas.microsoft.com/office/word/2010/wordprocessingGroup">
+                    <wpg:wgp>
+                      <wpg:cNvGrpSpPr/>
+                      <wpg:grpSpPr>
+                        <a:xfrm>
+                          <a:off x="0" y="0"/>
+                          <a:ext cx="5314767" cy="1106694"/>
+                          <a:chOff x="0" y="0"/>
+                          <a:chExt cx="5314767" cy="1106694"/>
+                        </a:xfrm>
+                      </wpg:grpSpPr>
+                      <pic:pic xmlns:pic="http://schemas.openxmlformats.org/drawingml/2006/picture">
+                        <pic:nvPicPr>
+                          <pic:cNvPr id="209" name="Image 209"/>
+                          <pic:cNvPicPr>
+                            <a:picLocks noChangeAspect="1"/>
+                          </pic:cNvPicPr>
+                        </pic:nvPicPr>
+                        <pic:blipFill rotWithShape="1">
+                          <a:blip r:embed="rId67">
+                            <a:extLst>
+                              <a:ext uri="{28A0092B-C50C-407E-A947-70E740481C1C}">
+                                <a14:useLocalDpi xmlns:a14="http://schemas.microsoft.com/office/drawing/2010/main" val="0"/>
+                              </a:ext>
+                            </a:extLst>
+                          </a:blip>
+                          <a:srcRect l="-7976" t="7202" r="3652" b="19436"/>
+                          <a:stretch/>
+                        </pic:blipFill>
+                        <pic:spPr bwMode="auto">
+                          <a:xfrm>
+                            <a:off x="0" y="0"/>
+                            <a:ext cx="2890520" cy="1103630"/>
+                          </a:xfrm>
+                          <a:prstGeom prst="rect">
+                            <a:avLst/>
+                          </a:prstGeom>
+                          <a:ln>
+                            <a:noFill/>
+                          </a:ln>
+                          <a:extLst>
+                            <a:ext uri="{53640926-AAD7-44D8-BBD7-CCE9431645EC}">
+                              <a14:shadowObscured xmlns:a14="http://schemas.microsoft.com/office/drawing/2010/main"/>
+                            </a:ext>
+                          </a:extLst>
+                        </pic:spPr>
+                      </pic:pic>
+                      <pic:pic xmlns:pic="http://schemas.openxmlformats.org/drawingml/2006/picture">
+                        <pic:nvPicPr>
+                          <pic:cNvPr id="213" name="Image 213"/>
+                          <pic:cNvPicPr>
+                            <a:picLocks noChangeAspect="1"/>
+                          </pic:cNvPicPr>
+                        </pic:nvPicPr>
+                        <pic:blipFill rotWithShape="1">
+                          <a:blip r:embed="rId56">
+                            <a:extLst>
+                              <a:ext uri="{28A0092B-C50C-407E-A947-70E740481C1C}">
+                                <a14:useLocalDpi xmlns:a14="http://schemas.microsoft.com/office/drawing/2010/main" val="0"/>
+                              </a:ext>
+                            </a:extLst>
+                          </a:blip>
+                          <a:srcRect l="505" t="-1218" r="-505" b="10054"/>
+                          <a:stretch/>
+                        </pic:blipFill>
+                        <pic:spPr bwMode="auto">
+                          <a:xfrm>
+                            <a:off x="3219902" y="4334"/>
+                            <a:ext cx="2094865" cy="1102360"/>
+                          </a:xfrm>
+                          <a:prstGeom prst="rect">
+                            <a:avLst/>
+                          </a:prstGeom>
+                          <a:ln>
+                            <a:solidFill>
+                              <a:schemeClr val="bg1">
+                                <a:lumMod val="75000"/>
+                              </a:schemeClr>
+                            </a:solidFill>
+                          </a:ln>
+                          <a:extLst>
+                            <a:ext uri="{53640926-AAD7-44D8-BBD7-CCE9431645EC}">
+                              <a14:shadowObscured xmlns:a14="http://schemas.microsoft.com/office/drawing/2010/main"/>
+                            </a:ext>
+                          </a:extLst>
+                        </pic:spPr>
+                      </pic:pic>
+                      <wps:wsp>
+                        <wps:cNvPr id="214" name="Rectangle 214"/>
+                        <wps:cNvSpPr/>
+                        <wps:spPr>
+                          <a:xfrm>
+                            <a:off x="736721" y="511371"/>
+                            <a:ext cx="1551305" cy="441960"/>
+                          </a:xfrm>
+                          <a:prstGeom prst="rect">
+                            <a:avLst/>
+                          </a:prstGeom>
+                          <a:noFill/>
+                          <a:ln w="3175">
+                            <a:solidFill>
+                              <a:srgbClr val="C00000"/>
+                            </a:solidFill>
+                          </a:ln>
+                        </wps:spPr>
+                        <wps:style>
+                          <a:lnRef idx="2">
+                            <a:schemeClr val="accent1">
+                              <a:shade val="50000"/>
+                            </a:schemeClr>
+                          </a:lnRef>
+                          <a:fillRef idx="1">
+                            <a:schemeClr val="accent1"/>
+                          </a:fillRef>
+                          <a:effectRef idx="0">
+                            <a:schemeClr val="accent1"/>
+                          </a:effectRef>
+                          <a:fontRef idx="minor">
+                            <a:schemeClr val="lt1"/>
+                          </a:fontRef>
+                        </wps:style>
+                        <wps:bodyPr rot="0" spcFirstLastPara="0" vertOverflow="overflow" horzOverflow="overflow" vert="horz" wrap="square" lIns="91440" tIns="45720" rIns="91440" bIns="45720" numCol="1" spcCol="0" rtlCol="0" fromWordArt="0" anchor="ctr" anchorCtr="0" forceAA="0" compatLnSpc="1">
+                          <a:prstTxWarp prst="textNoShape">
+                            <a:avLst/>
+                          </a:prstTxWarp>
+                          <a:noAutofit/>
+                        </wps:bodyPr>
+                      </wps:wsp>
+                      <wps:wsp>
+                        <wps:cNvPr id="215" name="Rectangle 215"/>
+                        <wps:cNvSpPr/>
+                        <wps:spPr>
+                          <a:xfrm>
+                            <a:off x="3484254" y="390029"/>
+                            <a:ext cx="850265" cy="304800"/>
+                          </a:xfrm>
+                          <a:prstGeom prst="rect">
+                            <a:avLst/>
+                          </a:prstGeom>
+                          <a:noFill/>
+                          <a:ln w="3175">
+                            <a:solidFill>
+                              <a:srgbClr val="C00000"/>
+                            </a:solidFill>
+                          </a:ln>
+                        </wps:spPr>
+                        <wps:style>
+                          <a:lnRef idx="2">
+                            <a:schemeClr val="accent1">
+                              <a:shade val="50000"/>
+                            </a:schemeClr>
+                          </a:lnRef>
+                          <a:fillRef idx="1">
+                            <a:schemeClr val="accent1"/>
+                          </a:fillRef>
+                          <a:effectRef idx="0">
+                            <a:schemeClr val="accent1"/>
+                          </a:effectRef>
+                          <a:fontRef idx="minor">
+                            <a:schemeClr val="lt1"/>
+                          </a:fontRef>
+                        </wps:style>
+                        <wps:bodyPr rot="0" spcFirstLastPara="0" vertOverflow="overflow" horzOverflow="overflow" vert="horz" wrap="square" lIns="91440" tIns="45720" rIns="91440" bIns="45720" numCol="1" spcCol="0" rtlCol="0" fromWordArt="0" anchor="ctr" anchorCtr="0" forceAA="0" compatLnSpc="1">
+                          <a:prstTxWarp prst="textNoShape">
+                            <a:avLst/>
+                          </a:prstTxWarp>
+                          <a:noAutofit/>
+                        </wps:bodyPr>
+                      </wps:wsp>
+                    </wpg:wgp>
+                  </a:graphicData>
+                </a:graphic>
+              </wp:anchor>
+            </w:drawing>
+          </mc:Choice>
+          <mc:Fallback>
+            <w:pict>
+              <v:group w14:anchorId="20FAB412" id="Groupe 216" o:spid="_x0000_s1026" style="position:absolute;margin-left:11.1pt;margin-top:4.85pt;width:418.5pt;height:87.15pt;z-index:251749376" coordsize="53147,11066" o:gfxdata="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">
+                <v:shape id="Image 209" o:spid="_x0000_s1027" type="#_x0000_t75" style="position:absolute;width:28905;height:11036;visibility:visible;mso-wrap-style:square" o:gfxdata="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">
+                  <v:imagedata r:id="rId68" o:title="" croptop="4720f" cropbottom="12738f" cropleft="-5227f" cropright="2393f"/>
+                </v:shape>
+                <v:shape id="Image 213" o:spid="_x0000_s1028" type="#_x0000_t75" style="position:absolute;left:32199;top:43;width:20948;height:11023;visibility:visible;mso-wrap-style:square" o:gfxdata="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" stroked="t" strokecolor="#bfbfbf [2412]">
+                  <v:imagedata r:id="rId58" o:title="" croptop="-798f" cropbottom="6589f" cropleft="331f" cropright="-331f"/>
+                  <v:path arrowok="t"/>
+                </v:shape>
+                <v:rect id="Rectangle 214" o:spid="_x0000_s1029" style="position:absolute;left:7367;top:5113;width:15513;height:4420;visibility:visible;mso-wrap-style:square;v-text-anchor:middle" o:gfxdata="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" filled="f" strokecolor="#c00000" strokeweight=".25pt"/>
+                <v:rect id="Rectangle 215" o:spid="_x0000_s1030" style="position:absolute;left:34842;top:3900;width:8503;height:3048;visibility:visible;mso-wrap-style:square;v-text-anchor:middle" o:gfxdata="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" filled="f" strokecolor="#c00000" strokeweight=".25pt"/>
+                <w10:wrap type="through"/>
+              </v:group>
+            </w:pict>
+          </mc:Fallback>
+        </mc:AlternateContent>
+      </w:r>
+    </w:p>
+    <w:p/>
+    <w:p/>
+    <w:p/>
+    <w:p/>
+    <w:p>
+      <w:r>
+        <w:t>De même une modale apparait lorsque l’un de ces deux boutons est cliqués. Lors de la validation, une petite section vous communiquera l’état de votre connexion.</w:t>
+      </w:r>
+    </w:p>
+    <w:p/>
+    <w:p>
+      <w:r>
+        <w:rPr>
+          <w:noProof/>
+        </w:rPr>
+        <w:lastRenderedPageBreak/>
+        <mc:AlternateContent>
+          <mc:Choice Requires="wpg">
+            <w:drawing>
+              <wp:anchor distT="0" distB="0" distL="114300" distR="114300" simplePos="0" relativeHeight="252051456" behindDoc="0" locked="0" layoutInCell="1" allowOverlap="1">
+                <wp:simplePos x="0" y="0"/>
+                <wp:positionH relativeFrom="column">
+                  <wp:posOffset>365125</wp:posOffset>
+                </wp:positionH>
+                <wp:positionV relativeFrom="paragraph">
+                  <wp:posOffset>14605</wp:posOffset>
+                </wp:positionV>
+                <wp:extent cx="5034915" cy="1896110"/>
+                <wp:effectExtent l="19050" t="19050" r="13335" b="27940"/>
+                <wp:wrapThrough wrapText="bothSides">
+                  <wp:wrapPolygon edited="0">
+                    <wp:start x="-82" y="-217"/>
+                    <wp:lineTo x="-82" y="21701"/>
+                    <wp:lineTo x="9153" y="21701"/>
+                    <wp:lineTo x="17898" y="21701"/>
+                    <wp:lineTo x="21575" y="21484"/>
+                    <wp:lineTo x="21575" y="6944"/>
+                    <wp:lineTo x="19696" y="6727"/>
+                    <wp:lineTo x="21575" y="6293"/>
+                    <wp:lineTo x="21575" y="-217"/>
+                    <wp:lineTo x="-82" y="-217"/>
+                  </wp:wrapPolygon>
+                </wp:wrapThrough>
+                <wp:docPr id="221" name="Groupe 221"/>
+                <wp:cNvGraphicFramePr/>
+                <a:graphic xmlns:a="http://schemas.openxmlformats.org/drawingml/2006/main">
+                  <a:graphicData uri="http://schemas.microsoft.com/office/word/2010/wordprocessingGroup">
+                    <wpg:wgp>
+                      <wpg:cNvGrpSpPr/>
+                      <wpg:grpSpPr>
+                        <a:xfrm>
+                          <a:off x="0" y="0"/>
+                          <a:ext cx="5034915" cy="1896110"/>
+                          <a:chOff x="0" y="0"/>
+                          <a:chExt cx="5034915" cy="1896745"/>
+                        </a:xfrm>
+                      </wpg:grpSpPr>
+                      <pic:pic xmlns:pic="http://schemas.openxmlformats.org/drawingml/2006/picture">
+                        <pic:nvPicPr>
+                          <pic:cNvPr id="217" name="Image 217"/>
+                          <pic:cNvPicPr>
+                            <a:picLocks noChangeAspect="1"/>
+                          </pic:cNvPicPr>
+                        </pic:nvPicPr>
+                        <pic:blipFill rotWithShape="1">
+                          <a:blip r:embed="rId69">
+                            <a:extLst>
+                              <a:ext uri="{28A0092B-C50C-407E-A947-70E740481C1C}">
+                                <a14:useLocalDpi xmlns:a14="http://schemas.microsoft.com/office/drawing/2010/main" val="0"/>
+                              </a:ext>
+                            </a:extLst>
+                          </a:blip>
+                          <a:srcRect l="1644" t="1810" r="2613" b="2450"/>
+                          <a:stretch/>
+                        </pic:blipFill>
+                        <pic:spPr bwMode="auto">
+                          <a:xfrm>
+                            <a:off x="0" y="0"/>
+                            <a:ext cx="2087245" cy="1896745"/>
+                          </a:xfrm>
+                          <a:prstGeom prst="rect">
+                            <a:avLst/>
+                          </a:prstGeom>
+                          <a:ln>
+                            <a:solidFill>
+                              <a:schemeClr val="bg1">
+                                <a:lumMod val="75000"/>
+                              </a:schemeClr>
+                            </a:solidFill>
+                          </a:ln>
+                          <a:extLst>
+                            <a:ext uri="{53640926-AAD7-44D8-BBD7-CCE9431645EC}">
+                              <a14:shadowObscured xmlns:a14="http://schemas.microsoft.com/office/drawing/2010/main"/>
+                            </a:ext>
+                          </a:extLst>
+                        </pic:spPr>
+                      </pic:pic>
+                      <pic:pic xmlns:pic="http://schemas.openxmlformats.org/drawingml/2006/picture">
+                        <pic:nvPicPr>
+                          <pic:cNvPr id="218" name="Image 218"/>
+                          <pic:cNvPicPr>
+                            <a:picLocks noChangeAspect="1"/>
+                          </pic:cNvPicPr>
+                        </pic:nvPicPr>
+                        <pic:blipFill rotWithShape="1">
+                          <a:blip r:embed="rId70">
+                            <a:extLst>
+                              <a:ext uri="{28A0092B-C50C-407E-A947-70E740481C1C}">
+                                <a14:useLocalDpi xmlns:a14="http://schemas.microsoft.com/office/drawing/2010/main" val="0"/>
+                              </a:ext>
+                            </a:extLst>
+                          </a:blip>
+                          <a:srcRect r="1295" b="5730"/>
+                          <a:stretch/>
+                        </pic:blipFill>
+                        <pic:spPr bwMode="auto">
+                          <a:xfrm>
+                            <a:off x="2209800" y="7318"/>
+                            <a:ext cx="2810510" cy="547370"/>
+                          </a:xfrm>
+                          <a:prstGeom prst="rect">
+                            <a:avLst/>
+                          </a:prstGeom>
+                          <a:ln>
+                            <a:solidFill>
+                              <a:schemeClr val="bg1">
+                                <a:lumMod val="75000"/>
+                              </a:schemeClr>
+                            </a:solidFill>
+                          </a:ln>
+                          <a:extLst>
+                            <a:ext uri="{53640926-AAD7-44D8-BBD7-CCE9431645EC}">
+                              <a14:shadowObscured xmlns:a14="http://schemas.microsoft.com/office/drawing/2010/main"/>
+                            </a:ext>
+                          </a:extLst>
+                        </pic:spPr>
+                      </pic:pic>
+                      <pic:pic xmlns:pic="http://schemas.openxmlformats.org/drawingml/2006/picture">
+                        <pic:nvPicPr>
+                          <pic:cNvPr id="219" name="Image 219"/>
+                          <pic:cNvPicPr>
+                            <a:picLocks noChangeAspect="1"/>
+                          </pic:cNvPicPr>
+                        </pic:nvPicPr>
+                        <pic:blipFill rotWithShape="1">
+                          <a:blip r:embed="rId71">
+                            <a:extLst>
+                              <a:ext uri="{28A0092B-C50C-407E-A947-70E740481C1C}">
+                                <a14:useLocalDpi xmlns:a14="http://schemas.microsoft.com/office/drawing/2010/main" val="0"/>
+                              </a:ext>
+                            </a:extLst>
+                          </a:blip>
+                          <a:srcRect l="1824" t="8824" r="2020" b="5883"/>
+                          <a:stretch/>
+                        </pic:blipFill>
+                        <pic:spPr bwMode="auto">
+                          <a:xfrm>
+                            <a:off x="2219325" y="664543"/>
+                            <a:ext cx="2811780" cy="552450"/>
+                          </a:xfrm>
+                          <a:prstGeom prst="rect">
+                            <a:avLst/>
+                          </a:prstGeom>
+                          <a:ln>
+                            <a:solidFill>
+                              <a:schemeClr val="bg1">
+                                <a:lumMod val="75000"/>
+                              </a:schemeClr>
+                            </a:solidFill>
+                          </a:ln>
+                          <a:extLst>
+                            <a:ext uri="{53640926-AAD7-44D8-BBD7-CCE9431645EC}">
+                              <a14:shadowObscured xmlns:a14="http://schemas.microsoft.com/office/drawing/2010/main"/>
+                            </a:ext>
+                          </a:extLst>
+                        </pic:spPr>
+                      </pic:pic>
+                      <pic:pic xmlns:pic="http://schemas.openxmlformats.org/drawingml/2006/picture">
+                        <pic:nvPicPr>
+                          <pic:cNvPr id="220" name="Image 220"/>
+                          <pic:cNvPicPr>
+                            <a:picLocks noChangeAspect="1"/>
+                          </pic:cNvPicPr>
+                        </pic:nvPicPr>
+                        <pic:blipFill rotWithShape="1">
+                          <a:blip r:embed="rId72">
+                            <a:extLst>
+                              <a:ext uri="{28A0092B-C50C-407E-A947-70E740481C1C}">
+                                <a14:useLocalDpi xmlns:a14="http://schemas.microsoft.com/office/drawing/2010/main" val="0"/>
+                              </a:ext>
+                            </a:extLst>
+                          </a:blip>
+                          <a:srcRect l="1045" t="4705" r="2353" b="10000"/>
+                          <a:stretch/>
+                        </pic:blipFill>
+                        <pic:spPr bwMode="auto">
+                          <a:xfrm>
+                            <a:off x="2219325" y="1330597"/>
+                            <a:ext cx="2815590" cy="552450"/>
+                          </a:xfrm>
+                          <a:prstGeom prst="rect">
+                            <a:avLst/>
+                          </a:prstGeom>
+                          <a:ln>
+                            <a:solidFill>
+                              <a:schemeClr val="bg1">
+                                <a:lumMod val="75000"/>
+                              </a:schemeClr>
+                            </a:solidFill>
+                          </a:ln>
+                          <a:extLst>
+                            <a:ext uri="{53640926-AAD7-44D8-BBD7-CCE9431645EC}">
+                              <a14:shadowObscured xmlns:a14="http://schemas.microsoft.com/office/drawing/2010/main"/>
+                            </a:ext>
+                          </a:extLst>
+                        </pic:spPr>
+                      </pic:pic>
+                    </wpg:wgp>
+                  </a:graphicData>
+                </a:graphic>
+              </wp:anchor>
+            </w:drawing>
+          </mc:Choice>
+          <mc:Fallback>
+            <w:pict>
+              <v:group w14:anchorId="0DD66DB7" id="Groupe 221" o:spid="_x0000_s1026" style="position:absolute;margin-left:28.75pt;margin-top:1.15pt;width:396.45pt;height:149.3pt;z-index:252051456" coordsize="50349,18967" o:gfxdata="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">
+                <v:shape id="Image 217" o:spid="_x0000_s1027" type="#_x0000_t75" style="position:absolute;width:20872;height:18967;visibility:visible;mso-wrap-style:square" o:gfxdata="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" stroked="t" strokecolor="#bfbfbf [2412]">
+                  <v:imagedata r:id="rId73" o:title="" croptop="1186f" cropbottom="1606f" cropleft="1077f" cropright="1712f"/>
+                  <v:path arrowok="t"/>
+                </v:shape>
+                <v:shape id="Image 218" o:spid="_x0000_s1028" type="#_x0000_t75" style="position:absolute;left:22098;top:73;width:28105;height:5473;visibility:visible;mso-wrap-style:square" o:gfxdata="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" stroked="t" strokecolor="#bfbfbf [2412]">
+                  <v:imagedata r:id="rId74" o:title="" cropbottom="3755f" cropright="849f"/>
+                  <v:path arrowok="t"/>
+                </v:shape>
+                <v:shape id="Image 219" o:spid="_x0000_s1029" type="#_x0000_t75" style="position:absolute;left:22193;top:6645;width:28118;height:5524;visibility:visible;mso-wrap-style:square" o:gfxdata="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" stroked="t" strokecolor="#bfbfbf [2412]">
+                  <v:imagedata r:id="rId75" o:title="" croptop="5783f" cropbottom="3855f" cropleft="1195f" cropright="1324f"/>
+                  <v:path arrowok="t"/>
+                </v:shape>
+                <v:shape id="Image 220" o:spid="_x0000_s1030" type="#_x0000_t75" style="position:absolute;left:22193;top:13305;width:28156;height:5525;visibility:visible;mso-wrap-style:square" o:gfxdata="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" stroked="t" strokecolor="#bfbfbf [2412]">
+                  <v:imagedata r:id="rId76" o:title="" croptop="3083f" cropbottom="6554f" cropleft="685f" cropright="1542f"/>
+                  <v:path arrowok="t"/>
+                </v:shape>
+                <w10:wrap type="through"/>
+              </v:group>
+            </w:pict>
+          </mc:Fallback>
+        </mc:AlternateContent>
+      </w:r>
+    </w:p>
+    <w:p/>
+    <w:p/>
+    <w:p/>
+    <w:p/>
+    <w:p/>
+    <w:p/>
+    <w:p>
+      <w:r>
+        <w:t>Une fois connecté, l’utilisateur pourra accéder à sa page personnelle</w:t>
+      </w:r>
+      <w:bookmarkStart w:id="16" w:name="_GoBack"/>
       <w:bookmarkEnd w:id="16"/>
+      <w:r>
+        <w:t>.</w:t>
+      </w:r>
     </w:p>
     <w:p>
       <w:pPr>
@@ -6035,6 +7043,7 @@
       </w:r>
       <w:bookmarkEnd w:id="17"/>
     </w:p>
+    <w:p/>
     <w:p>
       <w:pPr>
         <w:pStyle w:val="Titre2"/>
@@ -6045,6 +7054,7 @@
       </w:r>
       <w:bookmarkEnd w:id="18"/>
     </w:p>
+    <w:p/>
     <w:p>
       <w:pPr>
         <w:pStyle w:val="Titre2"/>
@@ -6055,6 +7065,7 @@
       </w:r>
       <w:bookmarkEnd w:id="19"/>
     </w:p>
+    <w:p/>
     <w:p>
       <w:pPr>
         <w:pStyle w:val="Titre2"/>
@@ -6065,6 +7076,7 @@
       </w:r>
       <w:bookmarkEnd w:id="20"/>
     </w:p>
+    <w:p/>
     <w:p>
       <w:pPr>
         <w:pStyle w:val="Titre2"/>
@@ -6075,6 +7087,7 @@
       </w:r>
       <w:bookmarkEnd w:id="21"/>
     </w:p>
+    <w:p/>
     <w:p>
       <w:pPr>
         <w:pStyle w:val="Titre1"/>
@@ -6089,8 +7102,8 @@
     <w:p/>
     <w:p/>
     <w:sectPr>
-      <w:headerReference w:type="default" r:id="rId55"/>
-      <w:footerReference w:type="default" r:id="rId56"/>
+      <w:headerReference w:type="default" r:id="rId77"/>
+      <w:footerReference w:type="default" r:id="rId78"/>
       <w:pgSz w:w="11906" w:h="16838"/>
       <w:pgMar w:top="1417" w:right="1417" w:bottom="1417" w:left="1417" w:header="708" w:footer="708" w:gutter="0"/>
       <w:pgNumType w:start="0"/>
@@ -6189,7 +7202,7 @@
                 <w:bCs/>
                 <w:noProof/>
               </w:rPr>
-              <w:t>11</w:t>
+              <w:t>12</w:t>
             </w:r>
             <w:r>
               <w:rPr>
@@ -6237,7 +7250,7 @@
                 <w:bCs/>
                 <w:noProof/>
               </w:rPr>
-              <w:t>11</w:t>
+              <w:t>12</w:t>
             </w:r>
             <w:r>
               <w:rPr>

</xml_diff>

<commit_message>
Doc utilisateur : Insertion
</commit_message>
<xml_diff>
--- a/Documentation/DocUtilisateur.docx
+++ b/Documentation/DocUtilisateur.docx
@@ -2267,7 +2267,7 @@
         <mc:AlternateContent>
           <mc:Choice Requires="wpg">
             <w:drawing>
-              <wp:anchor distT="0" distB="0" distL="114300" distR="114300" simplePos="0" relativeHeight="251634688" behindDoc="0" locked="0" layoutInCell="1" allowOverlap="1">
+              <wp:anchor distT="0" distB="0" distL="114300" distR="114300" simplePos="0" relativeHeight="251633664" behindDoc="0" locked="0" layoutInCell="1" allowOverlap="1">
                 <wp:simplePos x="0" y="0"/>
                 <wp:positionH relativeFrom="column">
                   <wp:posOffset>-13173</wp:posOffset>
@@ -2484,7 +2484,7 @@
           </mc:Choice>
           <mc:Fallback>
             <w:pict>
-              <v:group id="Groupe 193" o:spid="_x0000_s1026" style="position:absolute;margin-left:-1.05pt;margin-top:20.3pt;width:437.7pt;height:336.2pt;z-index:251634688" coordsize="55587,42696" o:gfxdata="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">
+              <v:group id="Groupe 193" o:spid="_x0000_s1026" style="position:absolute;margin-left:-1.05pt;margin-top:20.3pt;width:437.7pt;height:336.2pt;z-index:251633664" coordsize="55587,42696" o:gfxdata="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">
                 <v:group id="Groupe 61" o:spid="_x0000_s1027" style="position:absolute;left:431;width:55156;height:14478" coordsize="55161,14480" o:gfxdata="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">
                   <v:shapetype id="_x0000_t75" coordsize="21600,21600" o:spt="75" o:preferrelative="t" path="m@4@5l@4@11@9@11@9@5xe" filled="f" stroked="f">
                     <v:stroke joinstyle="miter"/>
@@ -2577,7 +2577,7 @@
         <mc:AlternateContent>
           <mc:Choice Requires="wpg">
             <w:drawing>
-              <wp:anchor distT="0" distB="0" distL="114300" distR="114300" simplePos="0" relativeHeight="251651072" behindDoc="0" locked="0" layoutInCell="1" allowOverlap="1">
+              <wp:anchor distT="0" distB="0" distL="114300" distR="114300" simplePos="0" relativeHeight="251650048" behindDoc="0" locked="0" layoutInCell="1" allowOverlap="1">
                 <wp:simplePos x="0" y="0"/>
                 <wp:positionH relativeFrom="column">
                   <wp:posOffset>5979</wp:posOffset>
@@ -2877,7 +2877,7 @@
           </mc:Choice>
           <mc:Fallback>
             <w:pict>
-              <v:group id="Groupe 192" o:spid="_x0000_s1033" style="position:absolute;margin-left:.45pt;margin-top:25.6pt;width:446.2pt;height:635.8pt;z-index:251651072" coordsize="56667,80746" o:gfxdata="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">
+              <v:group id="Groupe 192" o:spid="_x0000_s1033" style="position:absolute;margin-left:.45pt;margin-top:25.6pt;width:446.2pt;height:635.8pt;z-index:251650048" coordsize="56667,80746" o:gfxdata="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">
                 <v:group id="Groupe 14" o:spid="_x0000_s1034" style="position:absolute;width:56667;height:23177" coordsize="56670,23177" o:gfxdata="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">
                   <v:shape id="Zone de texte 2" o:spid="_x0000_s1035" type="#_x0000_t202" style="position:absolute;left:30940;top:318;width:25730;height:22638;visibility:visible;mso-wrap-style:square;v-text-anchor:top" o:gfxdata="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" stroked="f">
                     <v:textbox>
@@ -2963,7 +2963,7 @@
         <mc:AlternateContent>
           <mc:Choice Requires="wpg">
             <w:drawing>
-              <wp:anchor distT="0" distB="0" distL="114300" distR="114300" simplePos="0" relativeHeight="251668480" behindDoc="0" locked="0" layoutInCell="1" allowOverlap="1">
+              <wp:anchor distT="0" distB="0" distL="114300" distR="114300" simplePos="0" relativeHeight="251667456" behindDoc="0" locked="0" layoutInCell="1" allowOverlap="1">
                 <wp:simplePos x="0" y="0"/>
                 <wp:positionH relativeFrom="column">
                   <wp:posOffset>-37153</wp:posOffset>
@@ -3230,7 +3230,7 @@
           </mc:Choice>
           <mc:Fallback>
             <w:pict>
-              <v:group id="Groupe 63" o:spid="_x0000_s1043" style="position:absolute;margin-left:-2.95pt;margin-top:14.75pt;width:453.15pt;height:656.4pt;z-index:251668480" coordsize="57553,83361" o:gfxdata="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">
+              <v:group id="Groupe 63" o:spid="_x0000_s1043" style="position:absolute;margin-left:-2.95pt;margin-top:14.75pt;width:453.15pt;height:656.4pt;z-index:251667456" coordsize="57553,83361" o:gfxdata="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">
                 <v:group id="Groupe 37" o:spid="_x0000_s1044" style="position:absolute;width:56981;height:23545" coordsize="56981,23545" o:gfxdata="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">
                   <v:shape id="Zone de texte 2" o:spid="_x0000_s1045" type="#_x0000_t202" style="position:absolute;left:31253;top:477;width:25728;height:22638;visibility:visible;mso-wrap-style:square;v-text-anchor:top" o:gfxdata="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" stroked="f">
                     <v:textbox>
@@ -3310,7 +3310,7 @@
         <mc:AlternateContent>
           <mc:Choice Requires="wpg">
             <w:drawing>
-              <wp:anchor distT="0" distB="0" distL="114300" distR="114300" simplePos="0" relativeHeight="251681792" behindDoc="0" locked="0" layoutInCell="1" allowOverlap="1">
+              <wp:anchor distT="0" distB="0" distL="114300" distR="114300" simplePos="0" relativeHeight="251680768" behindDoc="0" locked="0" layoutInCell="1" allowOverlap="1">
                 <wp:simplePos x="0" y="0"/>
                 <wp:positionH relativeFrom="column">
                   <wp:posOffset>-6985</wp:posOffset>
@@ -3499,7 +3499,7 @@
           </mc:Choice>
           <mc:Fallback>
             <w:pict>
-              <v:group id="Groupe 194" o:spid="_x0000_s1053" style="position:absolute;margin-left:-.55pt;margin-top:26.25pt;width:448.8pt;height:415.6pt;z-index:251681792" coordsize="57000,52785" o:gfxdata="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">
+              <v:group id="Groupe 194" o:spid="_x0000_s1053" style="position:absolute;margin-left:-.55pt;margin-top:26.25pt;width:448.8pt;height:415.6pt;z-index:251680768" coordsize="57000,52785" o:gfxdata="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">
                 <v:group id="Groupe 57" o:spid="_x0000_s1054" style="position:absolute;width:56956;height:23749" coordsize="56956,23749" o:gfxdata="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">
                   <v:shape id="Zone de texte 2" o:spid="_x0000_s1055" type="#_x0000_t202" style="position:absolute;left:31227;top:431;width:25729;height:22638;visibility:visible;mso-wrap-style:square;v-text-anchor:top" o:gfxdata="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" stroked="f">
                     <v:textbox>
@@ -3681,7 +3681,7 @@
           <w:noProof/>
         </w:rPr>
         <w:drawing>
-          <wp:anchor distT="0" distB="0" distL="114300" distR="114300" simplePos="0" relativeHeight="252019712" behindDoc="0" locked="0" layoutInCell="1" allowOverlap="1">
+          <wp:anchor distT="0" distB="0" distL="114300" distR="114300" simplePos="0" relativeHeight="252018688" behindDoc="0" locked="0" layoutInCell="1" allowOverlap="1">
             <wp:simplePos x="0" y="0"/>
             <wp:positionH relativeFrom="column">
               <wp:posOffset>3576637</wp:posOffset>
@@ -3990,7 +3990,7 @@
         <mc:AlternateContent>
           <mc:Choice Requires="wps">
             <w:drawing>
-              <wp:anchor distT="0" distB="0" distL="114300" distR="114300" simplePos="0" relativeHeight="251636736" behindDoc="0" locked="0" layoutInCell="1" allowOverlap="1">
+              <wp:anchor distT="0" distB="0" distL="114300" distR="114300" simplePos="0" relativeHeight="251635712" behindDoc="0" locked="0" layoutInCell="1" allowOverlap="1">
                 <wp:simplePos x="0" y="0"/>
                 <wp:positionH relativeFrom="column">
                   <wp:posOffset>4701899</wp:posOffset>
@@ -4058,7 +4058,7 @@
           </mc:Choice>
           <mc:Fallback>
             <w:pict>
-              <v:rect w14:anchorId="528A2FD5" id="Rectangle 17" o:spid="_x0000_s1026" style="position:absolute;margin-left:370.25pt;margin-top:22.15pt;width:69.75pt;height:8.5pt;z-index:251636736;visibility:visible;mso-wrap-style:square;mso-width-percent:0;mso-height-percent:0;mso-wrap-distance-left:9pt;mso-wrap-distance-top:0;mso-wrap-distance-right:9pt;mso-wrap-distance-bottom:0;mso-position-horizontal:absolute;mso-position-horizontal-relative:text;mso-position-vertical:absolute;mso-position-vertical-relative:text;mso-width-percent:0;mso-height-percent:0;mso-width-relative:margin;mso-height-relative:margin;v-text-anchor:middle" o:gfxdata="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" filled="f" strokecolor="#c00000" strokeweight=".25pt"/>
+              <v:rect w14:anchorId="6EECD5FF" id="Rectangle 17" o:spid="_x0000_s1026" style="position:absolute;margin-left:370.25pt;margin-top:22.15pt;width:69.75pt;height:8.5pt;z-index:251635712;visibility:visible;mso-wrap-style:square;mso-width-percent:0;mso-height-percent:0;mso-wrap-distance-left:9pt;mso-wrap-distance-top:0;mso-wrap-distance-right:9pt;mso-wrap-distance-bottom:0;mso-position-horizontal:absolute;mso-position-horizontal-relative:text;mso-position-vertical:absolute;mso-position-vertical-relative:text;mso-width-percent:0;mso-height-percent:0;mso-width-relative:margin;mso-height-relative:margin;v-text-anchor:middle" o:gfxdata="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" filled="f" strokecolor="#c00000" strokeweight=".25pt"/>
             </w:pict>
           </mc:Fallback>
         </mc:AlternateContent>
@@ -4185,7 +4185,7 @@
         <mc:AlternateContent>
           <mc:Choice Requires="wps">
             <w:drawing>
-              <wp:anchor distT="0" distB="0" distL="114300" distR="114300" simplePos="0" relativeHeight="251654144" behindDoc="0" locked="0" layoutInCell="1" allowOverlap="1" wp14:anchorId="7DD45B97" wp14:editId="56CAB8E6">
+              <wp:anchor distT="0" distB="0" distL="114300" distR="114300" simplePos="0" relativeHeight="251653120" behindDoc="0" locked="0" layoutInCell="1" allowOverlap="1" wp14:anchorId="7DD45B97" wp14:editId="56CAB8E6">
                 <wp:simplePos x="0" y="0"/>
                 <wp:positionH relativeFrom="column">
                   <wp:posOffset>1289155</wp:posOffset>
@@ -4253,7 +4253,7 @@
           </mc:Choice>
           <mc:Fallback>
             <w:pict>
-              <v:rect w14:anchorId="34D372CB" id="Rectangle 26" o:spid="_x0000_s1026" style="position:absolute;margin-left:101.5pt;margin-top:.9pt;width:68.5pt;height:21.25pt;z-index:251654144;visibility:visible;mso-wrap-style:square;mso-width-percent:0;mso-height-percent:0;mso-wrap-distance-left:9pt;mso-wrap-distance-top:0;mso-wrap-distance-right:9pt;mso-wrap-distance-bottom:0;mso-position-horizontal:absolute;mso-position-horizontal-relative:text;mso-position-vertical:absolute;mso-position-vertical-relative:text;mso-width-percent:0;mso-height-percent:0;mso-width-relative:margin;mso-height-relative:margin;v-text-anchor:middle" o:gfxdata="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" filled="f" strokecolor="#c00000" strokeweight=".25pt"/>
+              <v:rect w14:anchorId="16833CFD" id="Rectangle 26" o:spid="_x0000_s1026" style="position:absolute;margin-left:101.5pt;margin-top:.9pt;width:68.5pt;height:21.25pt;z-index:251653120;visibility:visible;mso-wrap-style:square;mso-width-percent:0;mso-height-percent:0;mso-wrap-distance-left:9pt;mso-wrap-distance-top:0;mso-wrap-distance-right:9pt;mso-wrap-distance-bottom:0;mso-position-horizontal:absolute;mso-position-horizontal-relative:text;mso-position-vertical:absolute;mso-position-vertical-relative:text;mso-width-percent:0;mso-height-percent:0;mso-width-relative:margin;mso-height-relative:margin;v-text-anchor:middle" o:gfxdata="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" filled="f" strokecolor="#c00000" strokeweight=".25pt"/>
             </w:pict>
           </mc:Fallback>
         </mc:AlternateContent>
@@ -4323,7 +4323,7 @@
         <mc:AlternateContent>
           <mc:Choice Requires="wps">
             <w:drawing>
-              <wp:anchor distT="0" distB="0" distL="114300" distR="114300" simplePos="0" relativeHeight="251653120" behindDoc="0" locked="0" layoutInCell="1" allowOverlap="1" wp14:anchorId="5F17CDB4" wp14:editId="2F3B63E9">
+              <wp:anchor distT="0" distB="0" distL="114300" distR="114300" simplePos="0" relativeHeight="251652096" behindDoc="0" locked="0" layoutInCell="1" allowOverlap="1" wp14:anchorId="5F17CDB4" wp14:editId="2F3B63E9">
                 <wp:simplePos x="0" y="0"/>
                 <wp:positionH relativeFrom="column">
                   <wp:posOffset>725115</wp:posOffset>
@@ -4391,7 +4391,7 @@
           </mc:Choice>
           <mc:Fallback>
             <w:pict>
-              <v:rect w14:anchorId="6532063D" id="Rectangle 21" o:spid="_x0000_s1026" style="position:absolute;margin-left:57.1pt;margin-top:5.3pt;width:73.95pt;height:11.1pt;z-index:251653120;visibility:visible;mso-wrap-style:square;mso-width-percent:0;mso-height-percent:0;mso-wrap-distance-left:9pt;mso-wrap-distance-top:0;mso-wrap-distance-right:9pt;mso-wrap-distance-bottom:0;mso-position-horizontal:absolute;mso-position-horizontal-relative:text;mso-position-vertical:absolute;mso-position-vertical-relative:text;mso-width-percent:0;mso-height-percent:0;mso-width-relative:margin;mso-height-relative:margin;v-text-anchor:middle" o:gfxdata="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" filled="f" strokecolor="#c00000" strokeweight=".25pt"/>
+              <v:rect w14:anchorId="5C16C87D" id="Rectangle 21" o:spid="_x0000_s1026" style="position:absolute;margin-left:57.1pt;margin-top:5.3pt;width:73.95pt;height:11.1pt;z-index:251652096;visibility:visible;mso-wrap-style:square;mso-width-percent:0;mso-height-percent:0;mso-wrap-distance-left:9pt;mso-wrap-distance-top:0;mso-wrap-distance-right:9pt;mso-wrap-distance-bottom:0;mso-position-horizontal:absolute;mso-position-horizontal-relative:text;mso-position-vertical:absolute;mso-position-vertical-relative:text;mso-width-percent:0;mso-height-percent:0;mso-width-relative:margin;mso-height-relative:margin;v-text-anchor:middle" o:gfxdata="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" filled="f" strokecolor="#c00000" strokeweight=".25pt"/>
             </w:pict>
           </mc:Fallback>
         </mc:AlternateContent>
@@ -4629,7 +4629,7 @@
         <mc:AlternateContent>
           <mc:Choice Requires="wps">
             <w:drawing>
-              <wp:anchor distT="0" distB="0" distL="114300" distR="114300" simplePos="0" relativeHeight="251649024" behindDoc="0" locked="0" layoutInCell="1" allowOverlap="1" wp14:anchorId="4AAE336F" wp14:editId="17F817D9">
+              <wp:anchor distT="0" distB="0" distL="114300" distR="114300" simplePos="0" relativeHeight="251648000" behindDoc="0" locked="0" layoutInCell="1" allowOverlap="1" wp14:anchorId="4AAE336F" wp14:editId="17F817D9">
                 <wp:simplePos x="0" y="0"/>
                 <wp:positionH relativeFrom="column">
                   <wp:posOffset>1851679</wp:posOffset>
@@ -4697,7 +4697,7 @@
           </mc:Choice>
           <mc:Fallback>
             <w:pict>
-              <v:rect w14:anchorId="6ADE89D7" id="Rectangle 18" o:spid="_x0000_s1026" style="position:absolute;margin-left:145.8pt;margin-top:.6pt;width:70.05pt;height:21.25pt;z-index:251649024;visibility:visible;mso-wrap-style:square;mso-width-percent:0;mso-height-percent:0;mso-wrap-distance-left:9pt;mso-wrap-distance-top:0;mso-wrap-distance-right:9pt;mso-wrap-distance-bottom:0;mso-position-horizontal:absolute;mso-position-horizontal-relative:text;mso-position-vertical:absolute;mso-position-vertical-relative:text;mso-width-percent:0;mso-height-percent:0;mso-width-relative:margin;mso-height-relative:margin;v-text-anchor:middle" o:gfxdata="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" filled="f" strokecolor="#c00000" strokeweight=".25pt"/>
+              <v:rect w14:anchorId="19F76042" id="Rectangle 18" o:spid="_x0000_s1026" style="position:absolute;margin-left:145.8pt;margin-top:.6pt;width:70.05pt;height:21.25pt;z-index:251648000;visibility:visible;mso-wrap-style:square;mso-width-percent:0;mso-height-percent:0;mso-wrap-distance-left:9pt;mso-wrap-distance-top:0;mso-wrap-distance-right:9pt;mso-wrap-distance-bottom:0;mso-position-horizontal:absolute;mso-position-horizontal-relative:text;mso-position-vertical:absolute;mso-position-vertical-relative:text;mso-width-percent:0;mso-height-percent:0;mso-width-relative:margin;mso-height-relative:margin;v-text-anchor:middle" o:gfxdata="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" filled="f" strokecolor="#c00000" strokeweight=".25pt"/>
             </w:pict>
           </mc:Fallback>
         </mc:AlternateContent>
@@ -4857,7 +4857,7 @@
         <mc:AlternateContent>
           <mc:Choice Requires="wps">
             <w:drawing>
-              <wp:anchor distT="0" distB="0" distL="114300" distR="114300" simplePos="0" relativeHeight="251658240" behindDoc="0" locked="0" layoutInCell="1" allowOverlap="1" wp14:anchorId="117F0AA5" wp14:editId="51C8284B">
+              <wp:anchor distT="0" distB="0" distL="114300" distR="114300" simplePos="0" relativeHeight="251657216" behindDoc="0" locked="0" layoutInCell="1" allowOverlap="1" wp14:anchorId="117F0AA5" wp14:editId="51C8284B">
                 <wp:simplePos x="0" y="0"/>
                 <wp:positionH relativeFrom="column">
                   <wp:posOffset>191366</wp:posOffset>
@@ -4925,7 +4925,7 @@
           </mc:Choice>
           <mc:Fallback>
             <w:pict>
-              <v:rect w14:anchorId="2935962E" id="Rectangle 33" o:spid="_x0000_s1026" style="position:absolute;margin-left:15.05pt;margin-top:69.8pt;width:8.85pt;height:9.35pt;z-index:251658240;visibility:visible;mso-wrap-style:square;mso-width-percent:0;mso-height-percent:0;mso-wrap-distance-left:9pt;mso-wrap-distance-top:0;mso-wrap-distance-right:9pt;mso-wrap-distance-bottom:0;mso-position-horizontal:absolute;mso-position-horizontal-relative:text;mso-position-vertical:absolute;mso-position-vertical-relative:text;mso-width-percent:0;mso-height-percent:0;mso-width-relative:margin;mso-height-relative:margin;v-text-anchor:middle" o:gfxdata="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" filled="f" strokecolor="#c00000" strokeweight=".25pt"/>
+              <v:rect w14:anchorId="3729B364" id="Rectangle 33" o:spid="_x0000_s1026" style="position:absolute;margin-left:15.05pt;margin-top:69.8pt;width:8.85pt;height:9.35pt;z-index:251657216;visibility:visible;mso-wrap-style:square;mso-width-percent:0;mso-height-percent:0;mso-wrap-distance-left:9pt;mso-wrap-distance-top:0;mso-wrap-distance-right:9pt;mso-wrap-distance-bottom:0;mso-position-horizontal:absolute;mso-position-horizontal-relative:text;mso-position-vertical:absolute;mso-position-vertical-relative:text;mso-width-percent:0;mso-height-percent:0;mso-width-relative:margin;mso-height-relative:margin;v-text-anchor:middle" o:gfxdata="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" filled="f" strokecolor="#c00000" strokeweight=".25pt"/>
             </w:pict>
           </mc:Fallback>
         </mc:AlternateContent>
@@ -4994,7 +4994,7 @@
         <mc:AlternateContent>
           <mc:Choice Requires="wps">
             <w:drawing>
-              <wp:anchor distT="0" distB="0" distL="114300" distR="114300" simplePos="0" relativeHeight="251660288" behindDoc="0" locked="0" layoutInCell="1" allowOverlap="1" wp14:anchorId="79C51F3A" wp14:editId="1A4BF33A">
+              <wp:anchor distT="0" distB="0" distL="114300" distR="114300" simplePos="0" relativeHeight="251659264" behindDoc="0" locked="0" layoutInCell="1" allowOverlap="1" wp14:anchorId="79C51F3A" wp14:editId="1A4BF33A">
                 <wp:simplePos x="0" y="0"/>
                 <wp:positionH relativeFrom="column">
                   <wp:posOffset>1481679</wp:posOffset>
@@ -5062,7 +5062,7 @@
           </mc:Choice>
           <mc:Fallback>
             <w:pict>
-              <v:rect w14:anchorId="3ED60A81" id="Rectangle 35" o:spid="_x0000_s1026" style="position:absolute;margin-left:116.65pt;margin-top:5.7pt;width:8.85pt;height:9.35pt;z-index:251660288;visibility:visible;mso-wrap-style:square;mso-width-percent:0;mso-height-percent:0;mso-wrap-distance-left:9pt;mso-wrap-distance-top:0;mso-wrap-distance-right:9pt;mso-wrap-distance-bottom:0;mso-position-horizontal:absolute;mso-position-horizontal-relative:text;mso-position-vertical:absolute;mso-position-vertical-relative:text;mso-width-percent:0;mso-height-percent:0;mso-width-relative:margin;mso-height-relative:margin;v-text-anchor:middle" o:gfxdata="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" filled="f" strokecolor="#c00000" strokeweight=".25pt"/>
+              <v:rect w14:anchorId="4DF85FCE" id="Rectangle 35" o:spid="_x0000_s1026" style="position:absolute;margin-left:116.65pt;margin-top:5.7pt;width:8.85pt;height:9.35pt;z-index:251659264;visibility:visible;mso-wrap-style:square;mso-width-percent:0;mso-height-percent:0;mso-wrap-distance-left:9pt;mso-wrap-distance-top:0;mso-wrap-distance-right:9pt;mso-wrap-distance-bottom:0;mso-position-horizontal:absolute;mso-position-horizontal-relative:text;mso-position-vertical:absolute;mso-position-vertical-relative:text;mso-width-percent:0;mso-height-percent:0;mso-width-relative:margin;mso-height-relative:margin;v-text-anchor:middle" o:gfxdata="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" filled="f" strokecolor="#c00000" strokeweight=".25pt"/>
             </w:pict>
           </mc:Fallback>
         </mc:AlternateContent>
@@ -5126,7 +5126,7 @@
         <mc:AlternateContent>
           <mc:Choice Requires="wps">
             <w:drawing>
-              <wp:anchor distT="0" distB="0" distL="114300" distR="114300" simplePos="0" relativeHeight="251639296" behindDoc="0" locked="0" layoutInCell="1" allowOverlap="1" wp14:anchorId="5D6FAAAE" wp14:editId="1FF3C7EE">
+              <wp:anchor distT="0" distB="0" distL="114300" distR="114300" simplePos="0" relativeHeight="251638272" behindDoc="0" locked="0" layoutInCell="1" allowOverlap="1" wp14:anchorId="5D6FAAAE" wp14:editId="1FF3C7EE">
                 <wp:simplePos x="0" y="0"/>
                 <wp:positionH relativeFrom="column">
                   <wp:posOffset>-25</wp:posOffset>
@@ -5194,7 +5194,7 @@
           </mc:Choice>
           <mc:Fallback>
             <w:pict>
-              <v:rect w14:anchorId="14E7FC0C" id="Rectangle 44" o:spid="_x0000_s1026" style="position:absolute;margin-left:0;margin-top:14.25pt;width:452.75pt;height:34pt;z-index:251639296;visibility:visible;mso-wrap-style:square;mso-width-percent:0;mso-height-percent:0;mso-wrap-distance-left:9pt;mso-wrap-distance-top:0;mso-wrap-distance-right:9pt;mso-wrap-distance-bottom:0;mso-position-horizontal:absolute;mso-position-horizontal-relative:text;mso-position-vertical:absolute;mso-position-vertical-relative:text;mso-width-percent:0;mso-height-percent:0;mso-width-relative:margin;mso-height-relative:margin;v-text-anchor:middle" o:gfxdata="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" filled="f" strokecolor="#c00000" strokeweight=".25pt"/>
+              <v:rect w14:anchorId="140BB23D" id="Rectangle 44" o:spid="_x0000_s1026" style="position:absolute;margin-left:0;margin-top:14.25pt;width:452.75pt;height:34pt;z-index:251638272;visibility:visible;mso-wrap-style:square;mso-width-percent:0;mso-height-percent:0;mso-wrap-distance-left:9pt;mso-wrap-distance-top:0;mso-wrap-distance-right:9pt;mso-wrap-distance-bottom:0;mso-position-horizontal:absolute;mso-position-horizontal-relative:text;mso-position-vertical:absolute;mso-position-vertical-relative:text;mso-width-percent:0;mso-height-percent:0;mso-width-relative:margin;mso-height-relative:margin;v-text-anchor:middle" o:gfxdata="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" filled="f" strokecolor="#c00000" strokeweight=".25pt"/>
             </w:pict>
           </mc:Fallback>
         </mc:AlternateContent>
@@ -5326,7 +5326,7 @@
         <mc:AlternateContent>
           <mc:Choice Requires="wps">
             <w:drawing>
-              <wp:anchor distT="0" distB="0" distL="114300" distR="114300" simplePos="0" relativeHeight="251652608" behindDoc="0" locked="0" layoutInCell="1" allowOverlap="1" wp14:anchorId="4F4E2106" wp14:editId="0355CFAE">
+              <wp:anchor distT="0" distB="0" distL="114300" distR="114300" simplePos="0" relativeHeight="251651584" behindDoc="0" locked="0" layoutInCell="1" allowOverlap="1" wp14:anchorId="4F4E2106" wp14:editId="0355CFAE">
                 <wp:simplePos x="0" y="0"/>
                 <wp:positionH relativeFrom="column">
                   <wp:posOffset>1218717</wp:posOffset>
@@ -5394,7 +5394,7 @@
           </mc:Choice>
           <mc:Fallback>
             <w:pict>
-              <v:rect w14:anchorId="34A27E17" id="Rectangle 48" o:spid="_x0000_s1026" style="position:absolute;margin-left:95.95pt;margin-top:2.8pt;width:321.55pt;height:18.75pt;z-index:251652608;visibility:visible;mso-wrap-style:square;mso-width-percent:0;mso-height-percent:0;mso-wrap-distance-left:9pt;mso-wrap-distance-top:0;mso-wrap-distance-right:9pt;mso-wrap-distance-bottom:0;mso-position-horizontal:absolute;mso-position-horizontal-relative:text;mso-position-vertical:absolute;mso-position-vertical-relative:text;mso-width-percent:0;mso-height-percent:0;mso-width-relative:margin;mso-height-relative:margin;v-text-anchor:middle" o:gfxdata="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" filled="f" strokecolor="#c00000" strokeweight=".25pt"/>
+              <v:rect w14:anchorId="44ECF5EF" id="Rectangle 48" o:spid="_x0000_s1026" style="position:absolute;margin-left:95.95pt;margin-top:2.8pt;width:321.55pt;height:18.75pt;z-index:251651584;visibility:visible;mso-wrap-style:square;mso-width-percent:0;mso-height-percent:0;mso-wrap-distance-left:9pt;mso-wrap-distance-top:0;mso-wrap-distance-right:9pt;mso-wrap-distance-bottom:0;mso-position-horizontal:absolute;mso-position-horizontal-relative:text;mso-position-vertical:absolute;mso-position-vertical-relative:text;mso-width-percent:0;mso-height-percent:0;mso-width-relative:margin;mso-height-relative:margin;v-text-anchor:middle" o:gfxdata="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" filled="f" strokecolor="#c00000" strokeweight=".25pt"/>
             </w:pict>
           </mc:Fallback>
         </mc:AlternateContent>
@@ -5406,7 +5406,7 @@
         <mc:AlternateContent>
           <mc:Choice Requires="wps">
             <w:drawing>
-              <wp:anchor distT="0" distB="0" distL="114300" distR="114300" simplePos="0" relativeHeight="251646464" behindDoc="0" locked="0" layoutInCell="1" allowOverlap="1" wp14:anchorId="45A4B85C" wp14:editId="5B41848D">
+              <wp:anchor distT="0" distB="0" distL="114300" distR="114300" simplePos="0" relativeHeight="251645440" behindDoc="0" locked="0" layoutInCell="1" allowOverlap="1" wp14:anchorId="45A4B85C" wp14:editId="5B41848D">
                 <wp:simplePos x="0" y="0"/>
                 <wp:positionH relativeFrom="column">
                   <wp:posOffset>28371</wp:posOffset>
@@ -5474,7 +5474,7 @@
           </mc:Choice>
           <mc:Fallback>
             <w:pict>
-              <v:rect w14:anchorId="08B50173" id="Rectangle 46" o:spid="_x0000_s1026" style="position:absolute;margin-left:2.25pt;margin-top:4.95pt;width:84.15pt;height:8.3pt;z-index:251646464;visibility:visible;mso-wrap-style:square;mso-width-percent:0;mso-height-percent:0;mso-wrap-distance-left:9pt;mso-wrap-distance-top:0;mso-wrap-distance-right:9pt;mso-wrap-distance-bottom:0;mso-position-horizontal:absolute;mso-position-horizontal-relative:text;mso-position-vertical:absolute;mso-position-vertical-relative:text;mso-width-percent:0;mso-height-percent:0;mso-width-relative:margin;mso-height-relative:margin;v-text-anchor:middle" o:gfxdata="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" filled="f" strokecolor="#c00000" strokeweight=".25pt"/>
+              <v:rect w14:anchorId="06965036" id="Rectangle 46" o:spid="_x0000_s1026" style="position:absolute;margin-left:2.25pt;margin-top:4.95pt;width:84.15pt;height:8.3pt;z-index:251645440;visibility:visible;mso-wrap-style:square;mso-width-percent:0;mso-height-percent:0;mso-wrap-distance-left:9pt;mso-wrap-distance-top:0;mso-wrap-distance-right:9pt;mso-wrap-distance-bottom:0;mso-position-horizontal:absolute;mso-position-horizontal-relative:text;mso-position-vertical:absolute;mso-position-vertical-relative:text;mso-width-percent:0;mso-height-percent:0;mso-width-relative:margin;mso-height-relative:margin;v-text-anchor:middle" o:gfxdata="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" filled="f" strokecolor="#c00000" strokeweight=".25pt"/>
             </w:pict>
           </mc:Fallback>
         </mc:AlternateContent>
@@ -5634,7 +5634,7 @@
         <mc:AlternateContent>
           <mc:Choice Requires="wps">
             <w:drawing>
-              <wp:anchor distT="0" distB="0" distL="114300" distR="114300" simplePos="0" relativeHeight="251657728" behindDoc="0" locked="0" layoutInCell="1" allowOverlap="1" wp14:anchorId="7EBC720E" wp14:editId="1E708FE1">
+              <wp:anchor distT="0" distB="0" distL="114300" distR="114300" simplePos="0" relativeHeight="251656704" behindDoc="0" locked="0" layoutInCell="1" allowOverlap="1" wp14:anchorId="7EBC720E" wp14:editId="1E708FE1">
                 <wp:simplePos x="0" y="0"/>
                 <wp:positionH relativeFrom="column">
                   <wp:posOffset>747966</wp:posOffset>
@@ -5702,7 +5702,7 @@
           </mc:Choice>
           <mc:Fallback>
             <w:pict>
-              <v:rect w14:anchorId="799FA0D8" id="Rectangle 50" o:spid="_x0000_s1026" style="position:absolute;margin-left:58.9pt;margin-top:20.3pt;width:55.3pt;height:6.75pt;z-index:251657728;visibility:visible;mso-wrap-style:square;mso-width-percent:0;mso-height-percent:0;mso-wrap-distance-left:9pt;mso-wrap-distance-top:0;mso-wrap-distance-right:9pt;mso-wrap-distance-bottom:0;mso-position-horizontal:absolute;mso-position-horizontal-relative:text;mso-position-vertical:absolute;mso-position-vertical-relative:text;mso-width-percent:0;mso-height-percent:0;mso-width-relative:margin;mso-height-relative:margin;v-text-anchor:middle" o:gfxdata="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" filled="f" strokecolor="#c00000" strokeweight=".25pt"/>
+              <v:rect w14:anchorId="444F5893" id="Rectangle 50" o:spid="_x0000_s1026" style="position:absolute;margin-left:58.9pt;margin-top:20.3pt;width:55.3pt;height:6.75pt;z-index:251656704;visibility:visible;mso-wrap-style:square;mso-width-percent:0;mso-height-percent:0;mso-wrap-distance-left:9pt;mso-wrap-distance-top:0;mso-wrap-distance-right:9pt;mso-wrap-distance-bottom:0;mso-position-horizontal:absolute;mso-position-horizontal-relative:text;mso-position-vertical:absolute;mso-position-vertical-relative:text;mso-width-percent:0;mso-height-percent:0;mso-width-relative:margin;mso-height-relative:margin;v-text-anchor:middle" o:gfxdata="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" filled="f" strokecolor="#c00000" strokeweight=".25pt"/>
             </w:pict>
           </mc:Fallback>
         </mc:AlternateContent>
@@ -5824,7 +5824,7 @@
         <mc:AlternateContent>
           <mc:Choice Requires="wps">
             <w:drawing>
-              <wp:anchor distT="0" distB="0" distL="114300" distR="114300" simplePos="0" relativeHeight="251658752" behindDoc="0" locked="0" layoutInCell="1" allowOverlap="1" wp14:anchorId="025AB883" wp14:editId="6D653BC0">
+              <wp:anchor distT="0" distB="0" distL="114300" distR="114300" simplePos="0" relativeHeight="251657728" behindDoc="0" locked="0" layoutInCell="1" allowOverlap="1" wp14:anchorId="025AB883" wp14:editId="6D653BC0">
                 <wp:simplePos x="0" y="0"/>
                 <wp:positionH relativeFrom="column">
                   <wp:posOffset>37465</wp:posOffset>
@@ -5892,7 +5892,7 @@
           </mc:Choice>
           <mc:Fallback>
             <w:pict>
-              <v:rect w14:anchorId="430B0128" id="Rectangle 54" o:spid="_x0000_s1026" style="position:absolute;margin-left:2.95pt;margin-top:3.4pt;width:224.7pt;height:12.05pt;z-index:251658752;visibility:visible;mso-wrap-style:square;mso-width-percent:0;mso-height-percent:0;mso-wrap-distance-left:9pt;mso-wrap-distance-top:0;mso-wrap-distance-right:9pt;mso-wrap-distance-bottom:0;mso-position-horizontal:absolute;mso-position-horizontal-relative:text;mso-position-vertical:absolute;mso-position-vertical-relative:text;mso-width-percent:0;mso-height-percent:0;mso-width-relative:margin;mso-height-relative:margin;v-text-anchor:middle" o:gfxdata="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" filled="f" strokecolor="#c00000" strokeweight=".25pt"/>
+              <v:rect w14:anchorId="5692DDF2" id="Rectangle 54" o:spid="_x0000_s1026" style="position:absolute;margin-left:2.95pt;margin-top:3.4pt;width:224.7pt;height:12.05pt;z-index:251657728;visibility:visible;mso-wrap-style:square;mso-width-percent:0;mso-height-percent:0;mso-wrap-distance-left:9pt;mso-wrap-distance-top:0;mso-wrap-distance-right:9pt;mso-wrap-distance-bottom:0;mso-position-horizontal:absolute;mso-position-horizontal-relative:text;mso-position-vertical:absolute;mso-position-vertical-relative:text;mso-width-percent:0;mso-height-percent:0;mso-width-relative:margin;mso-height-relative:margin;v-text-anchor:middle" o:gfxdata="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" filled="f" strokecolor="#c00000" strokeweight=".25pt"/>
             </w:pict>
           </mc:Fallback>
         </mc:AlternateContent>
@@ -6026,7 +6026,7 @@
         <mc:AlternateContent>
           <mc:Choice Requires="wpg">
             <w:drawing>
-              <wp:anchor distT="0" distB="0" distL="114300" distR="114300" simplePos="0" relativeHeight="251591680" behindDoc="0" locked="0" layoutInCell="1" allowOverlap="1">
+              <wp:anchor distT="0" distB="0" distL="114300" distR="114300" simplePos="0" relativeHeight="251590656" behindDoc="0" locked="0" layoutInCell="1" allowOverlap="1">
                 <wp:simplePos x="0" y="0"/>
                 <wp:positionH relativeFrom="column">
                   <wp:posOffset>271145</wp:posOffset>
@@ -6237,7 +6237,7 @@
           </mc:Choice>
           <mc:Fallback>
             <w:pict>
-              <v:group w14:anchorId="1901F501" id="Groupe 208" o:spid="_x0000_s1026" style="position:absolute;margin-left:21.35pt;margin-top:7.4pt;width:404.6pt;height:86.8pt;z-index:251591680" coordsize="51386,11023" o:gfxdata="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">
+              <v:group w14:anchorId="0E9BB4A1" id="Groupe 208" o:spid="_x0000_s1026" style="position:absolute;margin-left:21.35pt;margin-top:7.4pt;width:404.6pt;height:86.8pt;z-index:251590656" coordsize="51386,11023" o:gfxdata="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">
                 <v:group id="Groupe 207" o:spid="_x0000_s1027" style="position:absolute;width:51386;height:11023" coordsize="51386,11023" o:gfxdata="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">
                   <v:shape id="Image 56" o:spid="_x0000_s1028" type="#_x0000_t75" style="position:absolute;width:28194;height:10953;visibility:visible;mso-wrap-style:square" o:gfxdata="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" stroked="t" strokecolor="#bfbfbf [2412]" strokeweight=".25pt">
                     <v:imagedata r:id="rId57" o:title=""/>
@@ -6284,7 +6284,7 @@
         <mc:AlternateContent>
           <mc:Choice Requires="wpg">
             <w:drawing>
-              <wp:anchor distT="0" distB="0" distL="114300" distR="114300" simplePos="0" relativeHeight="251548672" behindDoc="0" locked="0" layoutInCell="1" allowOverlap="1">
+              <wp:anchor distT="0" distB="0" distL="114300" distR="114300" simplePos="0" relativeHeight="251547648" behindDoc="0" locked="0" layoutInCell="1" allowOverlap="1">
                 <wp:simplePos x="0" y="0"/>
                 <wp:positionH relativeFrom="column">
                   <wp:posOffset>328451</wp:posOffset>
@@ -6486,7 +6486,7 @@
           </mc:Choice>
           <mc:Fallback>
             <w:pict>
-              <v:group w14:anchorId="42C67156" id="Groupe 206" o:spid="_x0000_s1026" style="position:absolute;margin-left:25.85pt;margin-top:7.1pt;width:403.5pt;height:181.85pt;z-index:251548672" coordsize="51246,23096" o:gfxdata="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">
+              <v:group w14:anchorId="229AF411" id="Groupe 206" o:spid="_x0000_s1026" style="position:absolute;margin-left:25.85pt;margin-top:7.1pt;width:403.5pt;height:181.85pt;z-index:251547648" coordsize="51246,23096" o:gfxdata="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">
                 <v:shape id="Image 202" o:spid="_x0000_s1027" type="#_x0000_t75" style="position:absolute;left:22969;top:17483;width:28277;height:5613;visibility:visible;mso-wrap-style:square" o:gfxdata="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" stroked="t" strokecolor="#bfbfbf [2412]">
                   <v:imagedata r:id="rId63" o:title="" cropleft="400f" cropright="1132f"/>
                   <v:path arrowok="t"/>
@@ -6549,7 +6549,7 @@
         <mc:AlternateContent>
           <mc:Choice Requires="wpg">
             <w:drawing>
-              <wp:anchor distT="0" distB="0" distL="114300" distR="114300" simplePos="0" relativeHeight="251749376" behindDoc="0" locked="0" layoutInCell="1" allowOverlap="1">
+              <wp:anchor distT="0" distB="0" distL="114300" distR="114300" simplePos="0" relativeHeight="251748352" behindDoc="0" locked="0" layoutInCell="1" allowOverlap="1">
                 <wp:simplePos x="0" y="0"/>
                 <wp:positionH relativeFrom="column">
                   <wp:posOffset>140742</wp:posOffset>
@@ -6751,7 +6751,7 @@
           </mc:Choice>
           <mc:Fallback>
             <w:pict>
-              <v:group w14:anchorId="20FAB412" id="Groupe 216" o:spid="_x0000_s1026" style="position:absolute;margin-left:11.1pt;margin-top:4.85pt;width:418.5pt;height:87.15pt;z-index:251749376" coordsize="53147,11066" o:gfxdata="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">
+              <v:group w14:anchorId="2B2D8ED9" id="Groupe 216" o:spid="_x0000_s1026" style="position:absolute;margin-left:11.1pt;margin-top:4.85pt;width:418.5pt;height:87.15pt;z-index:251748352" coordsize="53147,11066" o:gfxdata="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">
                 <v:shape id="Image 209" o:spid="_x0000_s1027" type="#_x0000_t75" style="position:absolute;width:28905;height:11036;visibility:visible;mso-wrap-style:square" o:gfxdata="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">
                   <v:imagedata r:id="rId68" o:title="" croptop="4720f" cropbottom="12738f" cropleft="-5227f" cropright="2393f"/>
                 </v:shape>
@@ -6787,13 +6787,13 @@
         <mc:AlternateContent>
           <mc:Choice Requires="wpg">
             <w:drawing>
-              <wp:anchor distT="0" distB="0" distL="114300" distR="114300" simplePos="0" relativeHeight="252051456" behindDoc="0" locked="0" layoutInCell="1" allowOverlap="1">
+              <wp:anchor distT="0" distB="0" distL="114300" distR="114300" simplePos="0" relativeHeight="251649536" behindDoc="0" locked="0" layoutInCell="1" allowOverlap="1">
                 <wp:simplePos x="0" y="0"/>
                 <wp:positionH relativeFrom="column">
                   <wp:posOffset>365125</wp:posOffset>
                 </wp:positionH>
                 <wp:positionV relativeFrom="paragraph">
-                  <wp:posOffset>14605</wp:posOffset>
+                  <wp:posOffset>200924</wp:posOffset>
                 </wp:positionV>
                 <wp:extent cx="5034915" cy="1896110"/>
                 <wp:effectExtent l="19050" t="19050" r="13335" b="27940"/>
@@ -6993,7 +6993,7 @@
           </mc:Choice>
           <mc:Fallback>
             <w:pict>
-              <v:group w14:anchorId="0DD66DB7" id="Groupe 221" o:spid="_x0000_s1026" style="position:absolute;margin-left:28.75pt;margin-top:1.15pt;width:396.45pt;height:149.3pt;z-index:252051456" coordsize="50349,18967" o:gfxdata="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">
+              <v:group w14:anchorId="057B78B1" id="Groupe 221" o:spid="_x0000_s1026" style="position:absolute;margin-left:28.75pt;margin-top:15.8pt;width:396.45pt;height:149.3pt;z-index:251649536" coordsize="50349,18967" o:gfxdata="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">
                 <v:shape id="Image 217" o:spid="_x0000_s1027" type="#_x0000_t75" style="position:absolute;width:20872;height:18967;visibility:visible;mso-wrap-style:square" o:gfxdata="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" stroked="t" strokecolor="#bfbfbf [2412]">
                   <v:imagedata r:id="rId73" o:title="" croptop="1186f" cropbottom="1606f" cropleft="1077f" cropright="1712f"/>
                   <v:path arrowok="t"/>
@@ -7023,35 +7023,561 @@
     <w:p/>
     <w:p/>
     <w:p/>
-    <w:p>
-      <w:r>
-        <w:t>Une fois connecté, l’utilisateur pourra accéder à sa page personnelle</w:t>
-      </w:r>
-      <w:bookmarkStart w:id="16" w:name="_GoBack"/>
-      <w:bookmarkEnd w:id="16"/>
-      <w:r>
-        <w:t>.</w:t>
+    <w:p/>
+    <w:p>
+      <w:r>
+        <w:t>Une fois connecté, l’utilisateur pourra accéder à sa page personnelle.</w:t>
       </w:r>
     </w:p>
     <w:p>
       <w:pPr>
         <w:pStyle w:val="Titre2"/>
       </w:pPr>
-      <w:bookmarkStart w:id="17" w:name="_Toc485596332"/>
+      <w:bookmarkStart w:id="16" w:name="_Toc485596332"/>
       <w:r>
         <w:t>Ajout</w:t>
       </w:r>
-      <w:bookmarkEnd w:id="17"/>
+      <w:bookmarkEnd w:id="16"/>
+    </w:p>
+    <w:p>
+      <w:r>
+        <w:t>La connexion ou l’inscription réussie, l’utilisateur peut accéder à sa page personnelle, et créer ses premiers voyages. Pour se faire, il faut cliquer sur le petit plus, en bas à droite de l’écran.</w:t>
+      </w:r>
+    </w:p>
+    <w:p>
+      <w:r>
+        <w:t>Vous verrez ensuite l’interface de création apparaitre, qui possède trois boutons : le premier pour ajouter une étape, le second pour quitter l’interface et le troisième pour enregistrer le voyage.</w:t>
+      </w:r>
+    </w:p>
+    <w:p>
+      <w:r>
+        <w:rPr>
+          <w:noProof/>
+        </w:rPr>
+        <mc:AlternateContent>
+          <mc:Choice Requires="wpg">
+            <w:drawing>
+              <wp:anchor distT="0" distB="0" distL="114300" distR="114300" simplePos="0" relativeHeight="251666944" behindDoc="0" locked="0" layoutInCell="1" allowOverlap="1">
+                <wp:simplePos x="0" y="0"/>
+                <wp:positionH relativeFrom="column">
+                  <wp:posOffset>313055</wp:posOffset>
+                </wp:positionH>
+                <wp:positionV relativeFrom="paragraph">
+                  <wp:posOffset>97468</wp:posOffset>
+                </wp:positionV>
+                <wp:extent cx="5128260" cy="836295"/>
+                <wp:effectExtent l="19050" t="19050" r="15240" b="20955"/>
+                <wp:wrapThrough wrapText="bothSides">
+                  <wp:wrapPolygon edited="0">
+                    <wp:start x="3370" y="-492"/>
+                    <wp:lineTo x="-80" y="1968"/>
+                    <wp:lineTo x="-80" y="17221"/>
+                    <wp:lineTo x="3370" y="21649"/>
+                    <wp:lineTo x="21584" y="21649"/>
+                    <wp:lineTo x="21584" y="-492"/>
+                    <wp:lineTo x="3370" y="-492"/>
+                  </wp:wrapPolygon>
+                </wp:wrapThrough>
+                <wp:docPr id="222" name="Groupe 222"/>
+                <wp:cNvGraphicFramePr/>
+                <a:graphic xmlns:a="http://schemas.openxmlformats.org/drawingml/2006/main">
+                  <a:graphicData uri="http://schemas.microsoft.com/office/word/2010/wordprocessingGroup">
+                    <wpg:wgp>
+                      <wpg:cNvGrpSpPr/>
+                      <wpg:grpSpPr>
+                        <a:xfrm>
+                          <a:off x="0" y="0"/>
+                          <a:ext cx="5128260" cy="836295"/>
+                          <a:chOff x="0" y="0"/>
+                          <a:chExt cx="5128467" cy="836295"/>
+                        </a:xfrm>
+                      </wpg:grpSpPr>
+                      <pic:pic xmlns:pic="http://schemas.openxmlformats.org/drawingml/2006/picture">
+                        <pic:nvPicPr>
+                          <pic:cNvPr id="212" name="Image 212"/>
+                          <pic:cNvPicPr>
+                            <a:picLocks noChangeAspect="1"/>
+                          </pic:cNvPicPr>
+                        </pic:nvPicPr>
+                        <pic:blipFill rotWithShape="1">
+                          <a:blip r:embed="rId77">
+                            <a:extLst>
+                              <a:ext uri="{28A0092B-C50C-407E-A947-70E740481C1C}">
+                                <a14:useLocalDpi xmlns:a14="http://schemas.microsoft.com/office/drawing/2010/main" val="0"/>
+                              </a:ext>
+                            </a:extLst>
+                          </a:blip>
+                          <a:srcRect l="503" t="1394" r="1121" b="5169"/>
+                          <a:stretch/>
+                        </pic:blipFill>
+                        <pic:spPr bwMode="auto">
+                          <a:xfrm>
+                            <a:off x="855552" y="0"/>
+                            <a:ext cx="4272915" cy="836295"/>
+                          </a:xfrm>
+                          <a:prstGeom prst="rect">
+                            <a:avLst/>
+                          </a:prstGeom>
+                          <a:ln>
+                            <a:solidFill>
+                              <a:schemeClr val="bg1">
+                                <a:lumMod val="75000"/>
+                              </a:schemeClr>
+                            </a:solidFill>
+                          </a:ln>
+                          <a:extLst>
+                            <a:ext uri="{53640926-AAD7-44D8-BBD7-CCE9431645EC}">
+                              <a14:shadowObscured xmlns:a14="http://schemas.microsoft.com/office/drawing/2010/main"/>
+                            </a:ext>
+                          </a:extLst>
+                        </pic:spPr>
+                      </pic:pic>
+                      <pic:pic xmlns:pic="http://schemas.openxmlformats.org/drawingml/2006/picture">
+                        <pic:nvPicPr>
+                          <pic:cNvPr id="210" name="Image 210"/>
+                          <pic:cNvPicPr>
+                            <a:picLocks noChangeAspect="1"/>
+                          </pic:cNvPicPr>
+                        </pic:nvPicPr>
+                        <pic:blipFill rotWithShape="1">
+                          <a:blip r:embed="rId78">
+                            <a:extLst>
+                              <a:ext uri="{28A0092B-C50C-407E-A947-70E740481C1C}">
+                                <a14:useLocalDpi xmlns:a14="http://schemas.microsoft.com/office/drawing/2010/main" val="0"/>
+                              </a:ext>
+                            </a:extLst>
+                          </a:blip>
+                          <a:srcRect l="10752" t="6481" b="13890"/>
+                          <a:stretch/>
+                        </pic:blipFill>
+                        <pic:spPr bwMode="auto">
+                          <a:xfrm>
+                            <a:off x="0" y="126749"/>
+                            <a:ext cx="527050" cy="546100"/>
+                          </a:xfrm>
+                          <a:prstGeom prst="rect">
+                            <a:avLst/>
+                          </a:prstGeom>
+                          <a:ln w="3175">
+                            <a:solidFill>
+                              <a:schemeClr val="bg1">
+                                <a:lumMod val="75000"/>
+                              </a:schemeClr>
+                            </a:solidFill>
+                          </a:ln>
+                          <a:extLst>
+                            <a:ext uri="{53640926-AAD7-44D8-BBD7-CCE9431645EC}">
+                              <a14:shadowObscured xmlns:a14="http://schemas.microsoft.com/office/drawing/2010/main"/>
+                            </a:ext>
+                          </a:extLst>
+                        </pic:spPr>
+                      </pic:pic>
+                    </wpg:wgp>
+                  </a:graphicData>
+                </a:graphic>
+              </wp:anchor>
+            </w:drawing>
+          </mc:Choice>
+          <mc:Fallback>
+            <w:pict>
+              <v:group w14:anchorId="1ED80D8E" id="Groupe 222" o:spid="_x0000_s1026" style="position:absolute;margin-left:24.65pt;margin-top:7.65pt;width:403.8pt;height:65.85pt;z-index:251666944" coordsize="51284,8362" o:gfxdata="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">
+                <v:shape id="Image 212" o:spid="_x0000_s1027" type="#_x0000_t75" style="position:absolute;left:8555;width:42729;height:8362;visibility:visible;mso-wrap-style:square" o:gfxdata="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" stroked="t" strokecolor="#bfbfbf [2412]">
+                  <v:imagedata r:id="rId79" o:title="" croptop="914f" cropbottom="3388f" cropleft="330f" cropright="735f"/>
+                  <v:path arrowok="t"/>
+                </v:shape>
+                <v:shape id="Image 210" o:spid="_x0000_s1028" type="#_x0000_t75" style="position:absolute;top:1267;width:5270;height:5461;visibility:visible;mso-wrap-style:square" o:gfxdata="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" stroked="t" strokecolor="#bfbfbf [2412]" strokeweight=".25pt">
+                  <v:imagedata r:id="rId80" o:title="" croptop="4247f" cropbottom="9103f" cropleft="7046f"/>
+                  <v:path arrowok="t"/>
+                </v:shape>
+                <w10:wrap type="through"/>
+              </v:group>
+            </w:pict>
+          </mc:Fallback>
+        </mc:AlternateContent>
+      </w:r>
     </w:p>
     <w:p/>
+    <w:p/>
+    <w:p/>
+    <w:p>
+      <w:r>
+        <w:t>En cliquant sur « Ajouter une étape », une étape sera ajoutée. On peut y ajouter un titre, une date, une localisation….</w:t>
+      </w:r>
+    </w:p>
+    <w:p>
+      <w:r>
+        <w:rPr>
+          <w:noProof/>
+        </w:rPr>
+        <w:drawing>
+          <wp:inline distT="0" distB="0" distL="0" distR="0" wp14:anchorId="457B0C13" wp14:editId="4F894801">
+            <wp:extent cx="5671820" cy="1628775"/>
+            <wp:effectExtent l="19050" t="19050" r="24130" b="28575"/>
+            <wp:docPr id="223" name="Image 223"/>
+            <wp:cNvGraphicFramePr>
+              <a:graphicFrameLocks xmlns:a="http://schemas.openxmlformats.org/drawingml/2006/main" noChangeAspect="1"/>
+            </wp:cNvGraphicFramePr>
+            <a:graphic xmlns:a="http://schemas.openxmlformats.org/drawingml/2006/main">
+              <a:graphicData uri="http://schemas.openxmlformats.org/drawingml/2006/picture">
+                <pic:pic xmlns:pic="http://schemas.openxmlformats.org/drawingml/2006/picture">
+                  <pic:nvPicPr>
+                    <pic:cNvPr id="1" name=""/>
+                    <pic:cNvPicPr/>
+                  </pic:nvPicPr>
+                  <pic:blipFill rotWithShape="1">
+                    <a:blip r:embed="rId81"/>
+                    <a:srcRect l="331" t="1408" r="1188" b="2248"/>
+                    <a:stretch/>
+                  </pic:blipFill>
+                  <pic:spPr bwMode="auto">
+                    <a:xfrm>
+                      <a:off x="0" y="0"/>
+                      <a:ext cx="5673214" cy="1629175"/>
+                    </a:xfrm>
+                    <a:prstGeom prst="rect">
+                      <a:avLst/>
+                    </a:prstGeom>
+                    <a:ln>
+                      <a:solidFill>
+                        <a:schemeClr val="bg1">
+                          <a:lumMod val="75000"/>
+                        </a:schemeClr>
+                      </a:solidFill>
+                    </a:ln>
+                    <a:extLst>
+                      <a:ext uri="{53640926-AAD7-44D8-BBD7-CCE9431645EC}">
+                        <a14:shadowObscured xmlns:a14="http://schemas.microsoft.com/office/drawing/2010/main"/>
+                      </a:ext>
+                    </a:extLst>
+                  </pic:spPr>
+                </pic:pic>
+              </a:graphicData>
+            </a:graphic>
+          </wp:inline>
+        </w:drawing>
+      </w:r>
+    </w:p>
+    <w:p>
+      <w:r>
+        <w:t>…Mais également des images et un commentaire.</w:t>
+      </w:r>
+    </w:p>
+    <w:p>
+      <w:r>
+        <w:rPr>
+          <w:noProof/>
+        </w:rPr>
+        <w:drawing>
+          <wp:inline distT="0" distB="0" distL="0" distR="0" wp14:anchorId="3533E3C5" wp14:editId="653C1820">
+            <wp:extent cx="5699546" cy="835656"/>
+            <wp:effectExtent l="19050" t="19050" r="15875" b="22225"/>
+            <wp:docPr id="224" name="Image 224"/>
+            <wp:cNvGraphicFramePr>
+              <a:graphicFrameLocks xmlns:a="http://schemas.openxmlformats.org/drawingml/2006/main" noChangeAspect="1"/>
+            </wp:cNvGraphicFramePr>
+            <a:graphic xmlns:a="http://schemas.openxmlformats.org/drawingml/2006/main">
+              <a:graphicData uri="http://schemas.openxmlformats.org/drawingml/2006/picture">
+                <pic:pic xmlns:pic="http://schemas.openxmlformats.org/drawingml/2006/picture">
+                  <pic:nvPicPr>
+                    <pic:cNvPr id="1" name=""/>
+                    <pic:cNvPicPr/>
+                  </pic:nvPicPr>
+                  <pic:blipFill rotWithShape="1">
+                    <a:blip r:embed="rId82"/>
+                    <a:srcRect l="390" r="671"/>
+                    <a:stretch/>
+                  </pic:blipFill>
+                  <pic:spPr bwMode="auto">
+                    <a:xfrm>
+                      <a:off x="0" y="0"/>
+                      <a:ext cx="5699573" cy="835660"/>
+                    </a:xfrm>
+                    <a:prstGeom prst="rect">
+                      <a:avLst/>
+                    </a:prstGeom>
+                    <a:ln>
+                      <a:solidFill>
+                        <a:schemeClr val="bg1">
+                          <a:lumMod val="75000"/>
+                        </a:schemeClr>
+                      </a:solidFill>
+                    </a:ln>
+                    <a:extLst>
+                      <a:ext uri="{53640926-AAD7-44D8-BBD7-CCE9431645EC}">
+                        <a14:shadowObscured xmlns:a14="http://schemas.microsoft.com/office/drawing/2010/main"/>
+                      </a:ext>
+                    </a:extLst>
+                  </pic:spPr>
+                </pic:pic>
+              </a:graphicData>
+            </a:graphic>
+          </wp:inline>
+        </w:drawing>
+      </w:r>
+    </w:p>
+    <w:p>
+      <w:r>
+        <w:t>Vous pouvez également la supprimer e</w:t>
+      </w:r>
+      <w:r>
+        <w:t xml:space="preserve">n cliquant sur la croix en haut à </w:t>
+      </w:r>
+      <w:r>
+        <w:t>droite.</w:t>
+      </w:r>
+    </w:p>
+    <w:p/>
+    <w:p>
+      <w:r>
+        <w:lastRenderedPageBreak/>
+        <w:t xml:space="preserve">Vous pouvez définir </w:t>
+      </w:r>
+      <w:r>
+        <w:t>la position de votre étape de trois manières : en recherchant une adresse, en vous localisant ou en cliquant sur la carte. Dans les trois cas, votre étape va être indiquée sur la carte à l’aide d’un marqueur.</w:t>
+      </w:r>
+    </w:p>
+    <w:p>
+      <w:pPr>
+        <w:jc w:val="center"/>
+      </w:pPr>
+      <w:r>
+        <w:rPr>
+          <w:noProof/>
+        </w:rPr>
+        <w:drawing>
+          <wp:inline distT="0" distB="0" distL="0" distR="0" wp14:anchorId="1BDF33A5" wp14:editId="467140A4">
+            <wp:extent cx="5797504" cy="648268"/>
+            <wp:effectExtent l="19050" t="19050" r="13335" b="19050"/>
+            <wp:docPr id="225" name="Image 225"/>
+            <wp:cNvGraphicFramePr>
+              <a:graphicFrameLocks xmlns:a="http://schemas.openxmlformats.org/drawingml/2006/main" noChangeAspect="1"/>
+            </wp:cNvGraphicFramePr>
+            <a:graphic xmlns:a="http://schemas.openxmlformats.org/drawingml/2006/main">
+              <a:graphicData uri="http://schemas.openxmlformats.org/drawingml/2006/picture">
+                <pic:pic xmlns:pic="http://schemas.openxmlformats.org/drawingml/2006/picture">
+                  <pic:nvPicPr>
+                    <pic:cNvPr id="1" name=""/>
+                    <pic:cNvPicPr/>
+                  </pic:nvPicPr>
+                  <pic:blipFill rotWithShape="1">
+                    <a:blip r:embed="rId83"/>
+                    <a:srcRect b="16740"/>
+                    <a:stretch/>
+                  </pic:blipFill>
+                  <pic:spPr bwMode="auto">
+                    <a:xfrm>
+                      <a:off x="0" y="0"/>
+                      <a:ext cx="5964886" cy="666984"/>
+                    </a:xfrm>
+                    <a:prstGeom prst="rect">
+                      <a:avLst/>
+                    </a:prstGeom>
+                    <a:ln>
+                      <a:solidFill>
+                        <a:schemeClr val="bg1">
+                          <a:lumMod val="75000"/>
+                        </a:schemeClr>
+                      </a:solidFill>
+                    </a:ln>
+                    <a:extLst>
+                      <a:ext uri="{53640926-AAD7-44D8-BBD7-CCE9431645EC}">
+                        <a14:shadowObscured xmlns:a14="http://schemas.microsoft.com/office/drawing/2010/main"/>
+                      </a:ext>
+                    </a:extLst>
+                  </pic:spPr>
+                </pic:pic>
+              </a:graphicData>
+            </a:graphic>
+          </wp:inline>
+        </w:drawing>
+      </w:r>
+    </w:p>
+    <w:p>
+      <w:r>
+        <w:t xml:space="preserve">Si vous avez attribué des emplacements géographiques à plusieurs étapes successives, des routes vont se tracer entre elles. </w:t>
+      </w:r>
+    </w:p>
+    <w:p>
+      <w:pPr>
+        <w:jc w:val="center"/>
+      </w:pPr>
+      <w:r>
+        <w:rPr>
+          <w:noProof/>
+        </w:rPr>
+        <w:drawing>
+          <wp:inline distT="0" distB="0" distL="0" distR="0" wp14:anchorId="204908E2" wp14:editId="7B6C9315">
+            <wp:extent cx="5760720" cy="721360"/>
+            <wp:effectExtent l="19050" t="19050" r="11430" b="21590"/>
+            <wp:docPr id="226" name="Image 226"/>
+            <wp:cNvGraphicFramePr>
+              <a:graphicFrameLocks xmlns:a="http://schemas.openxmlformats.org/drawingml/2006/main" noChangeAspect="1"/>
+            </wp:cNvGraphicFramePr>
+            <a:graphic xmlns:a="http://schemas.openxmlformats.org/drawingml/2006/main">
+              <a:graphicData uri="http://schemas.openxmlformats.org/drawingml/2006/picture">
+                <pic:pic xmlns:pic="http://schemas.openxmlformats.org/drawingml/2006/picture">
+                  <pic:nvPicPr>
+                    <pic:cNvPr id="1" name=""/>
+                    <pic:cNvPicPr/>
+                  </pic:nvPicPr>
+                  <pic:blipFill>
+                    <a:blip r:embed="rId84"/>
+                    <a:stretch>
+                      <a:fillRect/>
+                    </a:stretch>
+                  </pic:blipFill>
+                  <pic:spPr>
+                    <a:xfrm>
+                      <a:off x="0" y="0"/>
+                      <a:ext cx="5760720" cy="721360"/>
+                    </a:xfrm>
+                    <a:prstGeom prst="rect">
+                      <a:avLst/>
+                    </a:prstGeom>
+                    <a:ln>
+                      <a:solidFill>
+                        <a:schemeClr val="bg1">
+                          <a:lumMod val="75000"/>
+                        </a:schemeClr>
+                      </a:solidFill>
+                    </a:ln>
+                  </pic:spPr>
+                </pic:pic>
+              </a:graphicData>
+            </a:graphic>
+          </wp:inline>
+        </w:drawing>
+      </w:r>
+    </w:p>
+    <w:p>
+      <w:r>
+        <w:t>Les images peuvent être sélectionnées ou déposées directement.</w:t>
+      </w:r>
+    </w:p>
+    <w:p>
+      <w:pPr>
+        <w:jc w:val="center"/>
+      </w:pPr>
+      <w:r>
+        <w:rPr>
+          <w:noProof/>
+        </w:rPr>
+        <w:drawing>
+          <wp:inline distT="0" distB="0" distL="0" distR="0" wp14:anchorId="3F170B38" wp14:editId="777F1A2C">
+            <wp:extent cx="5760720" cy="3067685"/>
+            <wp:effectExtent l="19050" t="19050" r="11430" b="18415"/>
+            <wp:docPr id="227" name="Image 227"/>
+            <wp:cNvGraphicFramePr>
+              <a:graphicFrameLocks xmlns:a="http://schemas.openxmlformats.org/drawingml/2006/main" noChangeAspect="1"/>
+            </wp:cNvGraphicFramePr>
+            <a:graphic xmlns:a="http://schemas.openxmlformats.org/drawingml/2006/main">
+              <a:graphicData uri="http://schemas.openxmlformats.org/drawingml/2006/picture">
+                <pic:pic xmlns:pic="http://schemas.openxmlformats.org/drawingml/2006/picture">
+                  <pic:nvPicPr>
+                    <pic:cNvPr id="1" name=""/>
+                    <pic:cNvPicPr/>
+                  </pic:nvPicPr>
+                  <pic:blipFill>
+                    <a:blip r:embed="rId85"/>
+                    <a:stretch>
+                      <a:fillRect/>
+                    </a:stretch>
+                  </pic:blipFill>
+                  <pic:spPr>
+                    <a:xfrm>
+                      <a:off x="0" y="0"/>
+                      <a:ext cx="5760720" cy="3067685"/>
+                    </a:xfrm>
+                    <a:prstGeom prst="rect">
+                      <a:avLst/>
+                    </a:prstGeom>
+                    <a:ln>
+                      <a:solidFill>
+                        <a:schemeClr val="bg1">
+                          <a:lumMod val="75000"/>
+                        </a:schemeClr>
+                      </a:solidFill>
+                    </a:ln>
+                  </pic:spPr>
+                </pic:pic>
+              </a:graphicData>
+            </a:graphic>
+          </wp:inline>
+        </w:drawing>
+      </w:r>
+    </w:p>
+    <w:p>
+      <w:r>
+        <w:t>Lorsque votre voyage vous convient, vous pouvez le valider. Mais attention : un voyage doit contenir au moins deux étapes, et toute les informations de vos étapes doivent être remplies ! Pour vous aider à vous corriger, les étapes contenant des erreurs seront affichées en rouge et les champs seront encadrés.</w:t>
+      </w:r>
+    </w:p>
+    <w:p>
+      <w:pPr>
+        <w:jc w:val="center"/>
+      </w:pPr>
+      <w:r>
+        <w:rPr>
+          <w:noProof/>
+        </w:rPr>
+        <w:drawing>
+          <wp:inline distT="0" distB="0" distL="0" distR="0" wp14:anchorId="562FB008" wp14:editId="3B14CD8E">
+            <wp:extent cx="5115464" cy="1658510"/>
+            <wp:effectExtent l="19050" t="19050" r="9525" b="18415"/>
+            <wp:docPr id="228" name="Image 228"/>
+            <wp:cNvGraphicFramePr>
+              <a:graphicFrameLocks xmlns:a="http://schemas.openxmlformats.org/drawingml/2006/main" noChangeAspect="1"/>
+            </wp:cNvGraphicFramePr>
+            <a:graphic xmlns:a="http://schemas.openxmlformats.org/drawingml/2006/main">
+              <a:graphicData uri="http://schemas.openxmlformats.org/drawingml/2006/picture">
+                <pic:pic xmlns:pic="http://schemas.openxmlformats.org/drawingml/2006/picture">
+                  <pic:nvPicPr>
+                    <pic:cNvPr id="1" name=""/>
+                    <pic:cNvPicPr/>
+                  </pic:nvPicPr>
+                  <pic:blipFill rotWithShape="1">
+                    <a:blip r:embed="rId86"/>
+                    <a:srcRect l="298" r="560"/>
+                    <a:stretch/>
+                  </pic:blipFill>
+                  <pic:spPr bwMode="auto">
+                    <a:xfrm>
+                      <a:off x="0" y="0"/>
+                      <a:ext cx="5146546" cy="1668587"/>
+                    </a:xfrm>
+                    <a:prstGeom prst="rect">
+                      <a:avLst/>
+                    </a:prstGeom>
+                    <a:ln>
+                      <a:solidFill>
+                        <a:schemeClr val="bg1">
+                          <a:lumMod val="75000"/>
+                        </a:schemeClr>
+                      </a:solidFill>
+                    </a:ln>
+                    <a:extLst>
+                      <a:ext uri="{53640926-AAD7-44D8-BBD7-CCE9431645EC}">
+                        <a14:shadowObscured xmlns:a14="http://schemas.microsoft.com/office/drawing/2010/main"/>
+                      </a:ext>
+                    </a:extLst>
+                  </pic:spPr>
+                </pic:pic>
+              </a:graphicData>
+            </a:graphic>
+          </wp:inline>
+        </w:drawing>
+      </w:r>
+    </w:p>
     <w:p>
       <w:pPr>
         <w:pStyle w:val="Titre2"/>
       </w:pPr>
-      <w:bookmarkStart w:id="18" w:name="_Toc485596333"/>
-      <w:r>
+      <w:bookmarkStart w:id="17" w:name="_Toc485596333"/>
+      <w:r>
+        <w:lastRenderedPageBreak/>
         <w:t>Navigation</w:t>
       </w:r>
+      <w:bookmarkStart w:id="18" w:name="_GoBack"/>
+      <w:bookmarkEnd w:id="17"/>
       <w:bookmarkEnd w:id="18"/>
     </w:p>
     <w:p/>
@@ -7102,8 +7628,8 @@
     <w:p/>
     <w:p/>
     <w:sectPr>
-      <w:headerReference w:type="default" r:id="rId77"/>
-      <w:footerReference w:type="default" r:id="rId78"/>
+      <w:headerReference w:type="default" r:id="rId87"/>
+      <w:footerReference w:type="default" r:id="rId88"/>
       <w:pgSz w:w="11906" w:h="16838"/>
       <w:pgMar w:top="1417" w:right="1417" w:bottom="1417" w:left="1417" w:header="708" w:footer="708" w:gutter="0"/>
       <w:pgNumType w:start="0"/>
@@ -7202,7 +7728,7 @@
                 <w:bCs/>
                 <w:noProof/>
               </w:rPr>
-              <w:t>12</w:t>
+              <w:t>14</w:t>
             </w:r>
             <w:r>
               <w:rPr>
@@ -7250,7 +7776,7 @@
                 <w:bCs/>
                 <w:noProof/>
               </w:rPr>
-              <w:t>12</w:t>
+              <w:t>14</w:t>
             </w:r>
             <w:r>
               <w:rPr>

</xml_diff>